<commit_message>
update word and pdf file
</commit_message>
<xml_diff>
--- a/Project_Proposal/Data Illuminators Project 3.docx
+++ b/Project_Proposal/Data Illuminators Project 3.docx
@@ -14,58 +14,6 @@
           <w:lang w:val="en-ZA"/>
         </w:rPr>
       </w:pPr>
-      <w:r>
-        <w:rPr>
-          <w:b/>
-          <w:bCs/>
-          <w:noProof/>
-          <w:sz w:val="32"/>
-          <w:szCs w:val="32"/>
-          <w:u w:val="single"/>
-          <w:lang w:val="en-ZA"/>
-        </w:rPr>
-        <w:drawing>
-          <wp:inline distT="0" distB="0" distL="0" distR="0" wp14:anchorId="4D2851DA" wp14:editId="462D34D5">
-            <wp:extent cx="2867771" cy="2253161"/>
-            <wp:effectExtent l="0" t="0" r="0" b="0"/>
-            <wp:docPr id="2" name="Picture 2" descr="Logo, company name&#10;&#10;Description automatically generated"/>
-            <wp:cNvGraphicFramePr>
-              <a:graphicFrameLocks xmlns:a="http://schemas.openxmlformats.org/drawingml/2006/main" noChangeAspect="1"/>
-            </wp:cNvGraphicFramePr>
-            <a:graphic xmlns:a="http://schemas.openxmlformats.org/drawingml/2006/main">
-              <a:graphicData uri="http://schemas.openxmlformats.org/drawingml/2006/picture">
-                <pic:pic xmlns:pic="http://schemas.openxmlformats.org/drawingml/2006/picture">
-                  <pic:nvPicPr>
-                    <pic:cNvPr id="2" name="Picture 2" descr="Logo, company name&#10;&#10;Description automatically generated"/>
-                    <pic:cNvPicPr/>
-                  </pic:nvPicPr>
-                  <pic:blipFill>
-                    <a:blip r:embed="rId5" cstate="print">
-                      <a:extLst>
-                        <a:ext uri="{28A0092B-C50C-407E-A947-70E740481C1C}">
-                          <a14:useLocalDpi xmlns:a14="http://schemas.microsoft.com/office/drawing/2010/main" val="0"/>
-                        </a:ext>
-                      </a:extLst>
-                    </a:blip>
-                    <a:stretch>
-                      <a:fillRect/>
-                    </a:stretch>
-                  </pic:blipFill>
-                  <pic:spPr>
-                    <a:xfrm>
-                      <a:off x="0" y="0"/>
-                      <a:ext cx="2909439" cy="2285899"/>
-                    </a:xfrm>
-                    <a:prstGeom prst="rect">
-                      <a:avLst/>
-                    </a:prstGeom>
-                  </pic:spPr>
-                </pic:pic>
-              </a:graphicData>
-            </a:graphic>
-          </wp:inline>
-        </w:drawing>
-      </w:r>
     </w:p>
     <w:p>
       <w:pPr>
@@ -123,13 +71,8 @@
         <w:pStyle w:val="NoSpacing"/>
         <w:jc w:val="right"/>
       </w:pPr>
-      <w:proofErr w:type="spellStart"/>
-      <w:r>
-        <w:t>Mert</w:t>
-      </w:r>
-      <w:proofErr w:type="spellEnd"/>
-      <w:r>
-        <w:t xml:space="preserve"> </w:t>
+      <w:r>
+        <w:t xml:space="preserve">Mert </w:t>
       </w:r>
       <w:proofErr w:type="spellStart"/>
       <w:r>
@@ -146,9 +89,13 @@
     <w:p>
       <w:pPr>
         <w:pStyle w:val="NoSpacing"/>
+        <w:jc w:val="center"/>
         <w:rPr>
           <w:b/>
           <w:bCs/>
+          <w:sz w:val="28"/>
+          <w:szCs w:val="28"/>
+          <w:u w:val="single"/>
           <w:lang w:val="en-ZA"/>
         </w:rPr>
       </w:pPr>
@@ -156,31 +103,60 @@
         <w:rPr>
           <w:b/>
           <w:bCs/>
+          <w:sz w:val="28"/>
+          <w:szCs w:val="28"/>
+          <w:u w:val="single"/>
           <w:lang w:val="en-ZA"/>
         </w:rPr>
-        <w:t xml:space="preserve">Title: Analysing the </w:t>
-      </w:r>
-      <w:r>
+        <w:t>CineMetrics: Discovering the Best Movies through Data Analytics and Visualizations</w:t>
+      </w:r>
+    </w:p>
+    <w:p>
+      <w:pPr>
+        <w:pStyle w:val="NoSpacing"/>
+      </w:pPr>
+    </w:p>
+    <w:p>
+      <w:pPr>
+        <w:pStyle w:val="NoSpacing"/>
+      </w:pPr>
+    </w:p>
+    <w:p>
+      <w:pPr>
+        <w:pStyle w:val="Title"/>
+        <w:jc w:val="center"/>
         <w:rPr>
           <w:b/>
           <w:bCs/>
-          <w:lang w:val="en-ZA"/>
-        </w:rPr>
-        <w:t>O</w:t>
-      </w:r>
+          <w:sz w:val="36"/>
+          <w:szCs w:val="36"/>
+        </w:rPr>
+      </w:pPr>
       <w:r>
         <w:rPr>
           <w:b/>
           <w:bCs/>
+          <w:sz w:val="36"/>
+          <w:szCs w:val="36"/>
+        </w:rPr>
+        <w:t>Introduction</w:t>
+      </w:r>
+    </w:p>
+    <w:p>
+      <w:pPr>
+        <w:pStyle w:val="NoSpacing"/>
+        <w:rPr>
           <w:lang w:val="en-ZA"/>
         </w:rPr>
-        <w:t>MDB Top Movies</w:t>
-      </w:r>
+      </w:pPr>
     </w:p>
     <w:p>
       <w:pPr>
         <w:pStyle w:val="NoSpacing"/>
       </w:pPr>
+      <w:r>
+        <w:t>In recent years, the field of data analytics and visualization has emerged as a powerful tool for gaining insights into various aspects of the world around us. With the vast amounts of data available today, it has become increasingly important to have effective ways of processing, analyzing, and presenting that data in a way that is both informative and visually compelling.</w:t>
+      </w:r>
     </w:p>
     <w:p>
       <w:pPr>
@@ -190,120 +166,197 @@
     <w:p>
       <w:pPr>
         <w:pStyle w:val="NoSpacing"/>
+      </w:pPr>
+    </w:p>
+    <w:tbl>
+      <w:tblPr>
+        <w:tblStyle w:val="TableGrid"/>
+        <w:tblW w:w="0" w:type="auto"/>
+        <w:tblInd w:w="675" w:type="dxa"/>
+        <w:tblLook w:val="04A0" w:firstRow="1" w:lastRow="0" w:firstColumn="1" w:lastColumn="0" w:noHBand="0" w:noVBand="1"/>
+      </w:tblPr>
+      <w:tblGrid>
+        <w:gridCol w:w="7655"/>
+      </w:tblGrid>
+      <w:tr>
+        <w:trPr>
+          <w:trHeight w:val="1932"/>
+        </w:trPr>
+        <w:tc>
+          <w:tcPr>
+            <w:tcW w:w="7655" w:type="dxa"/>
+            <w:vAlign w:val="center"/>
+          </w:tcPr>
+          <w:p>
+            <w:pPr>
+              <w:pStyle w:val="NoSpacing"/>
+              <w:ind w:left="-112"/>
+              <w:jc w:val="center"/>
+            </w:pPr>
+            <w:r>
+              <w:rPr>
+                <w:i/>
+                <w:iCs/>
+              </w:rPr>
+              <w:t>The primary objective of this visualization is to provide good movie recommendations based on thorough analysis of movie data. The user of this visualization can be anyone who is interested in finding good movies based on reliable data and analysis. We believe that this project has the potential to provide a valuable service to movie enthusiasts and casual moviegoers alike.</w:t>
+            </w:r>
+          </w:p>
+        </w:tc>
+      </w:tr>
+    </w:tbl>
+    <w:p>
+      <w:pPr>
+        <w:pStyle w:val="NoSpacing"/>
+      </w:pPr>
+    </w:p>
+    <w:p>
+      <w:pPr>
+        <w:pStyle w:val="NoSpacing"/>
+      </w:pPr>
+    </w:p>
+    <w:p>
+      <w:pPr>
+        <w:pStyle w:val="NoSpacing"/>
+      </w:pPr>
+      <w:r>
+        <w:t>For our project, we have chosen to focus on the topic of movies and their reception among audiences and critics. Movies are a fascinating subject for data analytics and visualization, as they provide a rich and diverse set of data that can be analyzed in a number of ways. From box office numbers and critical reviews to audience reactions and social media buzz, there is a wealth of information available for those interested in studying the world of cinema.</w:t>
+      </w:r>
+    </w:p>
+    <w:p>
+      <w:pPr>
+        <w:pStyle w:val="NoSpacing"/>
+      </w:pPr>
+    </w:p>
+    <w:p>
+      <w:pPr>
+        <w:pStyle w:val="NoSpacing"/>
+      </w:pPr>
+      <w:r>
+        <w:t xml:space="preserve">To ensure that our data is as accurate and unbiased as possible, we have selected three sources of information: Metacritic, IMDB, and TMDB. These sources are well-known in the movie industry for providing comprehensive and reliable data on movies, including reviews, ratings, and other key metrics. </w:t>
+      </w:r>
+      <w:r>
+        <w:lastRenderedPageBreak/>
+        <w:t>By using these sources, we can be confident that our analysis will be based on data that is both trustworthy and comprehensive.</w:t>
+      </w:r>
+    </w:p>
+    <w:p>
+      <w:pPr>
+        <w:pStyle w:val="NoSpacing"/>
+      </w:pPr>
+    </w:p>
+    <w:p>
+      <w:pPr>
+        <w:pStyle w:val="NoSpacing"/>
+      </w:pPr>
+      <w:r>
+        <w:t>By using the latest data analytics and visualization techniques, we hope to create a compelling and informative narrative that will engage and inform audiences.</w:t>
+      </w:r>
+    </w:p>
+    <w:p>
+      <w:pPr>
+        <w:pStyle w:val="NoSpacing"/>
+      </w:pPr>
+    </w:p>
+    <w:p>
+      <w:pPr>
+        <w:pStyle w:val="NoSpacing"/>
+      </w:pPr>
+    </w:p>
+    <w:p>
+      <w:pPr>
+        <w:pStyle w:val="Title"/>
+        <w:jc w:val="center"/>
         <w:rPr>
           <w:b/>
           <w:bCs/>
+          <w:sz w:val="36"/>
+          <w:szCs w:val="36"/>
         </w:rPr>
       </w:pPr>
       <w:r>
         <w:rPr>
           <w:b/>
           <w:bCs/>
-        </w:rPr>
-        <w:t xml:space="preserve">Introduction: </w:t>
-      </w:r>
-    </w:p>
-    <w:p>
-      <w:pPr>
-        <w:pStyle w:val="NoSpacing"/>
+          <w:sz w:val="36"/>
+          <w:szCs w:val="36"/>
+        </w:rPr>
+        <w:t>Requirements and steps taken</w:t>
+      </w:r>
+      <w:r>
         <w:rPr>
           <w:b/>
           <w:bCs/>
-          <w:lang w:val="en-ZA"/>
-        </w:rPr>
-      </w:pPr>
+          <w:sz w:val="36"/>
+          <w:szCs w:val="36"/>
+        </w:rPr>
+        <w:t>:</w:t>
+      </w:r>
     </w:p>
     <w:p>
       <w:pPr>
         <w:pStyle w:val="NoSpacing"/>
         <w:rPr>
-          <w:lang w:val="en-ZA"/>
-        </w:rPr>
-      </w:pPr>
-      <w:r>
-        <w:rPr>
-          <w:lang w:val="en-ZA"/>
-        </w:rPr>
-        <w:t xml:space="preserve">The </w:t>
-      </w:r>
-      <w:r>
-        <w:rPr>
-          <w:lang w:val="en-ZA"/>
-        </w:rPr>
-        <w:t>O</w:t>
-      </w:r>
-      <w:r>
-        <w:rPr>
-          <w:lang w:val="en-ZA"/>
-        </w:rPr>
-        <w:t xml:space="preserve">MDB Top Movies dataset contains a collection of the highest-rated movies of all time, as voted by users of the renowned movie database website. In this data analytics project, we will leverage various tools and technologies to </w:t>
-      </w:r>
-      <w:r>
-        <w:rPr>
-          <w:lang w:val="en-ZA"/>
-        </w:rPr>
-        <w:t xml:space="preserve">analyse the </w:t>
-      </w:r>
-      <w:r>
-        <w:rPr>
-          <w:lang w:val="en-ZA"/>
-        </w:rPr>
-        <w:t>O</w:t>
-      </w:r>
-      <w:r>
-        <w:rPr>
-          <w:lang w:val="en-ZA"/>
-        </w:rPr>
-        <w:t>MDB Top Movies dataset in-depth</w:t>
-      </w:r>
-      <w:r>
-        <w:rPr>
-          <w:lang w:val="en-ZA"/>
-        </w:rPr>
-        <w:t>. Our project will demonstrate proficiency in different tools learned in the past weeks in the data analytics course</w:t>
-      </w:r>
-      <w:r>
-        <w:rPr>
-          <w:lang w:val="en-ZA"/>
-        </w:rPr>
-        <w:t>,</w:t>
-      </w:r>
-      <w:r>
-        <w:rPr>
-          <w:lang w:val="en-ZA"/>
-        </w:rPr>
-        <w:t xml:space="preserve"> such as Python Flask–powered API, HTML/CSS, JavaScript, and at least one database (SQL, MongoDB, SQLite, etc.).</w:t>
-      </w:r>
-    </w:p>
-    <w:p>
-      <w:pPr>
-        <w:pStyle w:val="NoSpacing"/>
-        <w:rPr>
-          <w:lang w:val="en-ZA"/>
-        </w:rPr>
-      </w:pPr>
-    </w:p>
-    <w:p>
-      <w:pPr>
-        <w:pStyle w:val="NoSpacing"/>
-        <w:rPr>
+          <w:rFonts w:eastAsiaTheme="minorHAnsi"/>
           <w:b/>
           <w:bCs/>
         </w:rPr>
       </w:pPr>
-      <w:r>
-        <w:rPr>
-          <w:rFonts w:eastAsiaTheme="minorHAnsi"/>
+    </w:p>
+    <w:p>
+      <w:pPr>
+        <w:pStyle w:val="NoSpacing"/>
+        <w:rPr>
+          <w:rFonts w:eastAsiaTheme="minorHAnsi"/>
+          <w:color w:val="4472C4" w:themeColor="accent1"/>
+        </w:rPr>
+      </w:pPr>
+      <w:r>
+        <w:rPr>
+          <w:rFonts w:eastAsiaTheme="minorHAnsi"/>
+          <w:color w:val="4472C4" w:themeColor="accent1"/>
+        </w:rPr>
+        <w:t xml:space="preserve">Blue </w:t>
+      </w:r>
+      <w:r>
+        <w:rPr>
+          <w:rFonts w:eastAsiaTheme="minorHAnsi"/>
+          <w:color w:val="4472C4" w:themeColor="accent1"/>
+        </w:rPr>
+        <w:t>font for</w:t>
+      </w:r>
+      <w:r>
+        <w:rPr>
+          <w:rFonts w:eastAsiaTheme="minorHAnsi"/>
+          <w:color w:val="4472C4" w:themeColor="accent1"/>
+        </w:rPr>
+        <w:t xml:space="preserve"> Rubric requirement</w:t>
+      </w:r>
+      <w:r>
+        <w:rPr>
+          <w:rFonts w:eastAsiaTheme="minorHAnsi"/>
+          <w:color w:val="4472C4" w:themeColor="accent1"/>
+        </w:rPr>
+        <w:t>s:</w:t>
+      </w:r>
+    </w:p>
+    <w:p>
+      <w:pPr>
+        <w:pStyle w:val="Heading1"/>
+        <w:rPr>
+          <w:rFonts w:ascii="Times New Roman" w:hAnsi="Times New Roman"/>
           <w:b/>
           <w:bCs/>
-        </w:rPr>
-        <w:t xml:space="preserve">Objectives: </w:t>
-      </w:r>
-    </w:p>
-    <w:p>
-      <w:pPr>
-        <w:pStyle w:val="NoSpacing"/>
-      </w:pPr>
+          <w:sz w:val="24"/>
+          <w:szCs w:val="24"/>
+        </w:rPr>
+      </w:pPr>
+      <w:r>
+        <w:rPr>
+          <w:b/>
+          <w:bCs/>
+        </w:rPr>
+        <w:t xml:space="preserve">Data and Data Delivery </w:t>
+      </w:r>
     </w:p>
     <w:p>
       <w:pPr>
@@ -314,372 +367,1940 @@
         </w:numPr>
         <w:rPr>
           <w:rFonts w:eastAsiaTheme="minorHAnsi"/>
-        </w:rPr>
-      </w:pPr>
-      <w:r>
-        <w:rPr>
-          <w:rFonts w:eastAsiaTheme="minorHAnsi"/>
-        </w:rPr>
-        <w:t>The objectives of this project are to:</w:t>
+          <w:color w:val="4472C4" w:themeColor="accent1"/>
+        </w:rPr>
+      </w:pPr>
+      <w:r>
+        <w:rPr>
+          <w:rFonts w:eastAsiaTheme="minorHAnsi"/>
+          <w:color w:val="4472C4" w:themeColor="accent1"/>
+        </w:rPr>
+        <w:t>Collect Data from at least two sources of information.</w:t>
       </w:r>
     </w:p>
     <w:p>
       <w:pPr>
         <w:pStyle w:val="NoSpacing"/>
+        <w:numPr>
+          <w:ilvl w:val="1"/>
+          <w:numId w:val="4"/>
+        </w:numPr>
+        <w:rPr>
+          <w:rFonts w:eastAsiaTheme="minorHAnsi"/>
+        </w:rPr>
+      </w:pPr>
+      <w:r>
+        <w:rPr>
+          <w:rFonts w:eastAsiaTheme="minorHAnsi"/>
+        </w:rPr>
+        <w:t xml:space="preserve">We collected data from three sources coming from two different APIs: </w:t>
+      </w:r>
+    </w:p>
+    <w:p>
+      <w:pPr>
+        <w:pStyle w:val="NoSpacing"/>
+        <w:ind w:left="1440"/>
+        <w:rPr>
+          <w:rFonts w:eastAsiaTheme="minorHAnsi"/>
+        </w:rPr>
+      </w:pPr>
+      <w:r>
+        <w:rPr>
+          <w:rFonts w:eastAsiaTheme="minorHAnsi"/>
+        </w:rPr>
+        <w:t>OMDB</w:t>
+      </w:r>
+      <w:r>
+        <w:rPr>
+          <w:rStyle w:val="FootnoteReference"/>
+          <w:rFonts w:eastAsiaTheme="minorHAnsi"/>
+        </w:rPr>
+        <w:footnoteReference w:id="1"/>
+      </w:r>
+      <w:r>
+        <w:rPr>
+          <w:rFonts w:eastAsiaTheme="minorHAnsi"/>
+        </w:rPr>
+        <w:t xml:space="preserve"> and TMDB</w:t>
+      </w:r>
+      <w:r>
+        <w:rPr>
+          <w:rStyle w:val="FootnoteReference"/>
+          <w:rFonts w:eastAsiaTheme="minorHAnsi"/>
+        </w:rPr>
+        <w:footnoteReference w:id="2"/>
+      </w:r>
+    </w:p>
+    <w:p>
+      <w:pPr>
+        <w:pStyle w:val="ListParagraph"/>
         <w:numPr>
           <w:ilvl w:val="0"/>
           <w:numId w:val="4"/>
         </w:numPr>
-        <w:rPr>
-          <w:rFonts w:eastAsiaTheme="minorHAnsi"/>
-        </w:rPr>
-      </w:pPr>
-      <w:r>
-        <w:rPr>
-          <w:rFonts w:eastAsiaTheme="minorHAnsi"/>
-        </w:rPr>
-        <w:t xml:space="preserve">Create a Flask-powered API to access the </w:t>
-      </w:r>
-      <w:r>
-        <w:rPr>
-          <w:rFonts w:eastAsiaTheme="minorHAnsi"/>
-        </w:rPr>
-        <w:t>O</w:t>
-      </w:r>
-      <w:r>
-        <w:rPr>
-          <w:rFonts w:eastAsiaTheme="minorHAnsi"/>
-        </w:rPr>
-        <w:t>MDB Top Movies dataset.</w:t>
-      </w:r>
-    </w:p>
-    <w:p>
-      <w:pPr>
-        <w:pStyle w:val="NoSpacing"/>
+        <w:shd w:val="clear" w:color="auto" w:fill="FFFFFF"/>
+        <w:spacing w:before="100" w:beforeAutospacing="1" w:after="100" w:afterAutospacing="1" w:line="240" w:lineRule="auto"/>
+        <w:rPr>
+          <w:rFonts w:eastAsiaTheme="minorHAnsi"/>
+          <w:color w:val="4472C4" w:themeColor="accent1"/>
+        </w:rPr>
+      </w:pPr>
+      <w:r>
+        <w:rPr>
+          <w:rFonts w:eastAsiaTheme="minorHAnsi"/>
+          <w:color w:val="4472C4" w:themeColor="accent1"/>
+        </w:rPr>
+        <w:t xml:space="preserve">The dataset contains at least 100 unique records. </w:t>
+      </w:r>
+    </w:p>
+    <w:p>
+      <w:pPr>
+        <w:pStyle w:val="ListParagraph"/>
+        <w:numPr>
+          <w:ilvl w:val="1"/>
+          <w:numId w:val="4"/>
+        </w:numPr>
+        <w:shd w:val="clear" w:color="auto" w:fill="FFFFFF"/>
+        <w:spacing w:before="100" w:beforeAutospacing="1" w:after="100" w:afterAutospacing="1" w:line="240" w:lineRule="auto"/>
+        <w:rPr>
+          <w:rFonts w:eastAsiaTheme="minorHAnsi"/>
+        </w:rPr>
+      </w:pPr>
+      <w:r>
+        <w:rPr>
+          <w:rFonts w:eastAsiaTheme="minorHAnsi"/>
+        </w:rPr>
+        <w:t>We wanted to have complete data from all three sources.</w:t>
+      </w:r>
+    </w:p>
+    <w:p>
+      <w:pPr>
+        <w:pStyle w:val="ListParagraph"/>
+        <w:numPr>
+          <w:ilvl w:val="1"/>
+          <w:numId w:val="4"/>
+        </w:numPr>
+        <w:shd w:val="clear" w:color="auto" w:fill="FFFFFF"/>
+        <w:spacing w:before="100" w:beforeAutospacing="1" w:after="100" w:afterAutospacing="1" w:line="240" w:lineRule="auto"/>
+        <w:rPr>
+          <w:rFonts w:eastAsiaTheme="minorHAnsi"/>
+        </w:rPr>
+      </w:pPr>
+      <w:r>
+        <w:rPr>
+          <w:rFonts w:eastAsiaTheme="minorHAnsi"/>
+        </w:rPr>
+        <w:t>We s</w:t>
+      </w:r>
+      <w:r>
+        <w:rPr>
+          <w:rFonts w:eastAsiaTheme="minorHAnsi"/>
+        </w:rPr>
+        <w:t>tart</w:t>
+      </w:r>
+      <w:r>
+        <w:rPr>
+          <w:rFonts w:eastAsiaTheme="minorHAnsi"/>
+        </w:rPr>
+        <w:t>ed by</w:t>
+      </w:r>
+      <w:r>
+        <w:rPr>
+          <w:rFonts w:eastAsiaTheme="minorHAnsi"/>
+        </w:rPr>
+        <w:t xml:space="preserve"> collecting movies</w:t>
+      </w:r>
+      <w:r>
+        <w:rPr>
+          <w:rFonts w:eastAsiaTheme="minorHAnsi"/>
+        </w:rPr>
+        <w:t xml:space="preserve"> sorted by the highest </w:t>
+      </w:r>
+      <w:r>
+        <w:rPr>
+          <w:rFonts w:eastAsiaTheme="minorHAnsi"/>
+        </w:rPr>
+        <w:t>TMDB</w:t>
+      </w:r>
+      <w:r>
+        <w:rPr>
+          <w:rFonts w:eastAsiaTheme="minorHAnsi"/>
+        </w:rPr>
+        <w:t xml:space="preserve"> rating.</w:t>
+      </w:r>
+      <w:r>
+        <w:rPr>
+          <w:rFonts w:eastAsiaTheme="minorHAnsi"/>
+        </w:rPr>
+        <w:t xml:space="preserve"> </w:t>
+      </w:r>
+      <w:r>
+        <w:rPr>
+          <w:rFonts w:eastAsiaTheme="minorHAnsi"/>
+        </w:rPr>
+        <w:t xml:space="preserve">After analyzing the data, we realized that many of those ratings were skewed because there needed to be more votes. Meaning a movie with 9.5 Starts and three votes cannot be fairly comparable with a movie with 9.3 starts and 250K votes.  </w:t>
+      </w:r>
+    </w:p>
+    <w:p>
+      <w:pPr>
+        <w:pStyle w:val="ListParagraph"/>
+        <w:numPr>
+          <w:ilvl w:val="1"/>
+          <w:numId w:val="4"/>
+        </w:numPr>
+        <w:shd w:val="clear" w:color="auto" w:fill="FFFFFF"/>
+        <w:spacing w:before="100" w:beforeAutospacing="1" w:after="100" w:afterAutospacing="1" w:line="240" w:lineRule="auto"/>
+        <w:rPr>
+          <w:rFonts w:eastAsiaTheme="minorHAnsi"/>
+        </w:rPr>
+      </w:pPr>
+      <w:r>
+        <w:rPr>
+          <w:rFonts w:eastAsiaTheme="minorHAnsi"/>
+        </w:rPr>
+        <w:t xml:space="preserve">A large percentage of the </w:t>
+      </w:r>
+      <w:r>
+        <w:rPr>
+          <w:rFonts w:eastAsiaTheme="minorHAnsi"/>
+        </w:rPr>
+        <w:t>Top-Rated</w:t>
+      </w:r>
+      <w:r>
+        <w:rPr>
+          <w:rFonts w:eastAsiaTheme="minorHAnsi"/>
+        </w:rPr>
+        <w:t xml:space="preserve"> Movies were obscur</w:t>
+      </w:r>
+      <w:r>
+        <w:rPr>
+          <w:rFonts w:eastAsiaTheme="minorHAnsi"/>
+        </w:rPr>
+        <w:t xml:space="preserve">e </w:t>
+      </w:r>
+      <w:r>
+        <w:rPr>
+          <w:rFonts w:eastAsiaTheme="minorHAnsi"/>
+        </w:rPr>
+        <w:t xml:space="preserve">and had very little information </w:t>
+      </w:r>
+      <w:r>
+        <w:rPr>
+          <w:rFonts w:eastAsiaTheme="minorHAnsi"/>
+        </w:rPr>
+        <w:t>besides</w:t>
+      </w:r>
+      <w:r>
+        <w:rPr>
+          <w:rFonts w:eastAsiaTheme="minorHAnsi"/>
+        </w:rPr>
+        <w:t xml:space="preserve"> title, rating, and number of votes (e. g. no data for Box office, language, etc.)</w:t>
+      </w:r>
+    </w:p>
+    <w:p>
+      <w:pPr>
+        <w:pStyle w:val="ListParagraph"/>
+        <w:numPr>
+          <w:ilvl w:val="1"/>
+          <w:numId w:val="4"/>
+        </w:numPr>
+        <w:shd w:val="clear" w:color="auto" w:fill="FFFFFF"/>
+        <w:spacing w:before="100" w:beforeAutospacing="1" w:after="100" w:afterAutospacing="1" w:line="240" w:lineRule="auto"/>
+        <w:rPr>
+          <w:rFonts w:eastAsiaTheme="minorHAnsi"/>
+        </w:rPr>
+      </w:pPr>
+      <w:r>
+        <w:rPr>
+          <w:rFonts w:eastAsiaTheme="minorHAnsi"/>
+        </w:rPr>
+        <w:t xml:space="preserve">Based on the time given for this project, </w:t>
+      </w:r>
+      <w:r>
+        <w:rPr>
+          <w:rFonts w:eastAsiaTheme="minorHAnsi"/>
+        </w:rPr>
+        <w:t xml:space="preserve">it was not time efficient </w:t>
+      </w:r>
+      <w:r>
+        <w:rPr>
+          <w:rFonts w:eastAsiaTheme="minorHAnsi"/>
+        </w:rPr>
+        <w:t xml:space="preserve">to analyze and get information from more than two APIs/sources of information. </w:t>
+      </w:r>
+      <w:r>
+        <w:rPr>
+          <w:rFonts w:eastAsiaTheme="minorHAnsi"/>
+        </w:rPr>
+        <w:t xml:space="preserve">We </w:t>
+      </w:r>
+      <w:r>
+        <w:rPr>
+          <w:rFonts w:eastAsiaTheme="minorHAnsi"/>
+        </w:rPr>
+        <w:t xml:space="preserve">decided to pivot the focus and </w:t>
+      </w:r>
+      <w:r>
+        <w:rPr>
+          <w:rFonts w:eastAsiaTheme="minorHAnsi"/>
+        </w:rPr>
+        <w:t xml:space="preserve">recollect the data </w:t>
+      </w:r>
+      <w:r>
+        <w:rPr>
+          <w:rFonts w:eastAsiaTheme="minorHAnsi"/>
+        </w:rPr>
+        <w:t>now based</w:t>
+      </w:r>
+      <w:r>
+        <w:rPr>
+          <w:rFonts w:eastAsiaTheme="minorHAnsi"/>
+        </w:rPr>
+        <w:t xml:space="preserve"> on </w:t>
+      </w:r>
+      <w:r>
+        <w:rPr>
+          <w:rFonts w:eastAsiaTheme="minorHAnsi"/>
+        </w:rPr>
+        <w:t>the count of votes (number of unique people that rated the</w:t>
+      </w:r>
+      <w:r>
+        <w:rPr>
+          <w:rFonts w:eastAsiaTheme="minorHAnsi"/>
+        </w:rPr>
+        <w:t xml:space="preserve"> </w:t>
+      </w:r>
+      <w:r>
+        <w:rPr>
+          <w:rFonts w:eastAsiaTheme="minorHAnsi"/>
+        </w:rPr>
+        <w:t>movie)</w:t>
+      </w:r>
+      <w:r>
+        <w:rPr>
+          <w:rFonts w:eastAsiaTheme="minorHAnsi"/>
+        </w:rPr>
+        <w:t>,</w:t>
+      </w:r>
+      <w:r>
+        <w:rPr>
+          <w:rFonts w:eastAsiaTheme="minorHAnsi"/>
+        </w:rPr>
+        <w:t xml:space="preserve"> selecting</w:t>
+      </w:r>
+      <w:r>
+        <w:rPr>
+          <w:rFonts w:eastAsiaTheme="minorHAnsi"/>
+        </w:rPr>
+        <w:t xml:space="preserve"> close to 800</w:t>
+      </w:r>
+      <w:r>
+        <w:rPr>
+          <w:rFonts w:eastAsiaTheme="minorHAnsi"/>
+        </w:rPr>
+        <w:t xml:space="preserve"> </w:t>
+      </w:r>
+      <w:r>
+        <w:rPr>
+          <w:rFonts w:eastAsiaTheme="minorHAnsi"/>
+        </w:rPr>
+        <w:t>m</w:t>
+      </w:r>
+      <w:r>
+        <w:rPr>
+          <w:rFonts w:eastAsiaTheme="minorHAnsi"/>
+        </w:rPr>
+        <w:t xml:space="preserve">ovies with votes higher than five </w:t>
+      </w:r>
+      <w:r>
+        <w:rPr>
+          <w:rFonts w:eastAsiaTheme="minorHAnsi"/>
+        </w:rPr>
+        <w:t>thousand.</w:t>
+      </w:r>
+    </w:p>
+    <w:p>
+      <w:pPr>
+        <w:pStyle w:val="ListParagraph"/>
         <w:numPr>
           <w:ilvl w:val="0"/>
           <w:numId w:val="4"/>
         </w:numPr>
-        <w:rPr>
-          <w:rFonts w:eastAsiaTheme="minorHAnsi"/>
-        </w:rPr>
-      </w:pPr>
-      <w:r>
-        <w:rPr>
-          <w:rFonts w:eastAsiaTheme="minorHAnsi"/>
-        </w:rPr>
-        <w:t>Use HTML/CSS and JavaScript to create a dashboard page with multiple charts that update from the same data.</w:t>
-      </w:r>
-    </w:p>
-    <w:p>
-      <w:pPr>
-        <w:pStyle w:val="NoSpacing"/>
-      </w:pPr>
-    </w:p>
-    <w:p>
-      <w:pPr>
-        <w:pStyle w:val="NoSpacing"/>
-        <w:rPr>
-          <w:rFonts w:eastAsiaTheme="minorHAnsi"/>
-        </w:rPr>
-      </w:pPr>
-      <w:r>
-        <w:t>W</w:t>
-      </w:r>
-      <w:r>
-        <w:rPr>
-          <w:rFonts w:asciiTheme="minorEastAsia" w:eastAsiaTheme="minorEastAsia" w:hAnsiTheme="minorEastAsia"/>
-          <w:lang w:eastAsia="zh-CN"/>
-        </w:rPr>
-        <w:t>h</w:t>
-      </w:r>
-      <w:r>
-        <w:rPr>
-          <w:rFonts w:eastAsiaTheme="minorHAnsi"/>
-        </w:rPr>
-        <w:t>o</w:t>
-      </w:r>
-      <w:r>
-        <w:rPr>
-          <w:rFonts w:eastAsiaTheme="minorHAnsi"/>
-        </w:rPr>
-        <w:t xml:space="preserve"> is the Project for?  </w:t>
-      </w:r>
-      <w:r>
-        <w:rPr>
-          <w:rFonts w:eastAsiaTheme="minorHAnsi"/>
-        </w:rPr>
-        <w:t>Anybody</w:t>
-      </w:r>
-      <w:r>
-        <w:rPr>
-          <w:rFonts w:eastAsiaTheme="minorHAnsi"/>
-        </w:rPr>
-        <w:t xml:space="preserve"> </w:t>
-      </w:r>
-      <w:r>
-        <w:rPr>
-          <w:rFonts w:eastAsiaTheme="minorHAnsi"/>
-        </w:rPr>
-        <w:t xml:space="preserve">that is </w:t>
-      </w:r>
-      <w:r>
-        <w:rPr>
-          <w:rFonts w:eastAsiaTheme="minorHAnsi"/>
-        </w:rPr>
-        <w:t>looking for a good movie recommendation</w:t>
-      </w:r>
-      <w:r>
-        <w:rPr>
-          <w:rFonts w:eastAsiaTheme="minorHAnsi"/>
-        </w:rPr>
-        <w:t>.</w:t>
-      </w:r>
-    </w:p>
-    <w:p>
-      <w:pPr>
-        <w:pStyle w:val="NoSpacing"/>
-        <w:rPr>
-          <w:rFonts w:eastAsiaTheme="minorHAnsi"/>
-        </w:rPr>
-      </w:pPr>
-    </w:p>
-    <w:p>
-      <w:pPr>
-        <w:pStyle w:val="NoSpacing"/>
-        <w:rPr>
-          <w:rFonts w:eastAsiaTheme="minorHAnsi"/>
-        </w:rPr>
-      </w:pPr>
-      <w:r>
-        <w:rPr>
-          <w:rFonts w:eastAsiaTheme="minorHAnsi"/>
-        </w:rPr>
-        <w:t>Visualizations</w:t>
-      </w:r>
-      <w:r>
-        <w:rPr>
-          <w:rFonts w:eastAsiaTheme="minorHAnsi"/>
-        </w:rPr>
-        <w:t xml:space="preserve"> for the dataset</w:t>
-      </w:r>
-      <w:r>
-        <w:rPr>
-          <w:rFonts w:eastAsiaTheme="minorHAnsi"/>
-        </w:rPr>
-        <w:t>:</w:t>
-      </w:r>
-    </w:p>
-    <w:p>
-      <w:pPr>
-        <w:pStyle w:val="NoSpacing"/>
-        <w:rPr>
-          <w:rFonts w:eastAsiaTheme="minorHAnsi"/>
-        </w:rPr>
-      </w:pPr>
-    </w:p>
-    <w:p>
-      <w:pPr>
-        <w:pStyle w:val="NoSpacing"/>
+        <w:shd w:val="clear" w:color="auto" w:fill="FFFFFF"/>
+        <w:spacing w:before="100" w:beforeAutospacing="1" w:after="100" w:afterAutospacing="1" w:line="240" w:lineRule="auto"/>
+        <w:rPr>
+          <w:rFonts w:eastAsiaTheme="minorHAnsi"/>
+          <w:color w:val="4472C4" w:themeColor="accent1"/>
+        </w:rPr>
+      </w:pPr>
+      <w:r>
+        <w:rPr>
+          <w:rFonts w:eastAsiaTheme="minorHAnsi"/>
+          <w:color w:val="4472C4" w:themeColor="accent1"/>
+        </w:rPr>
+        <w:t>A database is used to house the data:</w:t>
+      </w:r>
+    </w:p>
+    <w:p>
+      <w:pPr>
+        <w:pStyle w:val="ListParagraph"/>
+        <w:numPr>
+          <w:ilvl w:val="1"/>
+          <w:numId w:val="4"/>
+        </w:numPr>
+        <w:shd w:val="clear" w:color="auto" w:fill="FFFFFF"/>
+        <w:spacing w:before="100" w:beforeAutospacing="1" w:after="100" w:afterAutospacing="1" w:line="240" w:lineRule="auto"/>
+        <w:rPr>
+          <w:rFonts w:eastAsiaTheme="minorHAnsi"/>
+        </w:rPr>
+      </w:pPr>
+      <w:r>
+        <w:rPr>
+          <w:rFonts w:eastAsiaTheme="minorHAnsi"/>
+        </w:rPr>
+        <w:t>The API’s JSON’s calls responses were saved in Mongo.</w:t>
+      </w:r>
+    </w:p>
+    <w:p>
+      <w:pPr>
+        <w:pStyle w:val="ListParagraph"/>
+        <w:numPr>
+          <w:ilvl w:val="1"/>
+          <w:numId w:val="4"/>
+        </w:numPr>
+        <w:shd w:val="clear" w:color="auto" w:fill="FFFFFF"/>
+        <w:spacing w:before="100" w:beforeAutospacing="1" w:after="100" w:afterAutospacing="1" w:line="240" w:lineRule="auto"/>
+        <w:rPr>
+          <w:rFonts w:eastAsiaTheme="minorHAnsi"/>
+        </w:rPr>
+      </w:pPr>
+      <w:r>
+        <w:rPr>
+          <w:rFonts w:eastAsiaTheme="minorHAnsi"/>
+        </w:rPr>
+        <w:t>For easy manipulation, we migrate the information to Postgres.</w:t>
+      </w:r>
+    </w:p>
+    <w:p>
+      <w:pPr>
+        <w:pStyle w:val="ListParagraph"/>
         <w:numPr>
           <w:ilvl w:val="0"/>
-          <w:numId w:val="5"/>
+          <w:numId w:val="4"/>
         </w:numPr>
-      </w:pPr>
-      <w:r>
-        <w:t xml:space="preserve">Pie chart of </w:t>
-      </w:r>
-      <w:r>
-        <w:t>countries of production</w:t>
-      </w:r>
-    </w:p>
-    <w:p>
-      <w:pPr>
-        <w:pStyle w:val="NoSpacing"/>
+        <w:shd w:val="clear" w:color="auto" w:fill="FFFFFF"/>
+        <w:spacing w:before="100" w:beforeAutospacing="1" w:after="100" w:afterAutospacing="1" w:line="240" w:lineRule="auto"/>
+        <w:rPr>
+          <w:rFonts w:eastAsiaTheme="minorHAnsi"/>
+          <w:color w:val="4472C4" w:themeColor="accent1"/>
+        </w:rPr>
+      </w:pPr>
+      <w:r>
+        <w:rPr>
+          <w:rFonts w:eastAsiaTheme="minorHAnsi"/>
+          <w:color w:val="4472C4" w:themeColor="accent1"/>
+        </w:rPr>
+        <w:t>The project is powered by a Python Flask API and includes professional-level use of HTML/CSS, JavaScript, and the chosen database</w:t>
+      </w:r>
+      <w:r>
+        <w:rPr>
+          <w:rFonts w:eastAsiaTheme="minorHAnsi"/>
+          <w:color w:val="4472C4" w:themeColor="accent1"/>
+        </w:rPr>
+        <w:t>.</w:t>
+      </w:r>
+      <w:r>
+        <w:rPr>
+          <w:rFonts w:eastAsiaTheme="minorHAnsi"/>
+          <w:color w:val="4472C4" w:themeColor="accent1"/>
+        </w:rPr>
+        <w:t xml:space="preserve"> </w:t>
+      </w:r>
+    </w:p>
+    <w:p>
+      <w:pPr>
+        <w:pStyle w:val="ListParagraph"/>
+        <w:numPr>
+          <w:ilvl w:val="1"/>
+          <w:numId w:val="4"/>
+        </w:numPr>
+        <w:shd w:val="clear" w:color="auto" w:fill="FFFFFF"/>
+        <w:spacing w:before="100" w:beforeAutospacing="1" w:after="100" w:afterAutospacing="1" w:line="240" w:lineRule="auto"/>
+        <w:rPr>
+          <w:rFonts w:eastAsiaTheme="minorHAnsi"/>
+        </w:rPr>
+      </w:pPr>
+      <w:r>
+        <w:rPr>
+          <w:rFonts w:eastAsiaTheme="minorHAnsi"/>
+        </w:rPr>
+        <w:lastRenderedPageBreak/>
+        <w:t>We made our API using Flask in Python. It provides the data for the Web</w:t>
+      </w:r>
+      <w:r>
+        <w:rPr>
+          <w:rFonts w:eastAsiaTheme="minorHAnsi"/>
+        </w:rPr>
+        <w:t>p</w:t>
+      </w:r>
+      <w:r>
+        <w:rPr>
+          <w:rFonts w:eastAsiaTheme="minorHAnsi"/>
+        </w:rPr>
+        <w:t>age Visualizations.</w:t>
+      </w:r>
+    </w:p>
+    <w:p>
+      <w:pPr>
+        <w:pStyle w:val="ListParagraph"/>
+        <w:numPr>
+          <w:ilvl w:val="1"/>
+          <w:numId w:val="4"/>
+        </w:numPr>
+        <w:shd w:val="clear" w:color="auto" w:fill="FFFFFF"/>
+        <w:spacing w:before="100" w:beforeAutospacing="1" w:after="100" w:afterAutospacing="1" w:line="240" w:lineRule="auto"/>
+        <w:rPr>
+          <w:rFonts w:eastAsiaTheme="minorHAnsi"/>
+        </w:rPr>
+      </w:pPr>
+      <w:r>
+        <w:rPr>
+          <w:rFonts w:eastAsiaTheme="minorHAnsi"/>
+        </w:rPr>
+        <w:t xml:space="preserve">There </w:t>
+      </w:r>
+      <w:r>
+        <w:rPr>
+          <w:rFonts w:eastAsiaTheme="minorHAnsi"/>
+        </w:rPr>
+        <w:t xml:space="preserve">is the </w:t>
+      </w:r>
+      <w:r>
+        <w:rPr>
+          <w:rFonts w:eastAsiaTheme="minorHAnsi"/>
+        </w:rPr>
+        <w:t xml:space="preserve">use of HTML and CSS as </w:t>
+      </w:r>
+      <w:r>
+        <w:rPr>
+          <w:rFonts w:eastAsiaTheme="minorHAnsi"/>
+        </w:rPr>
+        <w:t xml:space="preserve">frameworks for the </w:t>
+      </w:r>
+      <w:r>
+        <w:rPr>
+          <w:rFonts w:eastAsiaTheme="minorHAnsi"/>
+        </w:rPr>
+        <w:t>Webpage.</w:t>
+      </w:r>
+      <w:r>
+        <w:rPr>
+          <w:rFonts w:eastAsiaTheme="minorHAnsi"/>
+        </w:rPr>
+        <w:t xml:space="preserve"> </w:t>
+      </w:r>
+    </w:p>
+    <w:p>
+      <w:pPr>
+        <w:pStyle w:val="ListParagraph"/>
+        <w:numPr>
+          <w:ilvl w:val="1"/>
+          <w:numId w:val="4"/>
+        </w:numPr>
+        <w:shd w:val="clear" w:color="auto" w:fill="FFFFFF"/>
+        <w:spacing w:before="100" w:beforeAutospacing="1" w:after="100" w:afterAutospacing="1" w:line="240" w:lineRule="auto"/>
+        <w:rPr>
+          <w:rFonts w:eastAsiaTheme="minorHAnsi"/>
+        </w:rPr>
+      </w:pPr>
+      <w:r>
+        <w:rPr>
+          <w:rFonts w:eastAsiaTheme="minorHAnsi"/>
+        </w:rPr>
+        <w:t xml:space="preserve">JavaScript was to build the </w:t>
+      </w:r>
+      <w:r>
+        <w:rPr>
+          <w:rFonts w:eastAsiaTheme="minorHAnsi"/>
+        </w:rPr>
+        <w:t>visualizations.</w:t>
+      </w:r>
+    </w:p>
+    <w:p>
+      <w:pPr>
+        <w:pStyle w:val="Heading1"/>
+        <w:rPr>
+          <w:b/>
+          <w:bCs/>
+        </w:rPr>
+      </w:pPr>
+      <w:r>
+        <w:rPr>
+          <w:b/>
+          <w:bCs/>
+        </w:rPr>
+        <w:t xml:space="preserve">Back End </w:t>
+      </w:r>
+    </w:p>
+    <w:p>
+      <w:pPr>
+        <w:pStyle w:val="ListParagraph"/>
         <w:numPr>
           <w:ilvl w:val="0"/>
-          <w:numId w:val="5"/>
+          <w:numId w:val="4"/>
         </w:numPr>
-      </w:pPr>
-      <w:r>
-        <w:t>Pie chart of movie durations</w:t>
-      </w:r>
-    </w:p>
-    <w:p>
-      <w:pPr>
-        <w:pStyle w:val="NoSpacing"/>
+        <w:shd w:val="clear" w:color="auto" w:fill="FFFFFF"/>
+        <w:spacing w:before="100" w:beforeAutospacing="1" w:after="100" w:afterAutospacing="1" w:line="240" w:lineRule="auto"/>
+        <w:rPr>
+          <w:rFonts w:ascii="ArialMT" w:eastAsia="Times New Roman" w:hAnsi="ArialMT" w:cs="Times New Roman"/>
+          <w:color w:val="4472C4" w:themeColor="accent1"/>
+          <w:kern w:val="0"/>
+          <w14:ligatures w14:val="none"/>
+        </w:rPr>
+      </w:pPr>
+      <w:r>
+        <w:rPr>
+          <w:rFonts w:ascii="ArialMT" w:eastAsia="Times New Roman" w:hAnsi="ArialMT" w:cs="Times New Roman"/>
+          <w:color w:val="4472C4" w:themeColor="accent1"/>
+          <w:kern w:val="0"/>
+          <w14:ligatures w14:val="none"/>
+        </w:rPr>
+        <w:t>JavaScript library previously unintroduced during class is included and functioning correctly.</w:t>
+      </w:r>
+    </w:p>
+    <w:p>
+      <w:pPr>
+        <w:pStyle w:val="ListParagraph"/>
+        <w:numPr>
+          <w:ilvl w:val="1"/>
+          <w:numId w:val="4"/>
+        </w:numPr>
+        <w:shd w:val="clear" w:color="auto" w:fill="FFFFFF"/>
+        <w:spacing w:before="100" w:beforeAutospacing="1" w:after="100" w:afterAutospacing="1" w:line="240" w:lineRule="auto"/>
+        <w:rPr>
+          <w:rFonts w:eastAsiaTheme="minorHAnsi"/>
+        </w:rPr>
+      </w:pPr>
+      <w:r>
+        <w:rPr>
+          <w:rFonts w:eastAsiaTheme="minorHAnsi"/>
+        </w:rPr>
+        <w:t>We used “</w:t>
+      </w:r>
+      <w:proofErr w:type="spellStart"/>
+      <w:r>
+        <w:rPr>
+          <w:rFonts w:eastAsiaTheme="minorHAnsi"/>
+        </w:rPr>
+        <w:t>Taucharts</w:t>
+      </w:r>
+      <w:proofErr w:type="spellEnd"/>
+      <w:r>
+        <w:rPr>
+          <w:rFonts w:eastAsiaTheme="minorHAnsi"/>
+        </w:rPr>
+        <w:footnoteReference w:id="3"/>
+      </w:r>
+      <w:r>
+        <w:rPr>
+          <w:rFonts w:eastAsiaTheme="minorHAnsi"/>
+        </w:rPr>
+        <w:t>”, which was NOT previously introduced in class.</w:t>
+      </w:r>
+    </w:p>
+    <w:p>
+      <w:pPr>
+        <w:shd w:val="clear" w:color="auto" w:fill="FFFFFF"/>
+        <w:spacing w:before="100" w:beforeAutospacing="1" w:after="100" w:afterAutospacing="1" w:line="240" w:lineRule="auto"/>
+        <w:rPr>
+          <w:rFonts w:ascii="Times New Roman" w:eastAsia="Times New Roman" w:hAnsi="Times New Roman" w:cs="Times New Roman"/>
+          <w:kern w:val="0"/>
+          <w14:ligatures w14:val="none"/>
+        </w:rPr>
+      </w:pPr>
+    </w:p>
+    <w:p>
+      <w:pPr>
+        <w:pStyle w:val="ListParagraph"/>
         <w:numPr>
           <w:ilvl w:val="0"/>
-          <w:numId w:val="5"/>
+          <w:numId w:val="4"/>
         </w:numPr>
-      </w:pPr>
-      <w:r>
-        <w:t xml:space="preserve">Bar chart of </w:t>
-      </w:r>
-      <w:r>
-        <w:t xml:space="preserve">the </w:t>
-      </w:r>
-      <w:r>
-        <w:t>number of movies by decade</w:t>
-      </w:r>
-    </w:p>
-    <w:p>
-      <w:pPr>
-        <w:pStyle w:val="NoSpacing"/>
+        <w:shd w:val="clear" w:color="auto" w:fill="FFFFFF"/>
+        <w:spacing w:before="100" w:beforeAutospacing="1" w:after="100" w:afterAutospacing="1" w:line="240" w:lineRule="auto"/>
+        <w:rPr>
+          <w:rFonts w:ascii="ArialMT" w:eastAsia="Times New Roman" w:hAnsi="ArialMT" w:cs="Times New Roman"/>
+          <w:color w:val="4472C4" w:themeColor="accent1"/>
+          <w:kern w:val="0"/>
+          <w14:ligatures w14:val="none"/>
+        </w:rPr>
+      </w:pPr>
+      <w:r>
+        <w:rPr>
+          <w:rFonts w:ascii="ArialMT" w:eastAsia="Times New Roman" w:hAnsi="ArialMT" w:cs="Times New Roman"/>
+          <w:color w:val="4472C4" w:themeColor="accent1"/>
+          <w:kern w:val="0"/>
+          <w14:ligatures w14:val="none"/>
+        </w:rPr>
+        <w:t xml:space="preserve">The page created to showcase data visualizations runs without error. </w:t>
+      </w:r>
+    </w:p>
+    <w:p>
+      <w:pPr>
+        <w:pStyle w:val="ListParagraph"/>
+        <w:numPr>
+          <w:ilvl w:val="1"/>
+          <w:numId w:val="4"/>
+        </w:numPr>
+        <w:shd w:val="clear" w:color="auto" w:fill="FFFFFF"/>
+        <w:spacing w:before="100" w:beforeAutospacing="1" w:after="100" w:afterAutospacing="1" w:line="240" w:lineRule="auto"/>
+        <w:rPr>
+          <w:rFonts w:ascii="ArialMT" w:eastAsia="Times New Roman" w:hAnsi="ArialMT" w:cs="Times New Roman"/>
+          <w:kern w:val="0"/>
+          <w14:ligatures w14:val="none"/>
+        </w:rPr>
+      </w:pPr>
+      <w:r>
+        <w:rPr>
+          <w:rFonts w:ascii="ArialMT" w:eastAsia="Times New Roman" w:hAnsi="ArialMT" w:cs="Times New Roman"/>
+          <w:kern w:val="0"/>
+          <w14:ligatures w14:val="none"/>
+        </w:rPr>
+        <w:t>Visualizations are presented on the page without errors.</w:t>
+      </w:r>
+    </w:p>
+    <w:p>
+      <w:pPr>
+        <w:pStyle w:val="ListParagraph"/>
+        <w:shd w:val="clear" w:color="auto" w:fill="FFFFFF"/>
+        <w:spacing w:before="100" w:beforeAutospacing="1" w:after="100" w:afterAutospacing="1" w:line="240" w:lineRule="auto"/>
+        <w:ind w:left="1440"/>
+        <w:rPr>
+          <w:rFonts w:ascii="ArialMT" w:eastAsia="Times New Roman" w:hAnsi="ArialMT" w:cs="Times New Roman"/>
+          <w:kern w:val="0"/>
+          <w14:ligatures w14:val="none"/>
+        </w:rPr>
+      </w:pPr>
+    </w:p>
+    <w:p>
+      <w:pPr>
+        <w:pStyle w:val="ListParagraph"/>
         <w:numPr>
           <w:ilvl w:val="0"/>
-          <w:numId w:val="5"/>
+          <w:numId w:val="4"/>
         </w:numPr>
-      </w:pPr>
-      <w:r>
-        <w:t xml:space="preserve">Bar chart of </w:t>
-      </w:r>
-      <w:r>
-        <w:t xml:space="preserve">MPAA film </w:t>
-      </w:r>
-      <w:r>
-        <w:t>ratings of movies</w:t>
-      </w:r>
-    </w:p>
-    <w:p>
-      <w:pPr>
-        <w:pStyle w:val="NoSpacing"/>
+        <w:shd w:val="clear" w:color="auto" w:fill="FFFFFF"/>
+        <w:spacing w:before="100" w:beforeAutospacing="1" w:after="100" w:afterAutospacing="1" w:line="240" w:lineRule="auto"/>
+        <w:rPr>
+          <w:rFonts w:ascii="ArialMT" w:eastAsia="Times New Roman" w:hAnsi="ArialMT" w:cs="Times New Roman"/>
+          <w:color w:val="4472C4" w:themeColor="accent1"/>
+          <w:kern w:val="0"/>
+          <w14:ligatures w14:val="none"/>
+        </w:rPr>
+      </w:pPr>
+      <w:r>
+        <w:rPr>
+          <w:rFonts w:ascii="ArialMT" w:eastAsia="Times New Roman" w:hAnsi="ArialMT" w:cs="Times New Roman"/>
+          <w:color w:val="4472C4" w:themeColor="accent1"/>
+          <w:kern w:val="0"/>
+          <w14:ligatures w14:val="none"/>
+        </w:rPr>
+        <w:t>A dashboard page was updated using the same data</w:t>
+      </w:r>
+      <w:r>
+        <w:rPr>
+          <w:rFonts w:ascii="ArialMT" w:eastAsia="Times New Roman" w:hAnsi="ArialMT" w:cs="Times New Roman"/>
+          <w:color w:val="4472C4" w:themeColor="accent1"/>
+          <w:kern w:val="0"/>
+          <w14:ligatures w14:val="none"/>
+        </w:rPr>
+        <w:t>.</w:t>
+      </w:r>
+      <w:r>
+        <w:rPr>
+          <w:rFonts w:ascii="ArialMT" w:eastAsia="Times New Roman" w:hAnsi="ArialMT" w:cs="Times New Roman"/>
+          <w:color w:val="4472C4" w:themeColor="accent1"/>
+          <w:kern w:val="0"/>
+          <w14:ligatures w14:val="none"/>
+        </w:rPr>
+        <w:t xml:space="preserve"> </w:t>
+      </w:r>
+    </w:p>
+    <w:p>
+      <w:pPr>
+        <w:pStyle w:val="ListParagraph"/>
+        <w:numPr>
+          <w:ilvl w:val="1"/>
+          <w:numId w:val="4"/>
+        </w:numPr>
+        <w:shd w:val="clear" w:color="auto" w:fill="FFFFFF"/>
+        <w:spacing w:before="100" w:beforeAutospacing="1" w:after="100" w:afterAutospacing="1" w:line="240" w:lineRule="auto"/>
+        <w:rPr>
+          <w:rFonts w:ascii="ArialMT" w:eastAsia="Times New Roman" w:hAnsi="ArialMT" w:cs="Times New Roman"/>
+          <w:kern w:val="0"/>
+          <w14:ligatures w14:val="none"/>
+        </w:rPr>
+      </w:pPr>
+      <w:r>
+        <w:rPr>
+          <w:rFonts w:ascii="ArialMT" w:eastAsia="Times New Roman" w:hAnsi="ArialMT" w:cs="Times New Roman"/>
+          <w:kern w:val="0"/>
+          <w14:ligatures w14:val="none"/>
+        </w:rPr>
+        <w:t>Indeed,</w:t>
+      </w:r>
+      <w:r>
+        <w:rPr>
+          <w:rFonts w:ascii="ArialMT" w:eastAsia="Times New Roman" w:hAnsi="ArialMT" w:cs="Times New Roman"/>
+          <w:kern w:val="0"/>
+          <w14:ligatures w14:val="none"/>
+        </w:rPr>
+        <w:t xml:space="preserve"> the visualization page </w:t>
+      </w:r>
+      <w:r>
+        <w:rPr>
+          <w:rFonts w:ascii="ArialMT" w:eastAsia="Times New Roman" w:hAnsi="ArialMT" w:cs="Times New Roman"/>
+          <w:kern w:val="0"/>
+          <w14:ligatures w14:val="none"/>
+        </w:rPr>
+        <w:t>uses</w:t>
+      </w:r>
+      <w:r>
+        <w:rPr>
+          <w:rFonts w:ascii="ArialMT" w:eastAsia="Times New Roman" w:hAnsi="ArialMT" w:cs="Times New Roman"/>
+          <w:kern w:val="0"/>
+          <w14:ligatures w14:val="none"/>
+        </w:rPr>
+        <w:t xml:space="preserve"> the data from the </w:t>
+      </w:r>
+      <w:r>
+        <w:rPr>
+          <w:rFonts w:ascii="ArialMT" w:eastAsia="Times New Roman" w:hAnsi="ArialMT" w:cs="Times New Roman"/>
+          <w:kern w:val="0"/>
+          <w14:ligatures w14:val="none"/>
+        </w:rPr>
+        <w:t xml:space="preserve">Postgres </w:t>
+      </w:r>
+      <w:r>
+        <w:rPr>
+          <w:rFonts w:ascii="ArialMT" w:eastAsia="Times New Roman" w:hAnsi="ArialMT" w:cs="Times New Roman"/>
+          <w:kern w:val="0"/>
+          <w14:ligatures w14:val="none"/>
+        </w:rPr>
+        <w:t>Database that was introduced from the two APIs mentioned in point 1.</w:t>
+      </w:r>
+    </w:p>
+    <w:p>
+      <w:pPr>
+        <w:pStyle w:val="Heading1"/>
+        <w:rPr>
+          <w:b/>
+          <w:bCs/>
+        </w:rPr>
+      </w:pPr>
+      <w:r>
+        <w:rPr>
+          <w:b/>
+          <w:bCs/>
+        </w:rPr>
+        <w:t xml:space="preserve">Visualizations </w:t>
+      </w:r>
+    </w:p>
+    <w:p>
+      <w:pPr>
+        <w:pStyle w:val="ListParagraph"/>
         <w:numPr>
           <w:ilvl w:val="0"/>
-          <w:numId w:val="5"/>
+          <w:numId w:val="4"/>
         </w:numPr>
-      </w:pPr>
-      <w:r>
-        <w:lastRenderedPageBreak/>
-        <w:t>Treemap chart of movies by genre</w:t>
-      </w:r>
-    </w:p>
-    <w:p>
-      <w:pPr>
-        <w:pStyle w:val="NoSpacing"/>
+        <w:shd w:val="clear" w:color="auto" w:fill="FFFFFF"/>
+        <w:spacing w:before="100" w:beforeAutospacing="1" w:after="100" w:afterAutospacing="1" w:line="240" w:lineRule="auto"/>
+        <w:rPr>
+          <w:rFonts w:ascii="ArialMT" w:eastAsia="Times New Roman" w:hAnsi="ArialMT" w:cs="Times New Roman"/>
+          <w:color w:val="4472C4" w:themeColor="accent1"/>
+          <w:kern w:val="0"/>
+          <w14:ligatures w14:val="none"/>
+        </w:rPr>
+      </w:pPr>
+      <w:r>
+        <w:rPr>
+          <w:rFonts w:ascii="ArialMT" w:eastAsia="Times New Roman" w:hAnsi="ArialMT" w:cs="Times New Roman"/>
+          <w:color w:val="4472C4" w:themeColor="accent1"/>
+          <w:kern w:val="0"/>
+          <w14:ligatures w14:val="none"/>
+        </w:rPr>
+        <w:t>A minimum of three unique views to present the data.</w:t>
+      </w:r>
+    </w:p>
+    <w:p>
+      <w:pPr>
+        <w:pStyle w:val="ListParagraph"/>
+        <w:numPr>
+          <w:ilvl w:val="1"/>
+          <w:numId w:val="4"/>
+        </w:numPr>
+        <w:shd w:val="clear" w:color="auto" w:fill="FFFFFF"/>
+        <w:spacing w:before="100" w:beforeAutospacing="1" w:after="100" w:afterAutospacing="1" w:line="240" w:lineRule="auto"/>
+        <w:rPr>
+          <w:rFonts w:ascii="ArialMT" w:eastAsia="Times New Roman" w:hAnsi="ArialMT" w:cs="Times New Roman"/>
+          <w:color w:val="000000" w:themeColor="text1"/>
+          <w:kern w:val="0"/>
+          <w14:ligatures w14:val="none"/>
+        </w:rPr>
+      </w:pPr>
+      <w:r>
+        <w:rPr>
+          <w:rFonts w:ascii="ArialMT" w:eastAsia="Times New Roman" w:hAnsi="ArialMT" w:cs="Times New Roman"/>
+          <w:color w:val="000000" w:themeColor="text1"/>
+          <w:kern w:val="0"/>
+          <w14:ligatures w14:val="none"/>
+        </w:rPr>
+        <w:t xml:space="preserve">In a sense, we have 20 different views because every time the user selects a different genre, the visualizations are updated. </w:t>
+      </w:r>
+    </w:p>
+    <w:p>
+      <w:pPr>
+        <w:pStyle w:val="ListParagraph"/>
+        <w:numPr>
+          <w:ilvl w:val="1"/>
+          <w:numId w:val="4"/>
+        </w:numPr>
+        <w:shd w:val="clear" w:color="auto" w:fill="FFFFFF"/>
+        <w:spacing w:before="100" w:beforeAutospacing="1" w:after="100" w:afterAutospacing="1" w:line="240" w:lineRule="auto"/>
+        <w:rPr>
+          <w:rFonts w:ascii="ArialMT" w:eastAsia="Times New Roman" w:hAnsi="ArialMT" w:cs="Times New Roman"/>
+          <w:color w:val="000000" w:themeColor="text1"/>
+          <w:kern w:val="0"/>
+          <w14:ligatures w14:val="none"/>
+        </w:rPr>
+      </w:pPr>
+      <w:r>
+        <w:rPr>
+          <w:rFonts w:ascii="ArialMT" w:eastAsia="Times New Roman" w:hAnsi="ArialMT" w:cs="Times New Roman"/>
+          <w:color w:val="000000" w:themeColor="text1"/>
+          <w:kern w:val="0"/>
+          <w14:ligatures w14:val="none"/>
+        </w:rPr>
+        <w:t>I</w:t>
+      </w:r>
+      <w:r>
+        <w:rPr>
+          <w:rFonts w:ascii="ArialMT" w:eastAsia="Times New Roman" w:hAnsi="ArialMT" w:cs="Times New Roman"/>
+          <w:color w:val="000000" w:themeColor="text1"/>
+          <w:kern w:val="0"/>
+          <w14:ligatures w14:val="none"/>
+        </w:rPr>
+        <w:t>nformation will be provided:</w:t>
+      </w:r>
+    </w:p>
+    <w:p>
+      <w:pPr>
+        <w:pStyle w:val="ListParagraph"/>
+        <w:numPr>
+          <w:ilvl w:val="2"/>
+          <w:numId w:val="4"/>
+        </w:numPr>
+        <w:shd w:val="clear" w:color="auto" w:fill="FFFFFF"/>
+        <w:spacing w:before="100" w:beforeAutospacing="1" w:after="100" w:afterAutospacing="1" w:line="240" w:lineRule="auto"/>
+        <w:rPr>
+          <w:rFonts w:ascii="ArialMT" w:eastAsia="Times New Roman" w:hAnsi="ArialMT" w:cs="Times New Roman"/>
+          <w:color w:val="000000" w:themeColor="text1"/>
+          <w:kern w:val="0"/>
+          <w14:ligatures w14:val="none"/>
+        </w:rPr>
+      </w:pPr>
+      <w:r>
+        <w:rPr>
+          <w:rFonts w:ascii="ArialMT" w:eastAsia="Times New Roman" w:hAnsi="ArialMT" w:cs="Times New Roman"/>
+          <w:color w:val="000000" w:themeColor="text1"/>
+          <w:kern w:val="0"/>
+          <w14:ligatures w14:val="none"/>
+        </w:rPr>
+        <w:t xml:space="preserve">View 1: Genre Vs Rating </w:t>
+      </w:r>
+    </w:p>
+    <w:p>
+      <w:pPr>
+        <w:pStyle w:val="ListParagraph"/>
+        <w:numPr>
+          <w:ilvl w:val="2"/>
+          <w:numId w:val="4"/>
+        </w:numPr>
+        <w:shd w:val="clear" w:color="auto" w:fill="FFFFFF"/>
+        <w:spacing w:before="100" w:beforeAutospacing="1" w:after="100" w:afterAutospacing="1" w:line="240" w:lineRule="auto"/>
+        <w:rPr>
+          <w:rFonts w:ascii="ArialMT" w:eastAsia="Times New Roman" w:hAnsi="ArialMT" w:cs="Times New Roman"/>
+          <w:color w:val="000000" w:themeColor="text1"/>
+          <w:kern w:val="0"/>
+          <w14:ligatures w14:val="none"/>
+        </w:rPr>
+      </w:pPr>
+      <w:r>
+        <w:rPr>
+          <w:rFonts w:ascii="ArialMT" w:eastAsia="Times New Roman" w:hAnsi="ArialMT" w:cs="Times New Roman"/>
+          <w:color w:val="000000" w:themeColor="text1"/>
+          <w:kern w:val="0"/>
+          <w14:ligatures w14:val="none"/>
+        </w:rPr>
+        <w:t>View 2: Genre Vs Runtime</w:t>
+      </w:r>
+    </w:p>
+    <w:p>
+      <w:pPr>
+        <w:pStyle w:val="ListParagraph"/>
+        <w:numPr>
+          <w:ilvl w:val="2"/>
+          <w:numId w:val="4"/>
+        </w:numPr>
+        <w:shd w:val="clear" w:color="auto" w:fill="FFFFFF"/>
+        <w:spacing w:before="100" w:beforeAutospacing="1" w:after="100" w:afterAutospacing="1" w:line="240" w:lineRule="auto"/>
+        <w:rPr>
+          <w:rFonts w:ascii="ArialMT" w:eastAsia="Times New Roman" w:hAnsi="ArialMT" w:cs="Times New Roman"/>
+          <w:color w:val="000000" w:themeColor="text1"/>
+          <w:kern w:val="0"/>
+          <w14:ligatures w14:val="none"/>
+        </w:rPr>
+      </w:pPr>
+      <w:r>
+        <w:rPr>
+          <w:rFonts w:ascii="ArialMT" w:eastAsia="Times New Roman" w:hAnsi="ArialMT" w:cs="Times New Roman"/>
+          <w:color w:val="000000" w:themeColor="text1"/>
+          <w:kern w:val="0"/>
+          <w14:ligatures w14:val="none"/>
+        </w:rPr>
+        <w:t xml:space="preserve">View 3: </w:t>
+      </w:r>
+      <w:r>
+        <w:rPr>
+          <w:rFonts w:ascii="ArialMT" w:eastAsia="Times New Roman" w:hAnsi="ArialMT" w:cs="Times New Roman"/>
+          <w:color w:val="000000" w:themeColor="text1"/>
+          <w:kern w:val="0"/>
+          <w14:ligatures w14:val="none"/>
+        </w:rPr>
+        <w:t>IMDB vote counts</w:t>
+      </w:r>
+      <w:r>
+        <w:rPr>
+          <w:rFonts w:ascii="ArialMT" w:eastAsia="Times New Roman" w:hAnsi="ArialMT" w:cs="Times New Roman"/>
+          <w:color w:val="000000" w:themeColor="text1"/>
+          <w:kern w:val="0"/>
+          <w14:ligatures w14:val="none"/>
+        </w:rPr>
+        <w:t xml:space="preserve"> Vs Box-office</w:t>
+      </w:r>
+      <w:r>
+        <w:rPr>
+          <w:rFonts w:ascii="ArialMT" w:eastAsia="Times New Roman" w:hAnsi="ArialMT" w:cs="Times New Roman"/>
+          <w:b/>
+          <w:bCs/>
+          <w:color w:val="000000" w:themeColor="text1"/>
+          <w:kern w:val="0"/>
+          <w14:ligatures w14:val="none"/>
+        </w:rPr>
+        <w:t>. (Tauchart – JS not in class)</w:t>
+      </w:r>
+    </w:p>
+    <w:p>
+      <w:pPr>
+        <w:pStyle w:val="ListParagraph"/>
+        <w:numPr>
+          <w:ilvl w:val="2"/>
+          <w:numId w:val="4"/>
+        </w:numPr>
+        <w:shd w:val="clear" w:color="auto" w:fill="FFFFFF"/>
+        <w:spacing w:before="100" w:beforeAutospacing="1" w:after="100" w:afterAutospacing="1" w:line="240" w:lineRule="auto"/>
+        <w:rPr>
+          <w:rFonts w:ascii="ArialMT" w:eastAsia="Times New Roman" w:hAnsi="ArialMT" w:cs="Times New Roman"/>
+          <w:color w:val="000000" w:themeColor="text1"/>
+          <w:kern w:val="0"/>
+          <w14:ligatures w14:val="none"/>
+        </w:rPr>
+      </w:pPr>
+      <w:r>
+        <w:rPr>
+          <w:rFonts w:ascii="ArialMT" w:eastAsia="Times New Roman" w:hAnsi="ArialMT" w:cs="Times New Roman"/>
+          <w:color w:val="000000" w:themeColor="text1"/>
+          <w:kern w:val="0"/>
+          <w14:ligatures w14:val="none"/>
+        </w:rPr>
+        <w:t>View 4: List</w:t>
+      </w:r>
+      <w:r>
+        <w:rPr>
+          <w:rFonts w:ascii="ArialMT" w:eastAsia="Times New Roman" w:hAnsi="ArialMT" w:cs="Times New Roman"/>
+          <w:color w:val="000000" w:themeColor="text1"/>
+          <w:kern w:val="0"/>
+          <w14:ligatures w14:val="none"/>
+        </w:rPr>
+        <w:t>ed</w:t>
+      </w:r>
+      <w:r>
+        <w:rPr>
+          <w:rFonts w:ascii="ArialMT" w:eastAsia="Times New Roman" w:hAnsi="ArialMT" w:cs="Times New Roman"/>
+          <w:color w:val="000000" w:themeColor="text1"/>
+          <w:kern w:val="0"/>
+          <w14:ligatures w14:val="none"/>
+        </w:rPr>
+        <w:t xml:space="preserve"> movies</w:t>
+      </w:r>
+      <w:r>
+        <w:rPr>
+          <w:rFonts w:ascii="ArialMT" w:eastAsia="Times New Roman" w:hAnsi="ArialMT" w:cs="Times New Roman"/>
+          <w:color w:val="000000" w:themeColor="text1"/>
+          <w:kern w:val="0"/>
+          <w14:ligatures w14:val="none"/>
+        </w:rPr>
+        <w:t xml:space="preserve"> in a table for</w:t>
+      </w:r>
+      <w:r>
+        <w:rPr>
+          <w:rFonts w:ascii="ArialMT" w:eastAsia="Times New Roman" w:hAnsi="ArialMT" w:cs="Times New Roman"/>
+          <w:color w:val="000000" w:themeColor="text1"/>
+          <w:kern w:val="0"/>
+          <w14:ligatures w14:val="none"/>
+        </w:rPr>
+        <w:t xml:space="preserve"> the selected Genre. </w:t>
+      </w:r>
+    </w:p>
+    <w:p>
+      <w:pPr>
+        <w:pStyle w:val="ListParagraph"/>
+        <w:shd w:val="clear" w:color="auto" w:fill="FFFFFF"/>
+        <w:spacing w:before="100" w:beforeAutospacing="1" w:after="100" w:afterAutospacing="1" w:line="240" w:lineRule="auto"/>
+        <w:ind w:left="2340"/>
+        <w:rPr>
+          <w:rFonts w:ascii="ArialMT" w:eastAsia="Times New Roman" w:hAnsi="ArialMT" w:cs="Times New Roman"/>
+          <w:color w:val="4472C4" w:themeColor="accent1"/>
+          <w:kern w:val="0"/>
+          <w14:ligatures w14:val="none"/>
+        </w:rPr>
+      </w:pPr>
+    </w:p>
+    <w:p>
+      <w:pPr>
+        <w:pStyle w:val="ListParagraph"/>
         <w:numPr>
           <w:ilvl w:val="0"/>
-          <w:numId w:val="5"/>
+          <w:numId w:val="4"/>
         </w:numPr>
-      </w:pPr>
-      <w:r>
-        <w:t>Movie</w:t>
-      </w:r>
-      <w:r>
-        <w:t xml:space="preserve"> list</w:t>
-      </w:r>
-    </w:p>
+        <w:shd w:val="clear" w:color="auto" w:fill="FFFFFF"/>
+        <w:spacing w:before="100" w:beforeAutospacing="1" w:after="100" w:afterAutospacing="1" w:line="240" w:lineRule="auto"/>
+        <w:rPr>
+          <w:rFonts w:ascii="ArialMT" w:eastAsia="Times New Roman" w:hAnsi="ArialMT" w:cs="Times New Roman"/>
+          <w:color w:val="4472C4" w:themeColor="accent1"/>
+          <w:kern w:val="0"/>
+          <w14:ligatures w14:val="none"/>
+        </w:rPr>
+      </w:pPr>
+      <w:r>
+        <w:rPr>
+          <w:rFonts w:ascii="ArialMT" w:eastAsia="Times New Roman" w:hAnsi="ArialMT" w:cs="Times New Roman"/>
+          <w:color w:val="4472C4" w:themeColor="accent1"/>
+          <w:kern w:val="0"/>
+          <w14:ligatures w14:val="none"/>
+        </w:rPr>
+        <w:t>Multiple user-driven interactions are included on the final page (such as dropdowns, filters, or a zoom feature):</w:t>
+      </w:r>
+    </w:p>
+    <w:p>
+      <w:pPr>
+        <w:pStyle w:val="ListParagraph"/>
+        <w:numPr>
+          <w:ilvl w:val="1"/>
+          <w:numId w:val="4"/>
+        </w:numPr>
+        <w:shd w:val="clear" w:color="auto" w:fill="FFFFFF"/>
+        <w:spacing w:before="100" w:beforeAutospacing="1" w:after="100" w:afterAutospacing="1" w:line="240" w:lineRule="auto"/>
+        <w:rPr>
+          <w:rFonts w:ascii="ArialMT" w:eastAsia="Times New Roman" w:hAnsi="ArialMT" w:cs="Times New Roman"/>
+          <w:color w:val="000000" w:themeColor="text1"/>
+          <w:kern w:val="0"/>
+          <w14:ligatures w14:val="none"/>
+        </w:rPr>
+      </w:pPr>
+      <w:r>
+        <w:rPr>
+          <w:rFonts w:ascii="ArialMT" w:eastAsia="Times New Roman" w:hAnsi="ArialMT" w:cs="Times New Roman"/>
+          <w:color w:val="000000" w:themeColor="text1"/>
+          <w:kern w:val="0"/>
+          <w14:ligatures w14:val="none"/>
+        </w:rPr>
+        <w:t>Users can use a drop-down to select the genre.</w:t>
+      </w:r>
+    </w:p>
+    <w:p>
+      <w:pPr>
+        <w:pStyle w:val="ListParagraph"/>
+        <w:numPr>
+          <w:ilvl w:val="1"/>
+          <w:numId w:val="4"/>
+        </w:numPr>
+        <w:shd w:val="clear" w:color="auto" w:fill="FFFFFF"/>
+        <w:spacing w:before="100" w:beforeAutospacing="1" w:after="100" w:afterAutospacing="1" w:line="240" w:lineRule="auto"/>
+        <w:rPr>
+          <w:rFonts w:ascii="ArialMT" w:eastAsia="Times New Roman" w:hAnsi="ArialMT" w:cs="Times New Roman"/>
+          <w:color w:val="000000" w:themeColor="text1"/>
+          <w:kern w:val="0"/>
+          <w14:ligatures w14:val="none"/>
+        </w:rPr>
+      </w:pPr>
+      <w:r>
+        <w:rPr>
+          <w:rFonts w:ascii="ArialMT" w:eastAsia="Times New Roman" w:hAnsi="ArialMT" w:cs="Times New Roman"/>
+          <w:color w:val="000000" w:themeColor="text1"/>
+          <w:kern w:val="0"/>
+          <w14:ligatures w14:val="none"/>
+        </w:rPr>
+        <w:t>Users can zoom in/out on the bar chart Genre Vs Rating.</w:t>
+      </w:r>
+    </w:p>
+    <w:p>
+      <w:pPr>
+        <w:pStyle w:val="ListParagraph"/>
+        <w:shd w:val="clear" w:color="auto" w:fill="FFFFFF"/>
+        <w:spacing w:before="100" w:beforeAutospacing="1" w:after="100" w:afterAutospacing="1" w:line="240" w:lineRule="auto"/>
+        <w:ind w:left="1440"/>
+        <w:rPr>
+          <w:rFonts w:ascii="ArialMT" w:eastAsia="Times New Roman" w:hAnsi="ArialMT" w:cs="Times New Roman"/>
+          <w:color w:val="4472C4" w:themeColor="accent1"/>
+          <w:kern w:val="0"/>
+          <w14:ligatures w14:val="none"/>
+        </w:rPr>
+      </w:pPr>
+    </w:p>
+    <w:p>
+      <w:pPr>
+        <w:pStyle w:val="ListParagraph"/>
+        <w:numPr>
+          <w:ilvl w:val="0"/>
+          <w:numId w:val="4"/>
+        </w:numPr>
+        <w:shd w:val="clear" w:color="auto" w:fill="FFFFFF"/>
+        <w:spacing w:before="100" w:beforeAutospacing="1" w:after="100" w:afterAutospacing="1" w:line="240" w:lineRule="auto"/>
+        <w:rPr>
+          <w:rFonts w:ascii="ArialMT" w:eastAsia="Times New Roman" w:hAnsi="ArialMT" w:cs="Times New Roman"/>
+          <w:color w:val="4472C4" w:themeColor="accent1"/>
+          <w:kern w:val="0"/>
+          <w14:ligatures w14:val="none"/>
+        </w:rPr>
+      </w:pPr>
+      <w:r>
+        <w:rPr>
+          <w:rFonts w:ascii="ArialMT" w:eastAsia="Times New Roman" w:hAnsi="ArialMT" w:cs="Times New Roman"/>
+          <w:color w:val="4472C4" w:themeColor="accent1"/>
+          <w:kern w:val="0"/>
+          <w14:ligatures w14:val="none"/>
+        </w:rPr>
+        <w:t xml:space="preserve">The final page displays visualizations in a clear, professional-level manner. </w:t>
+      </w:r>
+    </w:p>
+    <w:p>
+      <w:pPr>
+        <w:pStyle w:val="ListParagraph"/>
+        <w:shd w:val="clear" w:color="auto" w:fill="FFFFFF"/>
+        <w:spacing w:before="100" w:beforeAutospacing="1" w:after="100" w:afterAutospacing="1" w:line="240" w:lineRule="auto"/>
+        <w:rPr>
+          <w:rFonts w:ascii="ArialMT" w:eastAsia="Times New Roman" w:hAnsi="ArialMT" w:cs="Times New Roman"/>
+          <w:color w:val="4472C4" w:themeColor="accent1"/>
+          <w:kern w:val="0"/>
+          <w14:ligatures w14:val="none"/>
+        </w:rPr>
+      </w:pPr>
+      <w:r>
+        <w:rPr>
+          <w:rFonts w:ascii="ArialMT" w:eastAsia="Times New Roman" w:hAnsi="ArialMT" w:cs="Times New Roman"/>
+          <w:color w:val="4472C4" w:themeColor="accent1"/>
+          <w:kern w:val="0"/>
+          <w14:ligatures w14:val="none"/>
+        </w:rPr>
+        <w:t xml:space="preserve">The data story is easy to interpret for users of all levels. </w:t>
+      </w:r>
+    </w:p>
+    <w:p>
+      <w:pPr>
+        <w:pStyle w:val="ListParagraph"/>
+        <w:shd w:val="clear" w:color="auto" w:fill="FFFFFF"/>
+        <w:spacing w:before="100" w:beforeAutospacing="1" w:after="100" w:afterAutospacing="1" w:line="240" w:lineRule="auto"/>
+        <w:rPr>
+          <w:rFonts w:ascii="ArialMT" w:eastAsia="Times New Roman" w:hAnsi="ArialMT" w:cs="Times New Roman"/>
+          <w:color w:val="4472C4" w:themeColor="accent1"/>
+          <w:kern w:val="0"/>
+          <w14:ligatures w14:val="none"/>
+        </w:rPr>
+      </w:pPr>
+    </w:p>
+    <w:p>
+      <w:pPr>
+        <w:pStyle w:val="ListParagraph"/>
+        <w:numPr>
+          <w:ilvl w:val="1"/>
+          <w:numId w:val="4"/>
+        </w:numPr>
+        <w:shd w:val="clear" w:color="auto" w:fill="FFFFFF"/>
+        <w:spacing w:before="100" w:beforeAutospacing="1" w:after="100" w:afterAutospacing="1" w:line="240" w:lineRule="auto"/>
+        <w:rPr>
+          <w:rFonts w:ascii="ArialMT" w:eastAsia="Times New Roman" w:hAnsi="ArialMT" w:cs="Times New Roman"/>
+          <w:color w:val="000000" w:themeColor="text1"/>
+          <w:kern w:val="0"/>
+          <w14:ligatures w14:val="none"/>
+        </w:rPr>
+      </w:pPr>
+      <w:r>
+        <w:rPr>
+          <w:rFonts w:ascii="ArialMT" w:eastAsia="Times New Roman" w:hAnsi="ArialMT" w:cs="Times New Roman"/>
+          <w:color w:val="000000" w:themeColor="text1"/>
+          <w:kern w:val="0"/>
+          <w14:ligatures w14:val="none"/>
+        </w:rPr>
+        <w:t xml:space="preserve">Visualizations </w:t>
+      </w:r>
+      <w:r>
+        <w:rPr>
+          <w:rFonts w:ascii="ArialMT" w:eastAsia="Times New Roman" w:hAnsi="ArialMT" w:cs="Times New Roman"/>
+          <w:color w:val="000000" w:themeColor="text1"/>
+          <w:kern w:val="0"/>
+          <w14:ligatures w14:val="none"/>
+        </w:rPr>
+        <w:t>were</w:t>
+      </w:r>
+      <w:r>
+        <w:rPr>
+          <w:rFonts w:ascii="ArialMT" w:eastAsia="Times New Roman" w:hAnsi="ArialMT" w:cs="Times New Roman"/>
+          <w:color w:val="000000" w:themeColor="text1"/>
+          <w:kern w:val="0"/>
+          <w14:ligatures w14:val="none"/>
+        </w:rPr>
+        <w:t xml:space="preserve"> using techniques used in the market and learned in class. Professionally presented and easy to understand and </w:t>
+      </w:r>
+      <w:r>
+        <w:rPr>
+          <w:rFonts w:ascii="ArialMT" w:eastAsia="Times New Roman" w:hAnsi="ArialMT" w:cs="Times New Roman"/>
+          <w:color w:val="000000" w:themeColor="text1"/>
+          <w:kern w:val="0"/>
+          <w14:ligatures w14:val="none"/>
+        </w:rPr>
+        <w:t>interpret.</w:t>
+      </w:r>
+      <w:r>
+        <w:rPr>
+          <w:rFonts w:ascii="ArialMT" w:eastAsia="Times New Roman" w:hAnsi="ArialMT" w:cs="Times New Roman"/>
+          <w:color w:val="000000" w:themeColor="text1"/>
+          <w:kern w:val="0"/>
+          <w14:ligatures w14:val="none"/>
+        </w:rPr>
+        <w:t xml:space="preserve"> </w:t>
+      </w:r>
+    </w:p>
+    <w:p>
+      <w:pPr>
+        <w:pStyle w:val="ListParagraph"/>
+        <w:numPr>
+          <w:ilvl w:val="1"/>
+          <w:numId w:val="4"/>
+        </w:numPr>
+        <w:shd w:val="clear" w:color="auto" w:fill="FFFFFF"/>
+        <w:spacing w:before="100" w:beforeAutospacing="1" w:after="100" w:afterAutospacing="1" w:line="240" w:lineRule="auto"/>
+        <w:rPr>
+          <w:rFonts w:ascii="ArialMT" w:eastAsia="Times New Roman" w:hAnsi="ArialMT" w:cs="Times New Roman"/>
+          <w:color w:val="000000" w:themeColor="text1"/>
+          <w:kern w:val="0"/>
+          <w14:ligatures w14:val="none"/>
+        </w:rPr>
+      </w:pPr>
+      <w:r>
+        <w:rPr>
+          <w:rFonts w:ascii="ArialMT" w:eastAsia="Times New Roman" w:hAnsi="ArialMT" w:cs="Times New Roman"/>
+          <w:color w:val="000000" w:themeColor="text1"/>
+          <w:kern w:val="0"/>
+          <w14:ligatures w14:val="none"/>
+        </w:rPr>
+        <w:t>Data charts are very intuitive and straightforward, meaning everyone would like to see this kind of comparison.</w:t>
+      </w:r>
+    </w:p>
+    <w:p>
+      <w:pPr>
+        <w:pStyle w:val="ListParagraph"/>
+        <w:shd w:val="clear" w:color="auto" w:fill="FFFFFF"/>
+        <w:spacing w:before="100" w:beforeAutospacing="1" w:after="100" w:afterAutospacing="1" w:line="240" w:lineRule="auto"/>
+        <w:ind w:left="1440"/>
+        <w:rPr>
+          <w:rFonts w:ascii="ArialMT" w:eastAsia="Times New Roman" w:hAnsi="ArialMT" w:cs="Times New Roman"/>
+          <w:color w:val="4472C4" w:themeColor="accent1"/>
+          <w:kern w:val="0"/>
+          <w:sz w:val="18"/>
+          <w:szCs w:val="18"/>
+          <w14:ligatures w14:val="none"/>
+        </w:rPr>
+      </w:pPr>
+    </w:p>
+    <w:p>
+      <w:pPr>
+        <w:pStyle w:val="Heading1"/>
+        <w:rPr>
+          <w:b/>
+          <w:bCs/>
+        </w:rPr>
+      </w:pPr>
+      <w:r>
+        <w:rPr>
+          <w:b/>
+          <w:bCs/>
+        </w:rPr>
+        <w:t xml:space="preserve">Group Presentation </w:t>
+      </w:r>
+    </w:p>
+    <w:p>
+      <w:r>
+        <w:t>(To be graded on presentation day)</w:t>
+      </w:r>
+    </w:p>
+    <w:p>
+      <w:pPr>
+        <w:pStyle w:val="ListParagraph"/>
+        <w:numPr>
+          <w:ilvl w:val="0"/>
+          <w:numId w:val="4"/>
+        </w:numPr>
+        <w:shd w:val="clear" w:color="auto" w:fill="FFFFFF"/>
+        <w:spacing w:before="100" w:beforeAutospacing="1" w:after="100" w:afterAutospacing="1" w:line="240" w:lineRule="auto"/>
+        <w:rPr>
+          <w:rFonts w:ascii="ArialMT" w:eastAsia="Times New Roman" w:hAnsi="ArialMT" w:cs="Times New Roman"/>
+          <w:color w:val="4472C4" w:themeColor="accent1"/>
+          <w:kern w:val="0"/>
+          <w:sz w:val="18"/>
+          <w:szCs w:val="18"/>
+          <w14:ligatures w14:val="none"/>
+        </w:rPr>
+      </w:pPr>
+      <w:r>
+        <w:rPr>
+          <w:rFonts w:ascii="ArialMT" w:eastAsia="Times New Roman" w:hAnsi="ArialMT" w:cs="Times New Roman"/>
+          <w:color w:val="4472C4" w:themeColor="accent1"/>
+          <w:kern w:val="0"/>
+          <w:sz w:val="18"/>
+          <w:szCs w:val="18"/>
+          <w14:ligatures w14:val="none"/>
+        </w:rPr>
+        <w:t xml:space="preserve">All group members spoke during the </w:t>
+      </w:r>
+      <w:proofErr w:type="gramStart"/>
+      <w:r>
+        <w:rPr>
+          <w:rFonts w:ascii="ArialMT" w:eastAsia="Times New Roman" w:hAnsi="ArialMT" w:cs="Times New Roman"/>
+          <w:color w:val="4472C4" w:themeColor="accent1"/>
+          <w:kern w:val="0"/>
+          <w:sz w:val="18"/>
+          <w:szCs w:val="18"/>
+          <w14:ligatures w14:val="none"/>
+        </w:rPr>
+        <w:t>presentation</w:t>
+      </w:r>
+      <w:proofErr w:type="gramEnd"/>
+      <w:r>
+        <w:rPr>
+          <w:rFonts w:ascii="ArialMT" w:eastAsia="Times New Roman" w:hAnsi="ArialMT" w:cs="Times New Roman"/>
+          <w:color w:val="4472C4" w:themeColor="accent1"/>
+          <w:kern w:val="0"/>
+          <w:sz w:val="18"/>
+          <w:szCs w:val="18"/>
+          <w14:ligatures w14:val="none"/>
+        </w:rPr>
+        <w:t xml:space="preserve"> </w:t>
+      </w:r>
+    </w:p>
+    <w:p>
+      <w:pPr>
+        <w:pStyle w:val="ListParagraph"/>
+        <w:numPr>
+          <w:ilvl w:val="0"/>
+          <w:numId w:val="4"/>
+        </w:numPr>
+        <w:shd w:val="clear" w:color="auto" w:fill="FFFFFF"/>
+        <w:spacing w:before="100" w:beforeAutospacing="1" w:after="100" w:afterAutospacing="1" w:line="240" w:lineRule="auto"/>
+        <w:rPr>
+          <w:rFonts w:ascii="ArialMT" w:eastAsia="Times New Roman" w:hAnsi="ArialMT" w:cs="Times New Roman"/>
+          <w:color w:val="4472C4" w:themeColor="accent1"/>
+          <w:kern w:val="0"/>
+          <w:sz w:val="18"/>
+          <w:szCs w:val="18"/>
+          <w14:ligatures w14:val="none"/>
+        </w:rPr>
+      </w:pPr>
+      <w:r>
+        <w:rPr>
+          <w:rFonts w:ascii="ArialMT" w:eastAsia="Times New Roman" w:hAnsi="ArialMT" w:cs="Times New Roman"/>
+          <w:color w:val="4472C4" w:themeColor="accent1"/>
+          <w:kern w:val="0"/>
+          <w:sz w:val="18"/>
+          <w:szCs w:val="18"/>
+          <w14:ligatures w14:val="none"/>
+        </w:rPr>
+        <w:t xml:space="preserve">Group was well </w:t>
+      </w:r>
+      <w:proofErr w:type="gramStart"/>
+      <w:r>
+        <w:rPr>
+          <w:rFonts w:ascii="ArialMT" w:eastAsia="Times New Roman" w:hAnsi="ArialMT" w:cs="Times New Roman"/>
+          <w:color w:val="4472C4" w:themeColor="accent1"/>
+          <w:kern w:val="0"/>
+          <w:sz w:val="18"/>
+          <w:szCs w:val="18"/>
+          <w14:ligatures w14:val="none"/>
+        </w:rPr>
+        <w:t>prepared</w:t>
+      </w:r>
+      <w:proofErr w:type="gramEnd"/>
+      <w:r>
+        <w:rPr>
+          <w:rFonts w:ascii="ArialMT" w:eastAsia="Times New Roman" w:hAnsi="ArialMT" w:cs="Times New Roman"/>
+          <w:color w:val="4472C4" w:themeColor="accent1"/>
+          <w:kern w:val="0"/>
+          <w:sz w:val="18"/>
+          <w:szCs w:val="18"/>
+          <w14:ligatures w14:val="none"/>
+        </w:rPr>
+        <w:t xml:space="preserve"> </w:t>
+      </w:r>
+    </w:p>
+    <w:p>
+      <w:pPr>
+        <w:pStyle w:val="ListParagraph"/>
+        <w:numPr>
+          <w:ilvl w:val="0"/>
+          <w:numId w:val="4"/>
+        </w:numPr>
+        <w:shd w:val="clear" w:color="auto" w:fill="FFFFFF"/>
+        <w:spacing w:before="100" w:beforeAutospacing="1" w:after="100" w:afterAutospacing="1" w:line="240" w:lineRule="auto"/>
+        <w:rPr>
+          <w:rFonts w:ascii="ArialMT" w:eastAsia="Times New Roman" w:hAnsi="ArialMT" w:cs="Times New Roman"/>
+          <w:color w:val="4472C4" w:themeColor="accent1"/>
+          <w:kern w:val="0"/>
+          <w:sz w:val="18"/>
+          <w:szCs w:val="18"/>
+          <w14:ligatures w14:val="none"/>
+        </w:rPr>
+      </w:pPr>
+      <w:r>
+        <w:rPr>
+          <w:rFonts w:ascii="ArialMT" w:eastAsia="Times New Roman" w:hAnsi="ArialMT" w:cs="Times New Roman"/>
+          <w:color w:val="4472C4" w:themeColor="accent1"/>
+          <w:kern w:val="0"/>
+          <w:sz w:val="18"/>
+          <w:szCs w:val="18"/>
+          <w14:ligatures w14:val="none"/>
+        </w:rPr>
+        <w:t xml:space="preserve">Presentation was relevant to </w:t>
+      </w:r>
+      <w:proofErr w:type="gramStart"/>
+      <w:r>
+        <w:rPr>
+          <w:rFonts w:ascii="ArialMT" w:eastAsia="Times New Roman" w:hAnsi="ArialMT" w:cs="Times New Roman"/>
+          <w:color w:val="4472C4" w:themeColor="accent1"/>
+          <w:kern w:val="0"/>
+          <w:sz w:val="18"/>
+          <w:szCs w:val="18"/>
+          <w14:ligatures w14:val="none"/>
+        </w:rPr>
+        <w:t>material</w:t>
+      </w:r>
+      <w:proofErr w:type="gramEnd"/>
+      <w:r>
+        <w:rPr>
+          <w:rFonts w:ascii="ArialMT" w:eastAsia="Times New Roman" w:hAnsi="ArialMT" w:cs="Times New Roman"/>
+          <w:color w:val="4472C4" w:themeColor="accent1"/>
+          <w:kern w:val="0"/>
+          <w:sz w:val="18"/>
+          <w:szCs w:val="18"/>
+          <w14:ligatures w14:val="none"/>
+        </w:rPr>
+        <w:t xml:space="preserve"> </w:t>
+      </w:r>
+    </w:p>
+    <w:p>
+      <w:pPr>
+        <w:pStyle w:val="ListParagraph"/>
+        <w:numPr>
+          <w:ilvl w:val="0"/>
+          <w:numId w:val="4"/>
+        </w:numPr>
+        <w:shd w:val="clear" w:color="auto" w:fill="FFFFFF"/>
+        <w:spacing w:before="100" w:beforeAutospacing="1" w:after="100" w:afterAutospacing="1" w:line="240" w:lineRule="auto"/>
+        <w:rPr>
+          <w:rFonts w:ascii="ArialMT" w:eastAsia="Times New Roman" w:hAnsi="ArialMT" w:cs="Times New Roman"/>
+          <w:color w:val="4472C4" w:themeColor="accent1"/>
+          <w:kern w:val="0"/>
+          <w:sz w:val="18"/>
+          <w:szCs w:val="18"/>
+          <w14:ligatures w14:val="none"/>
+        </w:rPr>
+      </w:pPr>
+      <w:r>
+        <w:rPr>
+          <w:rFonts w:ascii="ArialMT" w:eastAsia="Times New Roman" w:hAnsi="ArialMT" w:cs="Times New Roman"/>
+          <w:color w:val="4472C4" w:themeColor="accent1"/>
+          <w:kern w:val="0"/>
+          <w:sz w:val="18"/>
+          <w:szCs w:val="18"/>
+          <w14:ligatures w14:val="none"/>
+        </w:rPr>
+        <w:t xml:space="preserve">Presentation maintains audience </w:t>
+      </w:r>
+      <w:proofErr w:type="gramStart"/>
+      <w:r>
+        <w:rPr>
+          <w:rFonts w:ascii="ArialMT" w:eastAsia="Times New Roman" w:hAnsi="ArialMT" w:cs="Times New Roman"/>
+          <w:color w:val="4472C4" w:themeColor="accent1"/>
+          <w:kern w:val="0"/>
+          <w:sz w:val="18"/>
+          <w:szCs w:val="18"/>
+          <w14:ligatures w14:val="none"/>
+        </w:rPr>
+        <w:t>interest</w:t>
+      </w:r>
+      <w:proofErr w:type="gramEnd"/>
+      <w:r>
+        <w:rPr>
+          <w:rFonts w:ascii="ArialMT" w:eastAsia="Times New Roman" w:hAnsi="ArialMT" w:cs="Times New Roman"/>
+          <w:color w:val="4472C4" w:themeColor="accent1"/>
+          <w:kern w:val="0"/>
+          <w:sz w:val="18"/>
+          <w:szCs w:val="18"/>
+          <w14:ligatures w14:val="none"/>
+        </w:rPr>
+        <w:t xml:space="preserve"> </w:t>
+      </w:r>
+    </w:p>
+    <w:p>
+      <w:pPr>
+        <w:pStyle w:val="ListParagraph"/>
+        <w:shd w:val="clear" w:color="auto" w:fill="FFFFFF"/>
+        <w:spacing w:before="100" w:beforeAutospacing="1" w:after="100" w:afterAutospacing="1" w:line="240" w:lineRule="auto"/>
+        <w:rPr>
+          <w:rFonts w:ascii="ArialMT" w:eastAsia="Times New Roman" w:hAnsi="ArialMT" w:cs="Times New Roman"/>
+          <w:color w:val="4472C4" w:themeColor="accent1"/>
+          <w:kern w:val="0"/>
+          <w:sz w:val="18"/>
+          <w:szCs w:val="18"/>
+          <w14:ligatures w14:val="none"/>
+        </w:rPr>
+      </w:pPr>
+    </w:p>
+    <w:p>
+      <w:pPr>
+        <w:pStyle w:val="Heading1"/>
+        <w:rPr>
+          <w:b/>
+          <w:bCs/>
+        </w:rPr>
+      </w:pPr>
+      <w:r>
+        <w:rPr>
+          <w:b/>
+          <w:bCs/>
+        </w:rPr>
+        <w:t xml:space="preserve">Slide Deck </w:t>
+      </w:r>
+    </w:p>
+    <w:p>
+      <w:r>
+        <w:t xml:space="preserve">Click </w:t>
+      </w:r>
+      <w:hyperlink r:id="rId8" w:history="1">
+        <w:r>
+          <w:rPr>
+            <w:rStyle w:val="Hyperlink"/>
+          </w:rPr>
+          <w:t>H</w:t>
+        </w:r>
+        <w:r>
+          <w:rPr>
+            <w:rStyle w:val="Hyperlink"/>
+          </w:rPr>
+          <w:t>e</w:t>
+        </w:r>
+        <w:r>
+          <w:rPr>
+            <w:rStyle w:val="Hyperlink"/>
+          </w:rPr>
+          <w:t>re</w:t>
+        </w:r>
+      </w:hyperlink>
+      <w:r>
+        <w:t xml:space="preserve"> to see the Slide Deck</w:t>
+      </w:r>
+    </w:p>
+    <w:p>
+      <w:pPr>
+        <w:pStyle w:val="ListParagraph"/>
+        <w:numPr>
+          <w:ilvl w:val="0"/>
+          <w:numId w:val="4"/>
+        </w:numPr>
+        <w:shd w:val="clear" w:color="auto" w:fill="FFFFFF"/>
+        <w:spacing w:before="100" w:beforeAutospacing="1" w:after="100" w:afterAutospacing="1" w:line="240" w:lineRule="auto"/>
+        <w:rPr>
+          <w:rFonts w:ascii="ArialMT" w:eastAsia="Times New Roman" w:hAnsi="ArialMT" w:cs="Times New Roman"/>
+          <w:color w:val="4472C4" w:themeColor="accent1"/>
+          <w:kern w:val="0"/>
+          <w:sz w:val="18"/>
+          <w:szCs w:val="18"/>
+          <w14:ligatures w14:val="none"/>
+        </w:rPr>
+      </w:pPr>
+      <w:r>
+        <w:rPr>
+          <w:rFonts w:ascii="ArialMT" w:eastAsia="Times New Roman" w:hAnsi="ArialMT" w:cs="Times New Roman"/>
+          <w:color w:val="4472C4" w:themeColor="accent1"/>
+          <w:kern w:val="0"/>
+          <w:sz w:val="18"/>
+          <w:szCs w:val="18"/>
+          <w14:ligatures w14:val="none"/>
+        </w:rPr>
+        <w:t xml:space="preserve">Slides are visually clean and </w:t>
+      </w:r>
+      <w:proofErr w:type="gramStart"/>
+      <w:r>
+        <w:rPr>
+          <w:rFonts w:ascii="ArialMT" w:eastAsia="Times New Roman" w:hAnsi="ArialMT" w:cs="Times New Roman"/>
+          <w:color w:val="4472C4" w:themeColor="accent1"/>
+          <w:kern w:val="0"/>
+          <w:sz w:val="18"/>
+          <w:szCs w:val="18"/>
+          <w14:ligatures w14:val="none"/>
+        </w:rPr>
+        <w:t>professional</w:t>
+      </w:r>
+      <w:proofErr w:type="gramEnd"/>
+      <w:r>
+        <w:rPr>
+          <w:rFonts w:ascii="ArialMT" w:eastAsia="Times New Roman" w:hAnsi="ArialMT" w:cs="Times New Roman"/>
+          <w:color w:val="4472C4" w:themeColor="accent1"/>
+          <w:kern w:val="0"/>
+          <w:sz w:val="18"/>
+          <w:szCs w:val="18"/>
+          <w14:ligatures w14:val="none"/>
+        </w:rPr>
+        <w:t xml:space="preserve"> </w:t>
+      </w:r>
+    </w:p>
+    <w:p>
+      <w:pPr>
+        <w:pStyle w:val="ListParagraph"/>
+        <w:numPr>
+          <w:ilvl w:val="0"/>
+          <w:numId w:val="4"/>
+        </w:numPr>
+        <w:shd w:val="clear" w:color="auto" w:fill="FFFFFF"/>
+        <w:spacing w:before="100" w:beforeAutospacing="1" w:after="100" w:afterAutospacing="1" w:line="240" w:lineRule="auto"/>
+        <w:rPr>
+          <w:rFonts w:ascii="ArialMT" w:eastAsia="Times New Roman" w:hAnsi="ArialMT" w:cs="Times New Roman"/>
+          <w:color w:val="4472C4" w:themeColor="accent1"/>
+          <w:kern w:val="0"/>
+          <w:sz w:val="18"/>
+          <w:szCs w:val="18"/>
+          <w14:ligatures w14:val="none"/>
+        </w:rPr>
+      </w:pPr>
+      <w:r>
+        <w:rPr>
+          <w:rFonts w:ascii="ArialMT" w:eastAsia="Times New Roman" w:hAnsi="ArialMT" w:cs="Times New Roman"/>
+          <w:color w:val="4472C4" w:themeColor="accent1"/>
+          <w:kern w:val="0"/>
+          <w:sz w:val="18"/>
+          <w:szCs w:val="18"/>
+          <w14:ligatures w14:val="none"/>
+        </w:rPr>
+        <w:t xml:space="preserve">Slides are relevant to </w:t>
+      </w:r>
+      <w:proofErr w:type="gramStart"/>
+      <w:r>
+        <w:rPr>
+          <w:rFonts w:ascii="ArialMT" w:eastAsia="Times New Roman" w:hAnsi="ArialMT" w:cs="Times New Roman"/>
+          <w:color w:val="4472C4" w:themeColor="accent1"/>
+          <w:kern w:val="0"/>
+          <w:sz w:val="18"/>
+          <w:szCs w:val="18"/>
+          <w14:ligatures w14:val="none"/>
+        </w:rPr>
+        <w:t>material</w:t>
+      </w:r>
+      <w:proofErr w:type="gramEnd"/>
+      <w:r>
+        <w:rPr>
+          <w:rFonts w:ascii="ArialMT" w:eastAsia="Times New Roman" w:hAnsi="ArialMT" w:cs="Times New Roman"/>
+          <w:color w:val="4472C4" w:themeColor="accent1"/>
+          <w:kern w:val="0"/>
+          <w:sz w:val="18"/>
+          <w:szCs w:val="18"/>
+          <w14:ligatures w14:val="none"/>
+        </w:rPr>
+        <w:t xml:space="preserve"> </w:t>
+      </w:r>
+    </w:p>
+    <w:p>
+      <w:pPr>
+        <w:pStyle w:val="ListParagraph"/>
+        <w:numPr>
+          <w:ilvl w:val="0"/>
+          <w:numId w:val="4"/>
+        </w:numPr>
+        <w:shd w:val="clear" w:color="auto" w:fill="FFFFFF"/>
+        <w:spacing w:before="100" w:beforeAutospacing="1" w:after="100" w:afterAutospacing="1" w:line="240" w:lineRule="auto"/>
+        <w:rPr>
+          <w:rFonts w:ascii="ArialMT" w:eastAsia="Times New Roman" w:hAnsi="ArialMT" w:cs="Times New Roman"/>
+          <w:color w:val="4472C4" w:themeColor="accent1"/>
+          <w:kern w:val="0"/>
+          <w:sz w:val="18"/>
+          <w:szCs w:val="18"/>
+          <w14:ligatures w14:val="none"/>
+        </w:rPr>
+      </w:pPr>
+      <w:r>
+        <w:rPr>
+          <w:rFonts w:ascii="ArialMT" w:eastAsia="Times New Roman" w:hAnsi="ArialMT" w:cs="Times New Roman"/>
+          <w:color w:val="4472C4" w:themeColor="accent1"/>
+          <w:kern w:val="0"/>
+          <w:sz w:val="18"/>
+          <w:szCs w:val="18"/>
+          <w14:ligatures w14:val="none"/>
+        </w:rPr>
+        <w:t xml:space="preserve">Slides effectively demonstrate the </w:t>
+      </w:r>
+      <w:proofErr w:type="gramStart"/>
+      <w:r>
+        <w:rPr>
+          <w:rFonts w:ascii="ArialMT" w:eastAsia="Times New Roman" w:hAnsi="ArialMT" w:cs="Times New Roman"/>
+          <w:color w:val="4472C4" w:themeColor="accent1"/>
+          <w:kern w:val="0"/>
+          <w:sz w:val="18"/>
+          <w:szCs w:val="18"/>
+          <w14:ligatures w14:val="none"/>
+        </w:rPr>
+        <w:t>project</w:t>
+      </w:r>
+      <w:proofErr w:type="gramEnd"/>
+      <w:r>
+        <w:rPr>
+          <w:rFonts w:ascii="ArialMT" w:eastAsia="Times New Roman" w:hAnsi="ArialMT" w:cs="Times New Roman"/>
+          <w:color w:val="4472C4" w:themeColor="accent1"/>
+          <w:kern w:val="0"/>
+          <w:sz w:val="18"/>
+          <w:szCs w:val="18"/>
+          <w14:ligatures w14:val="none"/>
+        </w:rPr>
+        <w:t xml:space="preserve"> </w:t>
+      </w:r>
+    </w:p>
+    <w:p>
+      <w:pPr>
+        <w:pStyle w:val="ListParagraph"/>
+        <w:numPr>
+          <w:ilvl w:val="0"/>
+          <w:numId w:val="4"/>
+        </w:numPr>
+        <w:shd w:val="clear" w:color="auto" w:fill="FFFFFF"/>
+        <w:spacing w:before="100" w:beforeAutospacing="1" w:after="100" w:afterAutospacing="1" w:line="240" w:lineRule="auto"/>
+        <w:rPr>
+          <w:rFonts w:ascii="ArialMT" w:eastAsia="Times New Roman" w:hAnsi="ArialMT" w:cs="Times New Roman"/>
+          <w:color w:val="4472C4" w:themeColor="accent1"/>
+          <w:kern w:val="0"/>
+          <w:sz w:val="18"/>
+          <w:szCs w:val="18"/>
+          <w14:ligatures w14:val="none"/>
+        </w:rPr>
+      </w:pPr>
+      <w:r>
+        <w:rPr>
+          <w:rFonts w:ascii="ArialMT" w:eastAsia="Times New Roman" w:hAnsi="ArialMT" w:cs="Times New Roman"/>
+          <w:color w:val="4472C4" w:themeColor="accent1"/>
+          <w:kern w:val="0"/>
+          <w:sz w:val="18"/>
+          <w:szCs w:val="18"/>
+          <w14:ligatures w14:val="none"/>
+        </w:rPr>
+        <w:t xml:space="preserve">Slides are clear and maintain audience </w:t>
+      </w:r>
+      <w:proofErr w:type="gramStart"/>
+      <w:r>
+        <w:rPr>
+          <w:rFonts w:ascii="ArialMT" w:eastAsia="Times New Roman" w:hAnsi="ArialMT" w:cs="Times New Roman"/>
+          <w:color w:val="4472C4" w:themeColor="accent1"/>
+          <w:kern w:val="0"/>
+          <w:sz w:val="18"/>
+          <w:szCs w:val="18"/>
+          <w14:ligatures w14:val="none"/>
+        </w:rPr>
+        <w:t>interest</w:t>
+      </w:r>
+      <w:proofErr w:type="gramEnd"/>
+      <w:r>
+        <w:rPr>
+          <w:rFonts w:ascii="ArialMT" w:eastAsia="Times New Roman" w:hAnsi="ArialMT" w:cs="Times New Roman"/>
+          <w:color w:val="4472C4" w:themeColor="accent1"/>
+          <w:kern w:val="0"/>
+          <w:sz w:val="18"/>
+          <w:szCs w:val="18"/>
+          <w14:ligatures w14:val="none"/>
+        </w:rPr>
+        <w:t xml:space="preserve"> </w:t>
+      </w:r>
+    </w:p>
+    <w:p/>
     <w:p>
       <w:pPr>
         <w:pStyle w:val="NoSpacing"/>
+        <w:rPr>
+          <w:rFonts w:eastAsiaTheme="minorHAnsi"/>
+        </w:rPr>
       </w:pPr>
     </w:p>
     <w:p>
       <w:pPr>
         <w:pStyle w:val="NoSpacing"/>
-      </w:pPr>
+        <w:rPr>
+          <w:rFonts w:eastAsiaTheme="minorHAnsi"/>
+        </w:rPr>
+      </w:pPr>
+      <w:r>
+        <w:rPr>
+          <w:rFonts w:eastAsiaTheme="minorHAnsi"/>
+        </w:rPr>
+        <w:t xml:space="preserve"> </w:t>
+      </w:r>
+    </w:p>
+    <w:p>
+      <w:pPr>
+        <w:pStyle w:val="Heading1"/>
+        <w:rPr>
+          <w:b/>
+          <w:bCs/>
+        </w:rPr>
+      </w:pPr>
+      <w:r>
+        <w:rPr>
+          <w:b/>
+          <w:bCs/>
+        </w:rPr>
+        <w:t>Napkin Drawings </w:t>
+      </w:r>
     </w:p>
     <w:p>
       <w:pPr>
         <w:pStyle w:val="NoSpacing"/>
-      </w:pPr>
-      <w:r>
-        <w:t xml:space="preserve">Views: </w:t>
-      </w:r>
-      <w:r>
-        <w:t>Country of production</w:t>
-      </w:r>
-      <w:r>
-        <w:t xml:space="preserve">, </w:t>
-      </w:r>
-      <w:r>
-        <w:t xml:space="preserve">Duration of </w:t>
-      </w:r>
-      <w:r>
-        <w:t xml:space="preserve">the </w:t>
-      </w:r>
-      <w:r>
-        <w:t>movie</w:t>
-      </w:r>
-      <w:r>
-        <w:t>,</w:t>
-      </w:r>
-      <w:r>
-        <w:t xml:space="preserve"> Decade of release</w:t>
-      </w:r>
-      <w:r>
-        <w:t>,</w:t>
-      </w:r>
-      <w:r>
-        <w:t xml:space="preserve"> </w:t>
-      </w:r>
-      <w:r>
-        <w:t>MPA</w:t>
-      </w:r>
-      <w:r>
-        <w:t>A</w:t>
-      </w:r>
-      <w:r>
-        <w:t xml:space="preserve"> film rating</w:t>
-      </w:r>
-      <w:r>
-        <w:t>, Genre</w:t>
-      </w:r>
+        <w:rPr>
+          <w:rFonts w:eastAsiaTheme="minorHAnsi"/>
+        </w:rPr>
+      </w:pPr>
     </w:p>
     <w:p>
       <w:pPr>
         <w:pStyle w:val="NoSpacing"/>
-        <w:rPr>
-          <w:rFonts w:eastAsiaTheme="minorHAnsi"/>
-        </w:rPr>
-      </w:pPr>
-    </w:p>
-    <w:p>
-      <w:pPr>
-        <w:pStyle w:val="NoSpacing"/>
-        <w:rPr>
-          <w:rFonts w:eastAsiaTheme="minorHAnsi"/>
-        </w:rPr>
-      </w:pPr>
-    </w:p>
-    <w:p>
-      <w:pPr>
-        <w:pStyle w:val="NoSpacing"/>
-        <w:rPr>
-          <w:rFonts w:eastAsiaTheme="minorHAnsi"/>
-        </w:rPr>
-      </w:pPr>
-    </w:p>
-    <w:p>
-      <w:pPr>
-        <w:pStyle w:val="NoSpacing"/>
-        <w:rPr>
-          <w:rFonts w:eastAsiaTheme="minorHAnsi"/>
-        </w:rPr>
-      </w:pPr>
-      <w:r>
-        <w:rPr>
-          <w:rFonts w:eastAsiaTheme="minorHAnsi"/>
-        </w:rPr>
-        <w:t xml:space="preserve"> </w:t>
-      </w:r>
-    </w:p>
-    <w:p>
-      <w:pPr>
-        <w:pStyle w:val="NoSpacing"/>
-        <w:rPr>
-          <w:rFonts w:eastAsiaTheme="minorHAnsi"/>
-        </w:rPr>
-      </w:pPr>
-    </w:p>
-    <w:p>
-      <w:pPr>
-        <w:pStyle w:val="NoSpacing"/>
       </w:pPr>
       <w:r>
         <w:rPr>
           <w:noProof/>
         </w:rPr>
+        <w:lastRenderedPageBreak/>
         <w:drawing>
           <wp:inline distT="0" distB="0" distL="0" distR="0" wp14:anchorId="308EDD8C" wp14:editId="45861E76">
             <wp:extent cx="5943600" cy="4194810"/>
@@ -698,7 +2319,7 @@
                     </pic:cNvPicPr>
                   </pic:nvPicPr>
                   <pic:blipFill>
-                    <a:blip r:embed="rId6" cstate="print">
+                    <a:blip r:embed="rId9" cstate="print">
                       <a:extLst>
                         <a:ext uri="{28A0092B-C50C-407E-A947-70E740481C1C}">
                           <a14:useLocalDpi xmlns:a14="http://schemas.microsoft.com/office/drawing/2010/main" val="0"/>
@@ -738,6 +2359,104 @@
     <w:p>
       <w:pPr>
         <w:pStyle w:val="NoSpacing"/>
+        <w:rPr>
+          <w:rFonts w:ascii="Arial" w:eastAsia="Times New Roman" w:hAnsi="Arial" w:cs="Arial"/>
+          <w:color w:val="1D1C1D"/>
+          <w:kern w:val="0"/>
+          <w:sz w:val="23"/>
+          <w:szCs w:val="23"/>
+          <w14:ligatures w14:val="none"/>
+        </w:rPr>
+      </w:pPr>
+    </w:p>
+    <w:p>
+      <w:pPr>
+        <w:pStyle w:val="NoSpacing"/>
+        <w:rPr>
+          <w:rFonts w:ascii="Arial" w:eastAsia="Times New Roman" w:hAnsi="Arial" w:cs="Arial"/>
+          <w:color w:val="1D1C1D"/>
+          <w:kern w:val="0"/>
+          <w:sz w:val="23"/>
+          <w:szCs w:val="23"/>
+          <w14:ligatures w14:val="none"/>
+        </w:rPr>
+      </w:pPr>
+    </w:p>
+    <w:p>
+      <w:pPr>
+        <w:pStyle w:val="NoSpacing"/>
+        <w:rPr>
+          <w:rFonts w:ascii="Arial" w:eastAsia="Times New Roman" w:hAnsi="Arial" w:cs="Arial"/>
+          <w:color w:val="1D1C1D"/>
+          <w:kern w:val="0"/>
+          <w:sz w:val="23"/>
+          <w:szCs w:val="23"/>
+          <w14:ligatures w14:val="none"/>
+        </w:rPr>
+      </w:pPr>
+    </w:p>
+    <w:p>
+      <w:pPr>
+        <w:rPr>
+          <w:rFonts w:ascii="Arial" w:eastAsia="Times New Roman" w:hAnsi="Arial" w:cs="Arial"/>
+          <w:color w:val="1D1C1D"/>
+          <w:kern w:val="0"/>
+          <w:sz w:val="23"/>
+          <w:szCs w:val="23"/>
+          <w14:ligatures w14:val="none"/>
+        </w:rPr>
+      </w:pPr>
+      <w:r>
+        <w:rPr>
+          <w:rFonts w:ascii="Arial" w:eastAsia="Times New Roman" w:hAnsi="Arial" w:cs="Arial"/>
+          <w:color w:val="1D1C1D"/>
+          <w:kern w:val="0"/>
+          <w:sz w:val="23"/>
+          <w:szCs w:val="23"/>
+          <w14:ligatures w14:val="none"/>
+        </w:rPr>
+        <w:br w:type="page"/>
+      </w:r>
+    </w:p>
+    <w:p>
+      <w:pPr>
+        <w:pStyle w:val="NoSpacing"/>
+        <w:rPr>
+          <w:rFonts w:ascii="Arial" w:eastAsia="Times New Roman" w:hAnsi="Arial" w:cs="Arial"/>
+          <w:color w:val="1D1C1D"/>
+          <w:kern w:val="0"/>
+          <w:sz w:val="23"/>
+          <w:szCs w:val="23"/>
+          <w14:ligatures w14:val="none"/>
+        </w:rPr>
+      </w:pPr>
+    </w:p>
+    <w:p>
+      <w:pPr>
+        <w:pStyle w:val="Heading1"/>
+        <w:rPr>
+          <w:b/>
+          <w:bCs/>
+        </w:rPr>
+      </w:pPr>
+      <w:r>
+        <w:rPr>
+          <w:b/>
+          <w:bCs/>
+        </w:rPr>
+        <w:t>N</w:t>
+      </w:r>
+      <w:r>
+        <w:rPr>
+          <w:b/>
+          <w:bCs/>
+        </w:rPr>
+        <w:t>apkin Drawings to requirements</w:t>
+      </w:r>
+    </w:p>
+    <w:p>
+      <w:pPr>
+        <w:pStyle w:val="NoSpacing"/>
       </w:pPr>
     </w:p>
     <w:p>
@@ -750,10 +2469,60 @@
           <w:lang w:val="en-ZA"/>
         </w:rPr>
       </w:pPr>
+      <w:r>
+        <w:rPr>
+          <w:noProof/>
+          <w:lang w:val="en-ZA"/>
+        </w:rPr>
+        <w:drawing>
+          <wp:inline distT="0" distB="0" distL="0" distR="0" wp14:anchorId="0B7A0742" wp14:editId="41EAA0D1">
+            <wp:extent cx="5941060" cy="4591050"/>
+            <wp:effectExtent l="0" t="0" r="0" b="0"/>
+            <wp:docPr id="3" name="Picture 3"/>
+            <wp:cNvGraphicFramePr>
+              <a:graphicFrameLocks xmlns:a="http://schemas.openxmlformats.org/drawingml/2006/main" noChangeAspect="1"/>
+            </wp:cNvGraphicFramePr>
+            <a:graphic xmlns:a="http://schemas.openxmlformats.org/drawingml/2006/main">
+              <a:graphicData uri="http://schemas.openxmlformats.org/drawingml/2006/picture">
+                <pic:pic xmlns:pic="http://schemas.openxmlformats.org/drawingml/2006/picture">
+                  <pic:nvPicPr>
+                    <pic:cNvPr id="3" name="Picture 3"/>
+                    <pic:cNvPicPr/>
+                  </pic:nvPicPr>
+                  <pic:blipFill>
+                    <a:blip r:embed="rId10">
+                      <a:extLst>
+                        <a:ext uri="{28A0092B-C50C-407E-A947-70E740481C1C}">
+                          <a14:useLocalDpi xmlns:a14="http://schemas.microsoft.com/office/drawing/2010/main" val="0"/>
+                        </a:ext>
+                      </a:extLst>
+                    </a:blip>
+                    <a:stretch>
+                      <a:fillRect/>
+                    </a:stretch>
+                  </pic:blipFill>
+                  <pic:spPr>
+                    <a:xfrm>
+                      <a:off x="0" y="0"/>
+                      <a:ext cx="5941060" cy="4591050"/>
+                    </a:xfrm>
+                    <a:prstGeom prst="rect">
+                      <a:avLst/>
+                    </a:prstGeom>
+                  </pic:spPr>
+                </pic:pic>
+              </a:graphicData>
+            </a:graphic>
+          </wp:inline>
+        </w:drawing>
+      </w:r>
     </w:p>
     <w:sectPr>
+      <w:headerReference w:type="default" r:id="rId11"/>
+      <w:footerReference w:type="even" r:id="rId12"/>
+      <w:footerReference w:type="default" r:id="rId13"/>
       <w:pgSz w:w="12240" w:h="15840"/>
-      <w:pgMar w:top="1440" w:right="1440" w:bottom="1440" w:left="1440" w:header="708" w:footer="708" w:gutter="0"/>
+      <w:pgMar w:top="238" w:right="1444" w:bottom="1440" w:left="1440" w:header="238" w:footer="708" w:gutter="0"/>
       <w:cols w:space="708"/>
       <w:docGrid w:linePitch="360"/>
     </w:sectPr>
@@ -761,9 +2530,626 @@
 </w:document>
 </file>
 
+<file path=word/endnotes.xml><?xml version="1.0" encoding="utf-8"?>
+<w:endnotes xmlns:wpc="http://schemas.microsoft.com/office/word/2010/wordprocessingCanvas" xmlns:cx="http://schemas.microsoft.com/office/drawing/2014/chartex" xmlns:cx1="http://schemas.microsoft.com/office/drawing/2015/9/8/chartex" xmlns:cx2="http://schemas.microsoft.com/office/drawing/2015/10/21/chartex" xmlns:cx3="http://schemas.microsoft.com/office/drawing/2016/5/9/chartex" xmlns:cx4="http://schemas.microsoft.com/office/drawing/2016/5/10/chartex" xmlns:cx5="http://schemas.microsoft.com/office/drawing/2016/5/11/chartex" xmlns:cx6="http://schemas.microsoft.com/office/drawing/2016/5/12/chartex" xmlns:cx7="http://schemas.microsoft.com/office/drawing/2016/5/13/chartex" xmlns:cx8="http://schemas.microsoft.com/office/drawing/2016/5/14/chartex" xmlns:mc="http://schemas.openxmlformats.org/markup-compatibility/2006" xmlns:aink="http://schemas.microsoft.com/office/drawing/2016/ink" xmlns:am3d="http://schemas.microsoft.com/office/drawing/2017/model3d" xmlns:o="urn:schemas-microsoft-com:office:office" xmlns:oel="http://schemas.microsoft.com/office/2019/extlst" xmlns:r="http://schemas.openxmlformats.org/officeDocument/2006/relationships" xmlns:m="http://schemas.openxmlformats.org/officeDocument/2006/math" xmlns:v="urn:schemas-microsoft-com:vml" xmlns:wp14="http://schemas.microsoft.com/office/word/2010/wordprocessingDrawing" xmlns:wp="http://schemas.openxmlformats.org/drawingml/2006/wordprocessingDrawing" xmlns:w10="urn:schemas-microsoft-com:office:word" xmlns:w="http://schemas.openxmlformats.org/wordprocessingml/2006/main" xmlns:w14="http://schemas.microsoft.com/office/word/2010/wordml" xmlns:w15="http://schemas.microsoft.com/office/word/2012/wordml" xmlns:w16cex="http://schemas.microsoft.com/office/word/2018/wordml/cex" xmlns:w16cid="http://schemas.microsoft.com/office/word/2016/wordml/cid" xmlns:w16="http://schemas.microsoft.com/office/word/2018/wordml" xmlns:w16du="http://schemas.microsoft.com/office/word/2023/wordml/word16du" xmlns:w16sdtdh="http://schemas.microsoft.com/office/word/2020/wordml/sdtdatahash" xmlns:w16se="http://schemas.microsoft.com/office/word/2015/wordml/symex" xmlns:wpg="http://schemas.microsoft.com/office/word/2010/wordprocessingGroup" xmlns:wpi="http://schemas.microsoft.com/office/word/2010/wordprocessingInk" xmlns:wne="http://schemas.microsoft.com/office/word/2006/wordml" xmlns:wps="http://schemas.microsoft.com/office/word/2010/wordprocessingShape" mc:Ignorable="w14 w15 w16se w16cid w16 w16cex w16sdtdh wp14">
+  <w:endnote w:type="separator" w:id="-1">
+    <w:p>
+      <w:pPr>
+        <w:spacing w:after="0" w:line="240" w:lineRule="auto"/>
+      </w:pPr>
+      <w:r>
+        <w:separator/>
+      </w:r>
+    </w:p>
+  </w:endnote>
+  <w:endnote w:type="continuationSeparator" w:id="0">
+    <w:p>
+      <w:pPr>
+        <w:spacing w:after="0" w:line="240" w:lineRule="auto"/>
+      </w:pPr>
+      <w:r>
+        <w:continuationSeparator/>
+      </w:r>
+    </w:p>
+  </w:endnote>
+</w:endnotes>
+</file>
+
+<file path=word/footer1.xml><?xml version="1.0" encoding="utf-8"?>
+<w:ftr xmlns:wpc="http://schemas.microsoft.com/office/word/2010/wordprocessingCanvas" xmlns:cx="http://schemas.microsoft.com/office/drawing/2014/chartex" xmlns:cx1="http://schemas.microsoft.com/office/drawing/2015/9/8/chartex" xmlns:cx2="http://schemas.microsoft.com/office/drawing/2015/10/21/chartex" xmlns:cx3="http://schemas.microsoft.com/office/drawing/2016/5/9/chartex" xmlns:cx4="http://schemas.microsoft.com/office/drawing/2016/5/10/chartex" xmlns:cx5="http://schemas.microsoft.com/office/drawing/2016/5/11/chartex" xmlns:cx6="http://schemas.microsoft.com/office/drawing/2016/5/12/chartex" xmlns:cx7="http://schemas.microsoft.com/office/drawing/2016/5/13/chartex" xmlns:cx8="http://schemas.microsoft.com/office/drawing/2016/5/14/chartex" xmlns:mc="http://schemas.openxmlformats.org/markup-compatibility/2006" xmlns:aink="http://schemas.microsoft.com/office/drawing/2016/ink" xmlns:am3d="http://schemas.microsoft.com/office/drawing/2017/model3d" xmlns:o="urn:schemas-microsoft-com:office:office" xmlns:oel="http://schemas.microsoft.com/office/2019/extlst" xmlns:r="http://schemas.openxmlformats.org/officeDocument/2006/relationships" xmlns:m="http://schemas.openxmlformats.org/officeDocument/2006/math" xmlns:v="urn:schemas-microsoft-com:vml" xmlns:wp14="http://schemas.microsoft.com/office/word/2010/wordprocessingDrawing" xmlns:wp="http://schemas.openxmlformats.org/drawingml/2006/wordprocessingDrawing" xmlns:w10="urn:schemas-microsoft-com:office:word" xmlns:w="http://schemas.openxmlformats.org/wordprocessingml/2006/main" xmlns:w14="http://schemas.microsoft.com/office/word/2010/wordml" xmlns:w15="http://schemas.microsoft.com/office/word/2012/wordml" xmlns:w16cex="http://schemas.microsoft.com/office/word/2018/wordml/cex" xmlns:w16cid="http://schemas.microsoft.com/office/word/2016/wordml/cid" xmlns:w16="http://schemas.microsoft.com/office/word/2018/wordml" xmlns:w16du="http://schemas.microsoft.com/office/word/2023/wordml/word16du" xmlns:w16sdtdh="http://schemas.microsoft.com/office/word/2020/wordml/sdtdatahash" xmlns:w16se="http://schemas.microsoft.com/office/word/2015/wordml/symex" xmlns:wpg="http://schemas.microsoft.com/office/word/2010/wordprocessingGroup" xmlns:wpi="http://schemas.microsoft.com/office/word/2010/wordprocessingInk" xmlns:wne="http://schemas.microsoft.com/office/word/2006/wordml" xmlns:wps="http://schemas.microsoft.com/office/word/2010/wordprocessingShape" mc:Ignorable="w14 w15 w16se w16cid w16 w16cex w16sdtdh wp14">
+  <w:sdt>
+    <w:sdtPr>
+      <w:rPr>
+        <w:rStyle w:val="PageNumber"/>
+      </w:rPr>
+      <w:id w:val="909586610"/>
+      <w:docPartObj>
+        <w:docPartGallery w:val="Page Numbers (Bottom of Page)"/>
+        <w:docPartUnique/>
+      </w:docPartObj>
+    </w:sdtPr>
+    <w:sdtContent>
+      <w:p>
+        <w:pPr>
+          <w:pStyle w:val="Footer"/>
+          <w:framePr w:wrap="none" w:vAnchor="text" w:hAnchor="margin" w:xAlign="center" w:y="1"/>
+          <w:rPr>
+            <w:rStyle w:val="PageNumber"/>
+          </w:rPr>
+        </w:pPr>
+        <w:r>
+          <w:rPr>
+            <w:rStyle w:val="PageNumber"/>
+          </w:rPr>
+          <w:fldChar w:fldCharType="begin"/>
+        </w:r>
+        <w:r>
+          <w:rPr>
+            <w:rStyle w:val="PageNumber"/>
+          </w:rPr>
+          <w:instrText xml:space="preserve"> PAGE </w:instrText>
+        </w:r>
+        <w:r>
+          <w:rPr>
+            <w:rStyle w:val="PageNumber"/>
+          </w:rPr>
+          <w:fldChar w:fldCharType="end"/>
+        </w:r>
+      </w:p>
+    </w:sdtContent>
+  </w:sdt>
+  <w:sdt>
+    <w:sdtPr>
+      <w:rPr>
+        <w:rStyle w:val="PageNumber"/>
+      </w:rPr>
+      <w:id w:val="-1370214407"/>
+      <w:docPartObj>
+        <w:docPartGallery w:val="Page Numbers (Bottom of Page)"/>
+        <w:docPartUnique/>
+      </w:docPartObj>
+    </w:sdtPr>
+    <w:sdtContent>
+      <w:p>
+        <w:pPr>
+          <w:pStyle w:val="Footer"/>
+          <w:framePr w:wrap="none" w:vAnchor="text" w:hAnchor="margin" w:xAlign="right" w:y="1"/>
+          <w:rPr>
+            <w:rStyle w:val="PageNumber"/>
+          </w:rPr>
+        </w:pPr>
+        <w:r>
+          <w:rPr>
+            <w:rStyle w:val="PageNumber"/>
+          </w:rPr>
+          <w:fldChar w:fldCharType="begin"/>
+        </w:r>
+        <w:r>
+          <w:rPr>
+            <w:rStyle w:val="PageNumber"/>
+          </w:rPr>
+          <w:instrText xml:space="preserve"> PAGE </w:instrText>
+        </w:r>
+        <w:r>
+          <w:rPr>
+            <w:rStyle w:val="PageNumber"/>
+          </w:rPr>
+          <w:fldChar w:fldCharType="end"/>
+        </w:r>
+      </w:p>
+    </w:sdtContent>
+  </w:sdt>
+  <w:p>
+    <w:pPr>
+      <w:pStyle w:val="Footer"/>
+      <w:ind w:right="360"/>
+    </w:pPr>
+  </w:p>
+</w:ftr>
+</file>
+
+<file path=word/footer2.xml><?xml version="1.0" encoding="utf-8"?>
+<w:ftr xmlns:wpc="http://schemas.microsoft.com/office/word/2010/wordprocessingCanvas" xmlns:cx="http://schemas.microsoft.com/office/drawing/2014/chartex" xmlns:cx1="http://schemas.microsoft.com/office/drawing/2015/9/8/chartex" xmlns:cx2="http://schemas.microsoft.com/office/drawing/2015/10/21/chartex" xmlns:cx3="http://schemas.microsoft.com/office/drawing/2016/5/9/chartex" xmlns:cx4="http://schemas.microsoft.com/office/drawing/2016/5/10/chartex" xmlns:cx5="http://schemas.microsoft.com/office/drawing/2016/5/11/chartex" xmlns:cx6="http://schemas.microsoft.com/office/drawing/2016/5/12/chartex" xmlns:cx7="http://schemas.microsoft.com/office/drawing/2016/5/13/chartex" xmlns:cx8="http://schemas.microsoft.com/office/drawing/2016/5/14/chartex" xmlns:mc="http://schemas.openxmlformats.org/markup-compatibility/2006" xmlns:aink="http://schemas.microsoft.com/office/drawing/2016/ink" xmlns:am3d="http://schemas.microsoft.com/office/drawing/2017/model3d" xmlns:o="urn:schemas-microsoft-com:office:office" xmlns:oel="http://schemas.microsoft.com/office/2019/extlst" xmlns:r="http://schemas.openxmlformats.org/officeDocument/2006/relationships" xmlns:m="http://schemas.openxmlformats.org/officeDocument/2006/math" xmlns:v="urn:schemas-microsoft-com:vml" xmlns:wp14="http://schemas.microsoft.com/office/word/2010/wordprocessingDrawing" xmlns:wp="http://schemas.openxmlformats.org/drawingml/2006/wordprocessingDrawing" xmlns:w10="urn:schemas-microsoft-com:office:word" xmlns:w="http://schemas.openxmlformats.org/wordprocessingml/2006/main" xmlns:w14="http://schemas.microsoft.com/office/word/2010/wordml" xmlns:w15="http://schemas.microsoft.com/office/word/2012/wordml" xmlns:w16cex="http://schemas.microsoft.com/office/word/2018/wordml/cex" xmlns:w16cid="http://schemas.microsoft.com/office/word/2016/wordml/cid" xmlns:w16="http://schemas.microsoft.com/office/word/2018/wordml" xmlns:w16du="http://schemas.microsoft.com/office/word/2023/wordml/word16du" xmlns:w16sdtdh="http://schemas.microsoft.com/office/word/2020/wordml/sdtdatahash" xmlns:w16se="http://schemas.microsoft.com/office/word/2015/wordml/symex" xmlns:wpg="http://schemas.microsoft.com/office/word/2010/wordprocessingGroup" xmlns:wpi="http://schemas.microsoft.com/office/word/2010/wordprocessingInk" xmlns:wne="http://schemas.microsoft.com/office/word/2006/wordml" xmlns:wps="http://schemas.microsoft.com/office/word/2010/wordprocessingShape" mc:Ignorable="w14 w15 w16se w16cid w16 w16cex w16sdtdh wp14">
+  <w:sdt>
+    <w:sdtPr>
+      <w:rPr>
+        <w:rStyle w:val="PageNumber"/>
+      </w:rPr>
+      <w:id w:val="-966193390"/>
+      <w:docPartObj>
+        <w:docPartGallery w:val="Page Numbers (Bottom of Page)"/>
+        <w:docPartUnique/>
+      </w:docPartObj>
+    </w:sdtPr>
+    <w:sdtContent>
+      <w:p>
+        <w:pPr>
+          <w:pStyle w:val="Footer"/>
+          <w:framePr w:wrap="none" w:vAnchor="text" w:hAnchor="margin" w:xAlign="center" w:y="1"/>
+          <w:rPr>
+            <w:rStyle w:val="PageNumber"/>
+          </w:rPr>
+        </w:pPr>
+        <w:r>
+          <w:rPr>
+            <w:rStyle w:val="PageNumber"/>
+          </w:rPr>
+          <w:fldChar w:fldCharType="begin"/>
+        </w:r>
+        <w:r>
+          <w:rPr>
+            <w:rStyle w:val="PageNumber"/>
+          </w:rPr>
+          <w:instrText xml:space="preserve"> PAGE </w:instrText>
+        </w:r>
+        <w:r>
+          <w:rPr>
+            <w:rStyle w:val="PageNumber"/>
+          </w:rPr>
+          <w:fldChar w:fldCharType="separate"/>
+        </w:r>
+        <w:r>
+          <w:rPr>
+            <w:rStyle w:val="PageNumber"/>
+            <w:noProof/>
+          </w:rPr>
+          <w:t>1</w:t>
+        </w:r>
+        <w:r>
+          <w:rPr>
+            <w:rStyle w:val="PageNumber"/>
+          </w:rPr>
+          <w:fldChar w:fldCharType="end"/>
+        </w:r>
+      </w:p>
+    </w:sdtContent>
+  </w:sdt>
+  <w:p>
+    <w:pPr>
+      <w:pStyle w:val="Footer"/>
+      <w:ind w:right="360"/>
+    </w:pPr>
+  </w:p>
+</w:ftr>
+</file>
+
+<file path=word/footnotes.xml><?xml version="1.0" encoding="utf-8"?>
+<w:footnotes xmlns:wpc="http://schemas.microsoft.com/office/word/2010/wordprocessingCanvas" xmlns:cx="http://schemas.microsoft.com/office/drawing/2014/chartex" xmlns:cx1="http://schemas.microsoft.com/office/drawing/2015/9/8/chartex" xmlns:cx2="http://schemas.microsoft.com/office/drawing/2015/10/21/chartex" xmlns:cx3="http://schemas.microsoft.com/office/drawing/2016/5/9/chartex" xmlns:cx4="http://schemas.microsoft.com/office/drawing/2016/5/10/chartex" xmlns:cx5="http://schemas.microsoft.com/office/drawing/2016/5/11/chartex" xmlns:cx6="http://schemas.microsoft.com/office/drawing/2016/5/12/chartex" xmlns:cx7="http://schemas.microsoft.com/office/drawing/2016/5/13/chartex" xmlns:cx8="http://schemas.microsoft.com/office/drawing/2016/5/14/chartex" xmlns:mc="http://schemas.openxmlformats.org/markup-compatibility/2006" xmlns:aink="http://schemas.microsoft.com/office/drawing/2016/ink" xmlns:am3d="http://schemas.microsoft.com/office/drawing/2017/model3d" xmlns:o="urn:schemas-microsoft-com:office:office" xmlns:oel="http://schemas.microsoft.com/office/2019/extlst" xmlns:r="http://schemas.openxmlformats.org/officeDocument/2006/relationships" xmlns:m="http://schemas.openxmlformats.org/officeDocument/2006/math" xmlns:v="urn:schemas-microsoft-com:vml" xmlns:wp14="http://schemas.microsoft.com/office/word/2010/wordprocessingDrawing" xmlns:wp="http://schemas.openxmlformats.org/drawingml/2006/wordprocessingDrawing" xmlns:w10="urn:schemas-microsoft-com:office:word" xmlns:w="http://schemas.openxmlformats.org/wordprocessingml/2006/main" xmlns:w14="http://schemas.microsoft.com/office/word/2010/wordml" xmlns:w15="http://schemas.microsoft.com/office/word/2012/wordml" xmlns:w16cex="http://schemas.microsoft.com/office/word/2018/wordml/cex" xmlns:w16cid="http://schemas.microsoft.com/office/word/2016/wordml/cid" xmlns:w16="http://schemas.microsoft.com/office/word/2018/wordml" xmlns:w16du="http://schemas.microsoft.com/office/word/2023/wordml/word16du" xmlns:w16sdtdh="http://schemas.microsoft.com/office/word/2020/wordml/sdtdatahash" xmlns:w16se="http://schemas.microsoft.com/office/word/2015/wordml/symex" xmlns:wpg="http://schemas.microsoft.com/office/word/2010/wordprocessingGroup" xmlns:wpi="http://schemas.microsoft.com/office/word/2010/wordprocessingInk" xmlns:wne="http://schemas.microsoft.com/office/word/2006/wordml" xmlns:wps="http://schemas.microsoft.com/office/word/2010/wordprocessingShape" mc:Ignorable="w14 w15 w16se w16cid w16 w16cex w16sdtdh wp14">
+  <w:footnote w:type="separator" w:id="-1">
+    <w:p>
+      <w:pPr>
+        <w:spacing w:after="0" w:line="240" w:lineRule="auto"/>
+      </w:pPr>
+      <w:r>
+        <w:separator/>
+      </w:r>
+    </w:p>
+  </w:footnote>
+  <w:footnote w:type="continuationSeparator" w:id="0">
+    <w:p>
+      <w:pPr>
+        <w:spacing w:after="0" w:line="240" w:lineRule="auto"/>
+      </w:pPr>
+      <w:r>
+        <w:continuationSeparator/>
+      </w:r>
+    </w:p>
+  </w:footnote>
+  <w:footnote w:id="1">
+    <w:p>
+      <w:pPr>
+        <w:pStyle w:val="FootnoteText"/>
+      </w:pPr>
+      <w:r>
+        <w:rPr>
+          <w:rStyle w:val="FootnoteReference"/>
+        </w:rPr>
+        <w:footnoteRef/>
+      </w:r>
+      <w:r>
+        <w:t xml:space="preserve"> </w:t>
+      </w:r>
+      <w:hyperlink r:id="rId1" w:history="1">
+        <w:r>
+          <w:rPr>
+            <w:rStyle w:val="Hyperlink"/>
+          </w:rPr>
+          <w:t>https://www.omdbapi.com/</w:t>
+        </w:r>
+      </w:hyperlink>
+    </w:p>
+  </w:footnote>
+  <w:footnote w:id="2">
+    <w:p>
+      <w:pPr>
+        <w:pStyle w:val="FootnoteText"/>
+      </w:pPr>
+      <w:r>
+        <w:rPr>
+          <w:rStyle w:val="FootnoteReference"/>
+        </w:rPr>
+        <w:footnoteRef/>
+      </w:r>
+      <w:r>
+        <w:t xml:space="preserve"> </w:t>
+      </w:r>
+      <w:hyperlink r:id="rId2" w:history="1">
+        <w:r>
+          <w:rPr>
+            <w:rStyle w:val="Hyperlink"/>
+          </w:rPr>
+          <w:t>https://www.themoviedb.org/</w:t>
+        </w:r>
+      </w:hyperlink>
+    </w:p>
+  </w:footnote>
+  <w:footnote w:id="3">
+    <w:p>
+      <w:pPr>
+        <w:pStyle w:val="FootnoteText"/>
+      </w:pPr>
+      <w:r>
+        <w:rPr>
+          <w:rStyle w:val="FootnoteReference"/>
+        </w:rPr>
+        <w:footnoteRef/>
+      </w:r>
+      <w:r>
+        <w:t xml:space="preserve"> </w:t>
+      </w:r>
+      <w:hyperlink r:id="rId3" w:history="1">
+        <w:r>
+          <w:rPr>
+            <w:rStyle w:val="Hyperlink"/>
+          </w:rPr>
+          <w:t>https://taucharts.com/</w:t>
+        </w:r>
+      </w:hyperlink>
+    </w:p>
+  </w:footnote>
+</w:footnotes>
+</file>
+
+<file path=word/header1.xml><?xml version="1.0" encoding="utf-8"?>
+<w:hdr xmlns:wpc="http://schemas.microsoft.com/office/word/2010/wordprocessingCanvas" xmlns:cx="http://schemas.microsoft.com/office/drawing/2014/chartex" xmlns:cx1="http://schemas.microsoft.com/office/drawing/2015/9/8/chartex" xmlns:cx2="http://schemas.microsoft.com/office/drawing/2015/10/21/chartex" xmlns:cx3="http://schemas.microsoft.com/office/drawing/2016/5/9/chartex" xmlns:cx4="http://schemas.microsoft.com/office/drawing/2016/5/10/chartex" xmlns:cx5="http://schemas.microsoft.com/office/drawing/2016/5/11/chartex" xmlns:cx6="http://schemas.microsoft.com/office/drawing/2016/5/12/chartex" xmlns:cx7="http://schemas.microsoft.com/office/drawing/2016/5/13/chartex" xmlns:cx8="http://schemas.microsoft.com/office/drawing/2016/5/14/chartex" xmlns:mc="http://schemas.openxmlformats.org/markup-compatibility/2006" xmlns:aink="http://schemas.microsoft.com/office/drawing/2016/ink" xmlns:am3d="http://schemas.microsoft.com/office/drawing/2017/model3d" xmlns:o="urn:schemas-microsoft-com:office:office" xmlns:oel="http://schemas.microsoft.com/office/2019/extlst" xmlns:r="http://schemas.openxmlformats.org/officeDocument/2006/relationships" xmlns:m="http://schemas.openxmlformats.org/officeDocument/2006/math" xmlns:v="urn:schemas-microsoft-com:vml" xmlns:wp14="http://schemas.microsoft.com/office/word/2010/wordprocessingDrawing" xmlns:wp="http://schemas.openxmlformats.org/drawingml/2006/wordprocessingDrawing" xmlns:w10="urn:schemas-microsoft-com:office:word" xmlns:w="http://schemas.openxmlformats.org/wordprocessingml/2006/main" xmlns:w14="http://schemas.microsoft.com/office/word/2010/wordml" xmlns:w15="http://schemas.microsoft.com/office/word/2012/wordml" xmlns:w16cex="http://schemas.microsoft.com/office/word/2018/wordml/cex" xmlns:w16cid="http://schemas.microsoft.com/office/word/2016/wordml/cid" xmlns:w16="http://schemas.microsoft.com/office/word/2018/wordml" xmlns:w16du="http://schemas.microsoft.com/office/word/2023/wordml/word16du" xmlns:w16sdtdh="http://schemas.microsoft.com/office/word/2020/wordml/sdtdatahash" xmlns:w16se="http://schemas.microsoft.com/office/word/2015/wordml/symex" xmlns:wpg="http://schemas.microsoft.com/office/word/2010/wordprocessingGroup" xmlns:wpi="http://schemas.microsoft.com/office/word/2010/wordprocessingInk" xmlns:wne="http://schemas.microsoft.com/office/word/2006/wordml" xmlns:wps="http://schemas.microsoft.com/office/word/2010/wordprocessingShape" mc:Ignorable="w14 w15 w16se w16cid w16 w16cex w16sdtdh wp14">
+  <w:p>
+    <w:pPr>
+      <w:pStyle w:val="Header"/>
+      <w:tabs>
+        <w:tab w:val="clear" w:pos="4680"/>
+        <w:tab w:val="center" w:pos="4678"/>
+        <w:tab w:val="left" w:pos="6315"/>
+      </w:tabs>
+    </w:pPr>
+    <w:r>
+      <w:tab/>
+    </w:r>
+    <w:r>
+      <w:rPr>
+        <w:noProof/>
+      </w:rPr>
+      <w:drawing>
+        <wp:inline distT="0" distB="0" distL="0" distR="0" wp14:anchorId="58242EBF" wp14:editId="271D3047">
+          <wp:extent cx="1330061" cy="1045028"/>
+          <wp:effectExtent l="0" t="0" r="0" b="0"/>
+          <wp:docPr id="7" name="Picture 7" descr="Logo, company name&#10;&#10;Description automatically generated"/>
+          <wp:cNvGraphicFramePr>
+            <a:graphicFrameLocks xmlns:a="http://schemas.openxmlformats.org/drawingml/2006/main" noChangeAspect="1"/>
+          </wp:cNvGraphicFramePr>
+          <a:graphic xmlns:a="http://schemas.openxmlformats.org/drawingml/2006/main">
+            <a:graphicData uri="http://schemas.openxmlformats.org/drawingml/2006/picture">
+              <pic:pic xmlns:pic="http://schemas.openxmlformats.org/drawingml/2006/picture">
+                <pic:nvPicPr>
+                  <pic:cNvPr id="7" name="Picture 7" descr="Logo, company name&#10;&#10;Description automatically generated"/>
+                  <pic:cNvPicPr/>
+                </pic:nvPicPr>
+                <pic:blipFill>
+                  <a:blip r:embed="rId1">
+                    <a:extLst>
+                      <a:ext uri="{28A0092B-C50C-407E-A947-70E740481C1C}">
+                        <a14:useLocalDpi xmlns:a14="http://schemas.microsoft.com/office/drawing/2010/main" val="0"/>
+                      </a:ext>
+                    </a:extLst>
+                  </a:blip>
+                  <a:stretch>
+                    <a:fillRect/>
+                  </a:stretch>
+                </pic:blipFill>
+                <pic:spPr>
+                  <a:xfrm>
+                    <a:off x="0" y="0"/>
+                    <a:ext cx="1341244" cy="1053815"/>
+                  </a:xfrm>
+                  <a:prstGeom prst="rect">
+                    <a:avLst/>
+                  </a:prstGeom>
+                </pic:spPr>
+              </pic:pic>
+            </a:graphicData>
+          </a:graphic>
+        </wp:inline>
+      </w:drawing>
+    </w:r>
+  </w:p>
+  <w:p>
+    <w:pPr>
+      <w:pStyle w:val="Header"/>
+      <w:jc w:val="center"/>
+      <w:rPr>
+        <w:rFonts w:ascii="Baskerville" w:hAnsi="Baskerville"/>
+      </w:rPr>
+    </w:pPr>
+    <w:r>
+      <w:rPr>
+        <w:rFonts w:ascii="Baskerville" w:hAnsi="Baskerville"/>
+      </w:rPr>
+      <w:t>Data Analytics Bootcamp 2023</w:t>
+    </w:r>
+    <w:r>
+      <w:rPr>
+        <w:noProof/>
+      </w:rPr>
+      <w:t xml:space="preserve"> </w:t>
+    </w:r>
+  </w:p>
+  <w:p>
+    <w:pPr>
+      <w:pStyle w:val="Header"/>
+      <w:jc w:val="center"/>
+    </w:pPr>
+    <w:r>
+      <w:rPr>
+        <w:noProof/>
+      </w:rPr>
+      <w:drawing>
+        <wp:inline distT="0" distB="0" distL="0" distR="0" wp14:anchorId="02AC6613" wp14:editId="4517A10D">
+          <wp:extent cx="1312817" cy="594223"/>
+          <wp:effectExtent l="0" t="0" r="0" b="0"/>
+          <wp:docPr id="6" name="Picture 6" descr="Text&#10;&#10;Description automatically generated with medium confidence"/>
+          <wp:cNvGraphicFramePr>
+            <a:graphicFrameLocks xmlns:a="http://schemas.openxmlformats.org/drawingml/2006/main" noChangeAspect="1"/>
+          </wp:cNvGraphicFramePr>
+          <a:graphic xmlns:a="http://schemas.openxmlformats.org/drawingml/2006/main">
+            <a:graphicData uri="http://schemas.openxmlformats.org/drawingml/2006/picture">
+              <pic:pic xmlns:pic="http://schemas.openxmlformats.org/drawingml/2006/picture">
+                <pic:nvPicPr>
+                  <pic:cNvPr id="6" name="Picture 6" descr="Text&#10;&#10;Description automatically generated with medium confidence"/>
+                  <pic:cNvPicPr/>
+                </pic:nvPicPr>
+                <pic:blipFill>
+                  <a:blip r:embed="rId2"/>
+                  <a:stretch>
+                    <a:fillRect/>
+                  </a:stretch>
+                </pic:blipFill>
+                <pic:spPr>
+                  <a:xfrm>
+                    <a:off x="0" y="0"/>
+                    <a:ext cx="1361217" cy="616130"/>
+                  </a:xfrm>
+                  <a:prstGeom prst="rect">
+                    <a:avLst/>
+                  </a:prstGeom>
+                </pic:spPr>
+              </pic:pic>
+            </a:graphicData>
+          </a:graphic>
+        </wp:inline>
+      </w:drawing>
+    </w:r>
+  </w:p>
+  <w:p>
+    <w:pPr>
+      <w:pStyle w:val="Header"/>
+      <w:jc w:val="center"/>
+    </w:pPr>
+  </w:p>
+</w:hdr>
+</file>
+
 <file path=word/numbering.xml><?xml version="1.0" encoding="utf-8"?>
 <w:numbering xmlns:wpc="http://schemas.microsoft.com/office/word/2010/wordprocessingCanvas" xmlns:cx="http://schemas.microsoft.com/office/drawing/2014/chartex" xmlns:cx1="http://schemas.microsoft.com/office/drawing/2015/9/8/chartex" xmlns:cx2="http://schemas.microsoft.com/office/drawing/2015/10/21/chartex" xmlns:cx3="http://schemas.microsoft.com/office/drawing/2016/5/9/chartex" xmlns:cx4="http://schemas.microsoft.com/office/drawing/2016/5/10/chartex" xmlns:cx5="http://schemas.microsoft.com/office/drawing/2016/5/11/chartex" xmlns:cx6="http://schemas.microsoft.com/office/drawing/2016/5/12/chartex" xmlns:cx7="http://schemas.microsoft.com/office/drawing/2016/5/13/chartex" xmlns:cx8="http://schemas.microsoft.com/office/drawing/2016/5/14/chartex" xmlns:mc="http://schemas.openxmlformats.org/markup-compatibility/2006" xmlns:aink="http://schemas.microsoft.com/office/drawing/2016/ink" xmlns:am3d="http://schemas.microsoft.com/office/drawing/2017/model3d" xmlns:o="urn:schemas-microsoft-com:office:office" xmlns:oel="http://schemas.microsoft.com/office/2019/extlst" xmlns:r="http://schemas.openxmlformats.org/officeDocument/2006/relationships" xmlns:m="http://schemas.openxmlformats.org/officeDocument/2006/math" xmlns:v="urn:schemas-microsoft-com:vml" xmlns:wp14="http://schemas.microsoft.com/office/word/2010/wordprocessingDrawing" xmlns:wp="http://schemas.openxmlformats.org/drawingml/2006/wordprocessingDrawing" xmlns:w10="urn:schemas-microsoft-com:office:word" xmlns:w="http://schemas.openxmlformats.org/wordprocessingml/2006/main" xmlns:w14="http://schemas.microsoft.com/office/word/2010/wordml" xmlns:w15="http://schemas.microsoft.com/office/word/2012/wordml" xmlns:w16cex="http://schemas.microsoft.com/office/word/2018/wordml/cex" xmlns:w16cid="http://schemas.microsoft.com/office/word/2016/wordml/cid" xmlns:w16="http://schemas.microsoft.com/office/word/2018/wordml" xmlns:w16du="http://schemas.microsoft.com/office/word/2023/wordml/word16du" xmlns:w16sdtdh="http://schemas.microsoft.com/office/word/2020/wordml/sdtdatahash" xmlns:w16se="http://schemas.microsoft.com/office/word/2015/wordml/symex" xmlns:wpg="http://schemas.microsoft.com/office/word/2010/wordprocessingGroup" xmlns:wpi="http://schemas.microsoft.com/office/word/2010/wordprocessingInk" xmlns:wne="http://schemas.microsoft.com/office/word/2006/wordml" xmlns:wps="http://schemas.microsoft.com/office/word/2010/wordprocessingShape" mc:Ignorable="w14 w15 w16se w16cid w16 w16cex w16sdtdh wp14">
   <w:abstractNum w:abstractNumId="0" w15:restartNumberingAfterBreak="0">
+    <w:nsid w:val="026A5546"/>
+    <w:multiLevelType w:val="hybridMultilevel"/>
+    <w:tmpl w:val="5F42F5B2"/>
+    <w:lvl w:ilvl="0" w:tplc="04090005">
+      <w:start w:val="1"/>
+      <w:numFmt w:val="bullet"/>
+      <w:lvlText w:val=""/>
+      <w:lvlJc w:val="left"/>
+      <w:pPr>
+        <w:ind w:left="720" w:hanging="360"/>
+      </w:pPr>
+      <w:rPr>
+        <w:rFonts w:ascii="Wingdings" w:hAnsi="Wingdings" w:hint="default"/>
+      </w:rPr>
+    </w:lvl>
+    <w:lvl w:ilvl="1" w:tplc="04090003" w:tentative="1">
+      <w:start w:val="1"/>
+      <w:numFmt w:val="bullet"/>
+      <w:lvlText w:val="o"/>
+      <w:lvlJc w:val="left"/>
+      <w:pPr>
+        <w:ind w:left="1440" w:hanging="360"/>
+      </w:pPr>
+      <w:rPr>
+        <w:rFonts w:ascii="Courier New" w:hAnsi="Courier New" w:cs="Courier New" w:hint="default"/>
+      </w:rPr>
+    </w:lvl>
+    <w:lvl w:ilvl="2" w:tplc="04090005" w:tentative="1">
+      <w:start w:val="1"/>
+      <w:numFmt w:val="bullet"/>
+      <w:lvlText w:val=""/>
+      <w:lvlJc w:val="left"/>
+      <w:pPr>
+        <w:ind w:left="2160" w:hanging="360"/>
+      </w:pPr>
+      <w:rPr>
+        <w:rFonts w:ascii="Wingdings" w:hAnsi="Wingdings" w:hint="default"/>
+      </w:rPr>
+    </w:lvl>
+    <w:lvl w:ilvl="3" w:tplc="04090001" w:tentative="1">
+      <w:start w:val="1"/>
+      <w:numFmt w:val="bullet"/>
+      <w:lvlText w:val=""/>
+      <w:lvlJc w:val="left"/>
+      <w:pPr>
+        <w:ind w:left="2880" w:hanging="360"/>
+      </w:pPr>
+      <w:rPr>
+        <w:rFonts w:ascii="Symbol" w:hAnsi="Symbol" w:hint="default"/>
+      </w:rPr>
+    </w:lvl>
+    <w:lvl w:ilvl="4" w:tplc="04090003" w:tentative="1">
+      <w:start w:val="1"/>
+      <w:numFmt w:val="bullet"/>
+      <w:lvlText w:val="o"/>
+      <w:lvlJc w:val="left"/>
+      <w:pPr>
+        <w:ind w:left="3600" w:hanging="360"/>
+      </w:pPr>
+      <w:rPr>
+        <w:rFonts w:ascii="Courier New" w:hAnsi="Courier New" w:cs="Courier New" w:hint="default"/>
+      </w:rPr>
+    </w:lvl>
+    <w:lvl w:ilvl="5" w:tplc="04090005" w:tentative="1">
+      <w:start w:val="1"/>
+      <w:numFmt w:val="bullet"/>
+      <w:lvlText w:val=""/>
+      <w:lvlJc w:val="left"/>
+      <w:pPr>
+        <w:ind w:left="4320" w:hanging="360"/>
+      </w:pPr>
+      <w:rPr>
+        <w:rFonts w:ascii="Wingdings" w:hAnsi="Wingdings" w:hint="default"/>
+      </w:rPr>
+    </w:lvl>
+    <w:lvl w:ilvl="6" w:tplc="04090001" w:tentative="1">
+      <w:start w:val="1"/>
+      <w:numFmt w:val="bullet"/>
+      <w:lvlText w:val=""/>
+      <w:lvlJc w:val="left"/>
+      <w:pPr>
+        <w:ind w:left="5040" w:hanging="360"/>
+      </w:pPr>
+      <w:rPr>
+        <w:rFonts w:ascii="Symbol" w:hAnsi="Symbol" w:hint="default"/>
+      </w:rPr>
+    </w:lvl>
+    <w:lvl w:ilvl="7" w:tplc="04090003" w:tentative="1">
+      <w:start w:val="1"/>
+      <w:numFmt w:val="bullet"/>
+      <w:lvlText w:val="o"/>
+      <w:lvlJc w:val="left"/>
+      <w:pPr>
+        <w:ind w:left="5760" w:hanging="360"/>
+      </w:pPr>
+      <w:rPr>
+        <w:rFonts w:ascii="Courier New" w:hAnsi="Courier New" w:cs="Courier New" w:hint="default"/>
+      </w:rPr>
+    </w:lvl>
+    <w:lvl w:ilvl="8" w:tplc="04090005" w:tentative="1">
+      <w:start w:val="1"/>
+      <w:numFmt w:val="bullet"/>
+      <w:lvlText w:val=""/>
+      <w:lvlJc w:val="left"/>
+      <w:pPr>
+        <w:ind w:left="6480" w:hanging="360"/>
+      </w:pPr>
+      <w:rPr>
+        <w:rFonts w:ascii="Wingdings" w:hAnsi="Wingdings" w:hint="default"/>
+      </w:rPr>
+    </w:lvl>
+  </w:abstractNum>
+  <w:abstractNum w:abstractNumId="1" w15:restartNumberingAfterBreak="0">
+    <w:nsid w:val="03DF2659"/>
+    <w:multiLevelType w:val="multilevel"/>
+    <w:tmpl w:val="11BA8778"/>
+    <w:styleLink w:val="CurrentList2"/>
+    <w:lvl w:ilvl="0">
+      <w:start w:val="1"/>
+      <w:numFmt w:val="decimal"/>
+      <w:lvlText w:val="%1."/>
+      <w:lvlJc w:val="left"/>
+      <w:pPr>
+        <w:ind w:left="720" w:hanging="360"/>
+      </w:pPr>
+    </w:lvl>
+    <w:lvl w:ilvl="1">
+      <w:start w:val="1"/>
+      <w:numFmt w:val="lowerLetter"/>
+      <w:lvlText w:val="%2."/>
+      <w:lvlJc w:val="left"/>
+      <w:pPr>
+        <w:ind w:left="1440" w:hanging="360"/>
+      </w:pPr>
+    </w:lvl>
+    <w:lvl w:ilvl="2">
+      <w:start w:val="1"/>
+      <w:numFmt w:val="lowerRoman"/>
+      <w:lvlText w:val="%3."/>
+      <w:lvlJc w:val="right"/>
+      <w:pPr>
+        <w:ind w:left="2160" w:hanging="180"/>
+      </w:pPr>
+    </w:lvl>
+    <w:lvl w:ilvl="3">
+      <w:start w:val="1"/>
+      <w:numFmt w:val="decimal"/>
+      <w:lvlText w:val="%4."/>
+      <w:lvlJc w:val="left"/>
+      <w:pPr>
+        <w:ind w:left="2880" w:hanging="360"/>
+      </w:pPr>
+    </w:lvl>
+    <w:lvl w:ilvl="4">
+      <w:start w:val="1"/>
+      <w:numFmt w:val="lowerLetter"/>
+      <w:lvlText w:val="%5."/>
+      <w:lvlJc w:val="left"/>
+      <w:pPr>
+        <w:ind w:left="3600" w:hanging="360"/>
+      </w:pPr>
+    </w:lvl>
+    <w:lvl w:ilvl="5">
+      <w:start w:val="1"/>
+      <w:numFmt w:val="lowerRoman"/>
+      <w:lvlText w:val="%6."/>
+      <w:lvlJc w:val="right"/>
+      <w:pPr>
+        <w:ind w:left="4320" w:hanging="180"/>
+      </w:pPr>
+    </w:lvl>
+    <w:lvl w:ilvl="6">
+      <w:start w:val="1"/>
+      <w:numFmt w:val="decimal"/>
+      <w:lvlText w:val="%7."/>
+      <w:lvlJc w:val="left"/>
+      <w:pPr>
+        <w:ind w:left="5040" w:hanging="360"/>
+      </w:pPr>
+    </w:lvl>
+    <w:lvl w:ilvl="7">
+      <w:start w:val="1"/>
+      <w:numFmt w:val="lowerLetter"/>
+      <w:lvlText w:val="%8."/>
+      <w:lvlJc w:val="left"/>
+      <w:pPr>
+        <w:ind w:left="5760" w:hanging="360"/>
+      </w:pPr>
+    </w:lvl>
+    <w:lvl w:ilvl="8">
+      <w:start w:val="1"/>
+      <w:numFmt w:val="lowerRoman"/>
+      <w:lvlText w:val="%9."/>
+      <w:lvlJc w:val="right"/>
+      <w:pPr>
+        <w:ind w:left="6480" w:hanging="180"/>
+      </w:pPr>
+    </w:lvl>
+  </w:abstractNum>
+  <w:abstractNum w:abstractNumId="2" w15:restartNumberingAfterBreak="0">
     <w:nsid w:val="050B311C"/>
     <w:multiLevelType w:val="hybridMultilevel"/>
     <w:tmpl w:val="E8D02A8A"/>
@@ -852,10 +3238,237 @@
       </w:pPr>
     </w:lvl>
   </w:abstractNum>
-  <w:abstractNum w:abstractNumId="1" w15:restartNumberingAfterBreak="0">
+  <w:abstractNum w:abstractNumId="3" w15:restartNumberingAfterBreak="0">
+    <w:nsid w:val="10AD63E8"/>
+    <w:multiLevelType w:val="multilevel"/>
+    <w:tmpl w:val="F0CC69FA"/>
+    <w:styleLink w:val="CurrentList1"/>
+    <w:lvl w:ilvl="0">
+      <w:start w:val="1"/>
+      <w:numFmt w:val="decimal"/>
+      <w:lvlText w:val="%1."/>
+      <w:lvlJc w:val="left"/>
+      <w:pPr>
+        <w:ind w:left="720" w:hanging="360"/>
+      </w:pPr>
+      <w:rPr>
+        <w:rFonts w:hint="default"/>
+      </w:rPr>
+    </w:lvl>
+    <w:lvl w:ilvl="1">
+      <w:start w:val="1"/>
+      <w:numFmt w:val="bullet"/>
+      <w:lvlText w:val="o"/>
+      <w:lvlJc w:val="left"/>
+      <w:pPr>
+        <w:ind w:left="1440" w:hanging="360"/>
+      </w:pPr>
+      <w:rPr>
+        <w:rFonts w:ascii="Courier New" w:hAnsi="Courier New" w:cs="Courier New" w:hint="default"/>
+      </w:rPr>
+    </w:lvl>
+    <w:lvl w:ilvl="2">
+      <w:start w:val="1"/>
+      <w:numFmt w:val="bullet"/>
+      <w:lvlText w:val=""/>
+      <w:lvlJc w:val="left"/>
+      <w:pPr>
+        <w:ind w:left="2160" w:hanging="360"/>
+      </w:pPr>
+      <w:rPr>
+        <w:rFonts w:ascii="Wingdings" w:hAnsi="Wingdings" w:hint="default"/>
+      </w:rPr>
+    </w:lvl>
+    <w:lvl w:ilvl="3">
+      <w:start w:val="1"/>
+      <w:numFmt w:val="bullet"/>
+      <w:lvlText w:val=""/>
+      <w:lvlJc w:val="left"/>
+      <w:pPr>
+        <w:ind w:left="2880" w:hanging="360"/>
+      </w:pPr>
+      <w:rPr>
+        <w:rFonts w:ascii="Symbol" w:hAnsi="Symbol" w:hint="default"/>
+      </w:rPr>
+    </w:lvl>
+    <w:lvl w:ilvl="4">
+      <w:start w:val="1"/>
+      <w:numFmt w:val="bullet"/>
+      <w:lvlText w:val="o"/>
+      <w:lvlJc w:val="left"/>
+      <w:pPr>
+        <w:ind w:left="3600" w:hanging="360"/>
+      </w:pPr>
+      <w:rPr>
+        <w:rFonts w:ascii="Courier New" w:hAnsi="Courier New" w:cs="Courier New" w:hint="default"/>
+      </w:rPr>
+    </w:lvl>
+    <w:lvl w:ilvl="5">
+      <w:start w:val="1"/>
+      <w:numFmt w:val="bullet"/>
+      <w:lvlText w:val=""/>
+      <w:lvlJc w:val="left"/>
+      <w:pPr>
+        <w:ind w:left="4320" w:hanging="360"/>
+      </w:pPr>
+      <w:rPr>
+        <w:rFonts w:ascii="Wingdings" w:hAnsi="Wingdings" w:hint="default"/>
+      </w:rPr>
+    </w:lvl>
+    <w:lvl w:ilvl="6">
+      <w:start w:val="1"/>
+      <w:numFmt w:val="bullet"/>
+      <w:lvlText w:val=""/>
+      <w:lvlJc w:val="left"/>
+      <w:pPr>
+        <w:ind w:left="5040" w:hanging="360"/>
+      </w:pPr>
+      <w:rPr>
+        <w:rFonts w:ascii="Symbol" w:hAnsi="Symbol" w:hint="default"/>
+      </w:rPr>
+    </w:lvl>
+    <w:lvl w:ilvl="7">
+      <w:start w:val="1"/>
+      <w:numFmt w:val="bullet"/>
+      <w:lvlText w:val="o"/>
+      <w:lvlJc w:val="left"/>
+      <w:pPr>
+        <w:ind w:left="5760" w:hanging="360"/>
+      </w:pPr>
+      <w:rPr>
+        <w:rFonts w:ascii="Courier New" w:hAnsi="Courier New" w:cs="Courier New" w:hint="default"/>
+      </w:rPr>
+    </w:lvl>
+    <w:lvl w:ilvl="8">
+      <w:start w:val="1"/>
+      <w:numFmt w:val="bullet"/>
+      <w:lvlText w:val=""/>
+      <w:lvlJc w:val="left"/>
+      <w:pPr>
+        <w:ind w:left="6480" w:hanging="360"/>
+      </w:pPr>
+      <w:rPr>
+        <w:rFonts w:ascii="Wingdings" w:hAnsi="Wingdings" w:hint="default"/>
+      </w:rPr>
+    </w:lvl>
+  </w:abstractNum>
+  <w:abstractNum w:abstractNumId="4" w15:restartNumberingAfterBreak="0">
+    <w:nsid w:val="10BC1E21"/>
+    <w:multiLevelType w:val="hybridMultilevel"/>
+    <w:tmpl w:val="F0CC69FA"/>
+    <w:lvl w:ilvl="0" w:tplc="1009000F">
+      <w:start w:val="1"/>
+      <w:numFmt w:val="decimal"/>
+      <w:lvlText w:val="%1."/>
+      <w:lvlJc w:val="left"/>
+      <w:pPr>
+        <w:ind w:left="720" w:hanging="360"/>
+      </w:pPr>
+      <w:rPr>
+        <w:rFonts w:hint="default"/>
+      </w:rPr>
+    </w:lvl>
+    <w:lvl w:ilvl="1" w:tplc="FFFFFFFF" w:tentative="1">
+      <w:start w:val="1"/>
+      <w:numFmt w:val="bullet"/>
+      <w:lvlText w:val="o"/>
+      <w:lvlJc w:val="left"/>
+      <w:pPr>
+        <w:ind w:left="1440" w:hanging="360"/>
+      </w:pPr>
+      <w:rPr>
+        <w:rFonts w:ascii="Courier New" w:hAnsi="Courier New" w:cs="Courier New" w:hint="default"/>
+      </w:rPr>
+    </w:lvl>
+    <w:lvl w:ilvl="2" w:tplc="FFFFFFFF" w:tentative="1">
+      <w:start w:val="1"/>
+      <w:numFmt w:val="bullet"/>
+      <w:lvlText w:val=""/>
+      <w:lvlJc w:val="left"/>
+      <w:pPr>
+        <w:ind w:left="2160" w:hanging="360"/>
+      </w:pPr>
+      <w:rPr>
+        <w:rFonts w:ascii="Wingdings" w:hAnsi="Wingdings" w:hint="default"/>
+      </w:rPr>
+    </w:lvl>
+    <w:lvl w:ilvl="3" w:tplc="FFFFFFFF" w:tentative="1">
+      <w:start w:val="1"/>
+      <w:numFmt w:val="bullet"/>
+      <w:lvlText w:val=""/>
+      <w:lvlJc w:val="left"/>
+      <w:pPr>
+        <w:ind w:left="2880" w:hanging="360"/>
+      </w:pPr>
+      <w:rPr>
+        <w:rFonts w:ascii="Symbol" w:hAnsi="Symbol" w:hint="default"/>
+      </w:rPr>
+    </w:lvl>
+    <w:lvl w:ilvl="4" w:tplc="FFFFFFFF" w:tentative="1">
+      <w:start w:val="1"/>
+      <w:numFmt w:val="bullet"/>
+      <w:lvlText w:val="o"/>
+      <w:lvlJc w:val="left"/>
+      <w:pPr>
+        <w:ind w:left="3600" w:hanging="360"/>
+      </w:pPr>
+      <w:rPr>
+        <w:rFonts w:ascii="Courier New" w:hAnsi="Courier New" w:cs="Courier New" w:hint="default"/>
+      </w:rPr>
+    </w:lvl>
+    <w:lvl w:ilvl="5" w:tplc="FFFFFFFF" w:tentative="1">
+      <w:start w:val="1"/>
+      <w:numFmt w:val="bullet"/>
+      <w:lvlText w:val=""/>
+      <w:lvlJc w:val="left"/>
+      <w:pPr>
+        <w:ind w:left="4320" w:hanging="360"/>
+      </w:pPr>
+      <w:rPr>
+        <w:rFonts w:ascii="Wingdings" w:hAnsi="Wingdings" w:hint="default"/>
+      </w:rPr>
+    </w:lvl>
+    <w:lvl w:ilvl="6" w:tplc="FFFFFFFF" w:tentative="1">
+      <w:start w:val="1"/>
+      <w:numFmt w:val="bullet"/>
+      <w:lvlText w:val=""/>
+      <w:lvlJc w:val="left"/>
+      <w:pPr>
+        <w:ind w:left="5040" w:hanging="360"/>
+      </w:pPr>
+      <w:rPr>
+        <w:rFonts w:ascii="Symbol" w:hAnsi="Symbol" w:hint="default"/>
+      </w:rPr>
+    </w:lvl>
+    <w:lvl w:ilvl="7" w:tplc="FFFFFFFF" w:tentative="1">
+      <w:start w:val="1"/>
+      <w:numFmt w:val="bullet"/>
+      <w:lvlText w:val="o"/>
+      <w:lvlJc w:val="left"/>
+      <w:pPr>
+        <w:ind w:left="5760" w:hanging="360"/>
+      </w:pPr>
+      <w:rPr>
+        <w:rFonts w:ascii="Courier New" w:hAnsi="Courier New" w:cs="Courier New" w:hint="default"/>
+      </w:rPr>
+    </w:lvl>
+    <w:lvl w:ilvl="8" w:tplc="FFFFFFFF" w:tentative="1">
+      <w:start w:val="1"/>
+      <w:numFmt w:val="bullet"/>
+      <w:lvlText w:val=""/>
+      <w:lvlJc w:val="left"/>
+      <w:pPr>
+        <w:ind w:left="6480" w:hanging="360"/>
+      </w:pPr>
+      <w:rPr>
+        <w:rFonts w:ascii="Wingdings" w:hAnsi="Wingdings" w:hint="default"/>
+      </w:rPr>
+    </w:lvl>
+  </w:abstractNum>
+  <w:abstractNum w:abstractNumId="5" w15:restartNumberingAfterBreak="0">
     <w:nsid w:val="1874570D"/>
     <w:multiLevelType w:val="hybridMultilevel"/>
-    <w:tmpl w:val="8EC0FFD2"/>
+    <w:tmpl w:val="4F08639C"/>
     <w:lvl w:ilvl="0" w:tplc="1009000F">
       <w:start w:val="1"/>
       <w:numFmt w:val="decimal"/>
@@ -865,23 +3478,29 @@
         <w:ind w:left="720" w:hanging="360"/>
       </w:pPr>
     </w:lvl>
-    <w:lvl w:ilvl="1" w:tplc="10090019" w:tentative="1">
-      <w:start w:val="1"/>
-      <w:numFmt w:val="lowerLetter"/>
-      <w:lvlText w:val="%2."/>
+    <w:lvl w:ilvl="1" w:tplc="04090001">
+      <w:start w:val="1"/>
+      <w:numFmt w:val="bullet"/>
+      <w:lvlText w:val=""/>
       <w:lvlJc w:val="left"/>
       <w:pPr>
         <w:ind w:left="1440" w:hanging="360"/>
       </w:pPr>
-    </w:lvl>
-    <w:lvl w:ilvl="2" w:tplc="1009001B" w:tentative="1">
-      <w:start w:val="1"/>
-      <w:numFmt w:val="lowerRoman"/>
-      <w:lvlText w:val="%3."/>
-      <w:lvlJc w:val="right"/>
-      <w:pPr>
-        <w:ind w:left="2160" w:hanging="180"/>
-      </w:pPr>
+      <w:rPr>
+        <w:rFonts w:ascii="Symbol" w:hAnsi="Symbol" w:hint="default"/>
+      </w:rPr>
+    </w:lvl>
+    <w:lvl w:ilvl="2" w:tplc="04090005">
+      <w:start w:val="1"/>
+      <w:numFmt w:val="bullet"/>
+      <w:lvlText w:val=""/>
+      <w:lvlJc w:val="left"/>
+      <w:pPr>
+        <w:ind w:left="2340" w:hanging="360"/>
+      </w:pPr>
+      <w:rPr>
+        <w:rFonts w:ascii="Wingdings" w:hAnsi="Wingdings" w:hint="default"/>
+      </w:rPr>
     </w:lvl>
     <w:lvl w:ilvl="3" w:tplc="1009000F" w:tentative="1">
       <w:start w:val="1"/>
@@ -938,7 +3557,120 @@
       </w:pPr>
     </w:lvl>
   </w:abstractNum>
-  <w:abstractNum w:abstractNumId="2" w15:restartNumberingAfterBreak="0">
+  <w:abstractNum w:abstractNumId="6" w15:restartNumberingAfterBreak="0">
+    <w:nsid w:val="1A1553D2"/>
+    <w:multiLevelType w:val="multilevel"/>
+    <w:tmpl w:val="B67AF5AA"/>
+    <w:lvl w:ilvl="0">
+      <w:start w:val="1"/>
+      <w:numFmt w:val="decimal"/>
+      <w:lvlText w:val="%1."/>
+      <w:lvlJc w:val="left"/>
+      <w:pPr>
+        <w:tabs>
+          <w:tab w:val="num" w:pos="720"/>
+        </w:tabs>
+        <w:ind w:left="720" w:hanging="360"/>
+      </w:pPr>
+    </w:lvl>
+    <w:lvl w:ilvl="1" w:tentative="1">
+      <w:start w:val="1"/>
+      <w:numFmt w:val="decimal"/>
+      <w:lvlText w:val="%2."/>
+      <w:lvlJc w:val="left"/>
+      <w:pPr>
+        <w:tabs>
+          <w:tab w:val="num" w:pos="1440"/>
+        </w:tabs>
+        <w:ind w:left="1440" w:hanging="360"/>
+      </w:pPr>
+    </w:lvl>
+    <w:lvl w:ilvl="2" w:tentative="1">
+      <w:start w:val="1"/>
+      <w:numFmt w:val="decimal"/>
+      <w:lvlText w:val="%3."/>
+      <w:lvlJc w:val="left"/>
+      <w:pPr>
+        <w:tabs>
+          <w:tab w:val="num" w:pos="2160"/>
+        </w:tabs>
+        <w:ind w:left="2160" w:hanging="360"/>
+      </w:pPr>
+    </w:lvl>
+    <w:lvl w:ilvl="3" w:tentative="1">
+      <w:start w:val="1"/>
+      <w:numFmt w:val="decimal"/>
+      <w:lvlText w:val="%4."/>
+      <w:lvlJc w:val="left"/>
+      <w:pPr>
+        <w:tabs>
+          <w:tab w:val="num" w:pos="2880"/>
+        </w:tabs>
+        <w:ind w:left="2880" w:hanging="360"/>
+      </w:pPr>
+    </w:lvl>
+    <w:lvl w:ilvl="4" w:tentative="1">
+      <w:start w:val="1"/>
+      <w:numFmt w:val="decimal"/>
+      <w:lvlText w:val="%5."/>
+      <w:lvlJc w:val="left"/>
+      <w:pPr>
+        <w:tabs>
+          <w:tab w:val="num" w:pos="3600"/>
+        </w:tabs>
+        <w:ind w:left="3600" w:hanging="360"/>
+      </w:pPr>
+    </w:lvl>
+    <w:lvl w:ilvl="5" w:tentative="1">
+      <w:start w:val="1"/>
+      <w:numFmt w:val="decimal"/>
+      <w:lvlText w:val="%6."/>
+      <w:lvlJc w:val="left"/>
+      <w:pPr>
+        <w:tabs>
+          <w:tab w:val="num" w:pos="4320"/>
+        </w:tabs>
+        <w:ind w:left="4320" w:hanging="360"/>
+      </w:pPr>
+    </w:lvl>
+    <w:lvl w:ilvl="6" w:tentative="1">
+      <w:start w:val="1"/>
+      <w:numFmt w:val="decimal"/>
+      <w:lvlText w:val="%7."/>
+      <w:lvlJc w:val="left"/>
+      <w:pPr>
+        <w:tabs>
+          <w:tab w:val="num" w:pos="5040"/>
+        </w:tabs>
+        <w:ind w:left="5040" w:hanging="360"/>
+      </w:pPr>
+    </w:lvl>
+    <w:lvl w:ilvl="7" w:tentative="1">
+      <w:start w:val="1"/>
+      <w:numFmt w:val="decimal"/>
+      <w:lvlText w:val="%8."/>
+      <w:lvlJc w:val="left"/>
+      <w:pPr>
+        <w:tabs>
+          <w:tab w:val="num" w:pos="5760"/>
+        </w:tabs>
+        <w:ind w:left="5760" w:hanging="360"/>
+      </w:pPr>
+    </w:lvl>
+    <w:lvl w:ilvl="8" w:tentative="1">
+      <w:start w:val="1"/>
+      <w:numFmt w:val="decimal"/>
+      <w:lvlText w:val="%9."/>
+      <w:lvlJc w:val="left"/>
+      <w:pPr>
+        <w:tabs>
+          <w:tab w:val="num" w:pos="6480"/>
+        </w:tabs>
+        <w:ind w:left="6480" w:hanging="360"/>
+      </w:pPr>
+    </w:lvl>
+  </w:abstractNum>
+  <w:abstractNum w:abstractNumId="7" w15:restartNumberingAfterBreak="0">
     <w:nsid w:val="1B257F25"/>
     <w:multiLevelType w:val="multilevel"/>
     <w:tmpl w:val="FF88C950"/>
@@ -1051,7 +3783,93 @@
       </w:pPr>
     </w:lvl>
   </w:abstractNum>
-  <w:abstractNum w:abstractNumId="3" w15:restartNumberingAfterBreak="0">
+  <w:abstractNum w:abstractNumId="8" w15:restartNumberingAfterBreak="0">
+    <w:nsid w:val="294E570B"/>
+    <w:multiLevelType w:val="hybridMultilevel"/>
+    <w:tmpl w:val="11BA8778"/>
+    <w:lvl w:ilvl="0" w:tplc="1009000F">
+      <w:start w:val="1"/>
+      <w:numFmt w:val="decimal"/>
+      <w:lvlText w:val="%1."/>
+      <w:lvlJc w:val="left"/>
+      <w:pPr>
+        <w:ind w:left="720" w:hanging="360"/>
+      </w:pPr>
+    </w:lvl>
+    <w:lvl w:ilvl="1" w:tplc="04090019" w:tentative="1">
+      <w:start w:val="1"/>
+      <w:numFmt w:val="lowerLetter"/>
+      <w:lvlText w:val="%2."/>
+      <w:lvlJc w:val="left"/>
+      <w:pPr>
+        <w:ind w:left="1440" w:hanging="360"/>
+      </w:pPr>
+    </w:lvl>
+    <w:lvl w:ilvl="2" w:tplc="0409001B" w:tentative="1">
+      <w:start w:val="1"/>
+      <w:numFmt w:val="lowerRoman"/>
+      <w:lvlText w:val="%3."/>
+      <w:lvlJc w:val="right"/>
+      <w:pPr>
+        <w:ind w:left="2160" w:hanging="180"/>
+      </w:pPr>
+    </w:lvl>
+    <w:lvl w:ilvl="3" w:tplc="0409000F" w:tentative="1">
+      <w:start w:val="1"/>
+      <w:numFmt w:val="decimal"/>
+      <w:lvlText w:val="%4."/>
+      <w:lvlJc w:val="left"/>
+      <w:pPr>
+        <w:ind w:left="2880" w:hanging="360"/>
+      </w:pPr>
+    </w:lvl>
+    <w:lvl w:ilvl="4" w:tplc="04090019" w:tentative="1">
+      <w:start w:val="1"/>
+      <w:numFmt w:val="lowerLetter"/>
+      <w:lvlText w:val="%5."/>
+      <w:lvlJc w:val="left"/>
+      <w:pPr>
+        <w:ind w:left="3600" w:hanging="360"/>
+      </w:pPr>
+    </w:lvl>
+    <w:lvl w:ilvl="5" w:tplc="0409001B" w:tentative="1">
+      <w:start w:val="1"/>
+      <w:numFmt w:val="lowerRoman"/>
+      <w:lvlText w:val="%6."/>
+      <w:lvlJc w:val="right"/>
+      <w:pPr>
+        <w:ind w:left="4320" w:hanging="180"/>
+      </w:pPr>
+    </w:lvl>
+    <w:lvl w:ilvl="6" w:tplc="0409000F" w:tentative="1">
+      <w:start w:val="1"/>
+      <w:numFmt w:val="decimal"/>
+      <w:lvlText w:val="%7."/>
+      <w:lvlJc w:val="left"/>
+      <w:pPr>
+        <w:ind w:left="5040" w:hanging="360"/>
+      </w:pPr>
+    </w:lvl>
+    <w:lvl w:ilvl="7" w:tplc="04090019" w:tentative="1">
+      <w:start w:val="1"/>
+      <w:numFmt w:val="lowerLetter"/>
+      <w:lvlText w:val="%8."/>
+      <w:lvlJc w:val="left"/>
+      <w:pPr>
+        <w:ind w:left="5760" w:hanging="360"/>
+      </w:pPr>
+    </w:lvl>
+    <w:lvl w:ilvl="8" w:tplc="0409001B" w:tentative="1">
+      <w:start w:val="1"/>
+      <w:numFmt w:val="lowerRoman"/>
+      <w:lvlText w:val="%9."/>
+      <w:lvlJc w:val="right"/>
+      <w:pPr>
+        <w:ind w:left="6480" w:hanging="180"/>
+      </w:pPr>
+    </w:lvl>
+  </w:abstractNum>
+  <w:abstractNum w:abstractNumId="9" w15:restartNumberingAfterBreak="0">
     <w:nsid w:val="72F55FD1"/>
     <w:multiLevelType w:val="hybridMultilevel"/>
     <w:tmpl w:val="56FA46DC"/>
@@ -1137,7 +3955,7 @@
       </w:pPr>
     </w:lvl>
   </w:abstractNum>
-  <w:abstractNum w:abstractNumId="4" w15:restartNumberingAfterBreak="0">
+  <w:abstractNum w:abstractNumId="10" w15:restartNumberingAfterBreak="0">
     <w:nsid w:val="7D8E0F20"/>
     <w:multiLevelType w:val="hybridMultilevel"/>
     <w:tmpl w:val="BE0A369A"/>
@@ -1251,19 +4069,37 @@
     </w:lvl>
   </w:abstractNum>
   <w:num w:numId="1" w16cid:durableId="1789856243">
+    <w:abstractNumId w:val="9"/>
+  </w:num>
+  <w:num w:numId="2" w16cid:durableId="286744481">
+    <w:abstractNumId w:val="2"/>
+  </w:num>
+  <w:num w:numId="3" w16cid:durableId="2096783034">
+    <w:abstractNumId w:val="7"/>
+  </w:num>
+  <w:num w:numId="4" w16cid:durableId="2035573293">
+    <w:abstractNumId w:val="5"/>
+  </w:num>
+  <w:num w:numId="5" w16cid:durableId="213347248">
+    <w:abstractNumId w:val="10"/>
+  </w:num>
+  <w:num w:numId="6" w16cid:durableId="1577126864">
+    <w:abstractNumId w:val="6"/>
+  </w:num>
+  <w:num w:numId="7" w16cid:durableId="1462766809">
+    <w:abstractNumId w:val="0"/>
+  </w:num>
+  <w:num w:numId="8" w16cid:durableId="38632132">
+    <w:abstractNumId w:val="4"/>
+  </w:num>
+  <w:num w:numId="9" w16cid:durableId="415595437">
     <w:abstractNumId w:val="3"/>
   </w:num>
-  <w:num w:numId="2" w16cid:durableId="286744481">
-    <w:abstractNumId w:val="0"/>
+  <w:num w:numId="10" w16cid:durableId="851069654">
+    <w:abstractNumId w:val="8"/>
   </w:num>
-  <w:num w:numId="3" w16cid:durableId="2096783034">
-    <w:abstractNumId w:val="2"/>
-  </w:num>
-  <w:num w:numId="4" w16cid:durableId="2035573293">
+  <w:num w:numId="11" w16cid:durableId="1611626235">
     <w:abstractNumId w:val="1"/>
-  </w:num>
-  <w:num w:numId="5" w16cid:durableId="213347248">
-    <w:abstractNumId w:val="4"/>
   </w:num>
 </w:numbering>
 </file>
@@ -1669,6 +4505,27 @@
     <w:name w:val="Normal"/>
     <w:qFormat/>
   </w:style>
+  <w:style w:type="paragraph" w:styleId="Heading1">
+    <w:name w:val="heading 1"/>
+    <w:basedOn w:val="Normal"/>
+    <w:next w:val="Normal"/>
+    <w:link w:val="Heading1Char"/>
+    <w:uiPriority w:val="9"/>
+    <w:qFormat/>
+    <w:rsid w:val="00640FBA"/>
+    <w:pPr>
+      <w:keepNext/>
+      <w:keepLines/>
+      <w:spacing w:before="240" w:after="0"/>
+      <w:outlineLvl w:val="0"/>
+    </w:pPr>
+    <w:rPr>
+      <w:rFonts w:asciiTheme="majorHAnsi" w:eastAsiaTheme="majorEastAsia" w:hAnsiTheme="majorHAnsi" w:cstheme="majorBidi"/>
+      <w:color w:val="2F5496" w:themeColor="accent1" w:themeShade="BF"/>
+      <w:sz w:val="32"/>
+      <w:szCs w:val="32"/>
+    </w:rPr>
+  </w:style>
   <w:style w:type="character" w:default="1" w:styleId="DefaultParagraphFont">
     <w:name w:val="Default Paragraph Font"/>
     <w:uiPriority w:val="1"/>
@@ -1732,6 +4589,249 @@
       <w:sz w:val="24"/>
       <w:szCs w:val="24"/>
       <w:lang w:eastAsia="zh-CN"/>
+    </w:rPr>
+  </w:style>
+  <w:style w:type="table" w:styleId="TableGrid">
+    <w:name w:val="Table Grid"/>
+    <w:basedOn w:val="TableNormal"/>
+    <w:uiPriority w:val="39"/>
+    <w:rsid w:val="00D03B2C"/>
+    <w:pPr>
+      <w:spacing w:after="0" w:line="240" w:lineRule="auto"/>
+    </w:pPr>
+    <w:tblPr>
+      <w:tblBorders>
+        <w:top w:val="single" w:sz="4" w:space="0" w:color="auto"/>
+        <w:left w:val="single" w:sz="4" w:space="0" w:color="auto"/>
+        <w:bottom w:val="single" w:sz="4" w:space="0" w:color="auto"/>
+        <w:right w:val="single" w:sz="4" w:space="0" w:color="auto"/>
+        <w:insideH w:val="single" w:sz="4" w:space="0" w:color="auto"/>
+        <w:insideV w:val="single" w:sz="4" w:space="0" w:color="auto"/>
+      </w:tblBorders>
+    </w:tblPr>
+  </w:style>
+  <w:style w:type="paragraph" w:styleId="FootnoteText">
+    <w:name w:val="footnote text"/>
+    <w:basedOn w:val="Normal"/>
+    <w:link w:val="FootnoteTextChar"/>
+    <w:uiPriority w:val="99"/>
+    <w:semiHidden/>
+    <w:unhideWhenUsed/>
+    <w:rsid w:val="00191A86"/>
+    <w:pPr>
+      <w:spacing w:after="0" w:line="240" w:lineRule="auto"/>
+    </w:pPr>
+    <w:rPr>
+      <w:sz w:val="20"/>
+      <w:szCs w:val="20"/>
+    </w:rPr>
+  </w:style>
+  <w:style w:type="character" w:customStyle="1" w:styleId="FootnoteTextChar">
+    <w:name w:val="Footnote Text Char"/>
+    <w:basedOn w:val="DefaultParagraphFont"/>
+    <w:link w:val="FootnoteText"/>
+    <w:uiPriority w:val="99"/>
+    <w:semiHidden/>
+    <w:rsid w:val="00191A86"/>
+    <w:rPr>
+      <w:sz w:val="20"/>
+      <w:szCs w:val="20"/>
+    </w:rPr>
+  </w:style>
+  <w:style w:type="character" w:styleId="FootnoteReference">
+    <w:name w:val="footnote reference"/>
+    <w:basedOn w:val="DefaultParagraphFont"/>
+    <w:uiPriority w:val="99"/>
+    <w:semiHidden/>
+    <w:unhideWhenUsed/>
+    <w:rsid w:val="00191A86"/>
+    <w:rPr>
+      <w:vertAlign w:val="superscript"/>
+    </w:rPr>
+  </w:style>
+  <w:style w:type="paragraph" w:styleId="Subtitle">
+    <w:name w:val="Subtitle"/>
+    <w:basedOn w:val="Normal"/>
+    <w:next w:val="Normal"/>
+    <w:link w:val="SubtitleChar"/>
+    <w:uiPriority w:val="11"/>
+    <w:qFormat/>
+    <w:rsid w:val="00640FBA"/>
+    <w:pPr>
+      <w:numPr>
+        <w:ilvl w:val="1"/>
+      </w:numPr>
+    </w:pPr>
+    <w:rPr>
+      <w:rFonts w:eastAsiaTheme="minorEastAsia"/>
+      <w:color w:val="5A5A5A" w:themeColor="text1" w:themeTint="A5"/>
+      <w:spacing w:val="15"/>
+    </w:rPr>
+  </w:style>
+  <w:style w:type="character" w:customStyle="1" w:styleId="SubtitleChar">
+    <w:name w:val="Subtitle Char"/>
+    <w:basedOn w:val="DefaultParagraphFont"/>
+    <w:link w:val="Subtitle"/>
+    <w:uiPriority w:val="11"/>
+    <w:rsid w:val="00640FBA"/>
+    <w:rPr>
+      <w:rFonts w:eastAsiaTheme="minorEastAsia"/>
+      <w:color w:val="5A5A5A" w:themeColor="text1" w:themeTint="A5"/>
+      <w:spacing w:val="15"/>
+    </w:rPr>
+  </w:style>
+  <w:style w:type="paragraph" w:styleId="Title">
+    <w:name w:val="Title"/>
+    <w:basedOn w:val="Normal"/>
+    <w:next w:val="Normal"/>
+    <w:link w:val="TitleChar"/>
+    <w:uiPriority w:val="10"/>
+    <w:qFormat/>
+    <w:rsid w:val="00640FBA"/>
+    <w:pPr>
+      <w:spacing w:after="0" w:line="240" w:lineRule="auto"/>
+      <w:contextualSpacing/>
+    </w:pPr>
+    <w:rPr>
+      <w:rFonts w:asciiTheme="majorHAnsi" w:eastAsiaTheme="majorEastAsia" w:hAnsiTheme="majorHAnsi" w:cstheme="majorBidi"/>
+      <w:spacing w:val="-10"/>
+      <w:kern w:val="28"/>
+      <w:sz w:val="56"/>
+      <w:szCs w:val="56"/>
+    </w:rPr>
+  </w:style>
+  <w:style w:type="character" w:customStyle="1" w:styleId="TitleChar">
+    <w:name w:val="Title Char"/>
+    <w:basedOn w:val="DefaultParagraphFont"/>
+    <w:link w:val="Title"/>
+    <w:uiPriority w:val="10"/>
+    <w:rsid w:val="00640FBA"/>
+    <w:rPr>
+      <w:rFonts w:asciiTheme="majorHAnsi" w:eastAsiaTheme="majorEastAsia" w:hAnsiTheme="majorHAnsi" w:cstheme="majorBidi"/>
+      <w:spacing w:val="-10"/>
+      <w:kern w:val="28"/>
+      <w:sz w:val="56"/>
+      <w:szCs w:val="56"/>
+    </w:rPr>
+  </w:style>
+  <w:style w:type="character" w:customStyle="1" w:styleId="Heading1Char">
+    <w:name w:val="Heading 1 Char"/>
+    <w:basedOn w:val="DefaultParagraphFont"/>
+    <w:link w:val="Heading1"/>
+    <w:uiPriority w:val="9"/>
+    <w:rsid w:val="00640FBA"/>
+    <w:rPr>
+      <w:rFonts w:asciiTheme="majorHAnsi" w:eastAsiaTheme="majorEastAsia" w:hAnsiTheme="majorHAnsi" w:cstheme="majorBidi"/>
+      <w:color w:val="2F5496" w:themeColor="accent1" w:themeShade="BF"/>
+      <w:sz w:val="32"/>
+      <w:szCs w:val="32"/>
+    </w:rPr>
+  </w:style>
+  <w:style w:type="character" w:styleId="Hyperlink">
+    <w:name w:val="Hyperlink"/>
+    <w:basedOn w:val="DefaultParagraphFont"/>
+    <w:uiPriority w:val="99"/>
+    <w:unhideWhenUsed/>
+    <w:rsid w:val="007B08C8"/>
+    <w:rPr>
+      <w:color w:val="0563C1" w:themeColor="hyperlink"/>
+      <w:u w:val="single"/>
+    </w:rPr>
+  </w:style>
+  <w:style w:type="character" w:styleId="UnresolvedMention">
+    <w:name w:val="Unresolved Mention"/>
+    <w:basedOn w:val="DefaultParagraphFont"/>
+    <w:uiPriority w:val="99"/>
+    <w:semiHidden/>
+    <w:unhideWhenUsed/>
+    <w:rsid w:val="007B08C8"/>
+    <w:rPr>
+      <w:color w:val="605E5C"/>
+      <w:shd w:val="clear" w:color="auto" w:fill="E1DFDD"/>
+    </w:rPr>
+  </w:style>
+  <w:style w:type="numbering" w:customStyle="1" w:styleId="CurrentList1">
+    <w:name w:val="Current List1"/>
+    <w:uiPriority w:val="99"/>
+    <w:rsid w:val="005F2641"/>
+    <w:pPr>
+      <w:numPr>
+        <w:numId w:val="9"/>
+      </w:numPr>
+    </w:pPr>
+  </w:style>
+  <w:style w:type="numbering" w:customStyle="1" w:styleId="CurrentList2">
+    <w:name w:val="Current List2"/>
+    <w:uiPriority w:val="99"/>
+    <w:rsid w:val="005F2641"/>
+    <w:pPr>
+      <w:numPr>
+        <w:numId w:val="11"/>
+      </w:numPr>
+    </w:pPr>
+  </w:style>
+  <w:style w:type="paragraph" w:styleId="Header">
+    <w:name w:val="header"/>
+    <w:basedOn w:val="Normal"/>
+    <w:link w:val="HeaderChar"/>
+    <w:uiPriority w:val="99"/>
+    <w:unhideWhenUsed/>
+    <w:rsid w:val="005076DA"/>
+    <w:pPr>
+      <w:tabs>
+        <w:tab w:val="center" w:pos="4680"/>
+        <w:tab w:val="right" w:pos="9360"/>
+      </w:tabs>
+      <w:spacing w:after="0" w:line="240" w:lineRule="auto"/>
+    </w:pPr>
+  </w:style>
+  <w:style w:type="character" w:customStyle="1" w:styleId="HeaderChar">
+    <w:name w:val="Header Char"/>
+    <w:basedOn w:val="DefaultParagraphFont"/>
+    <w:link w:val="Header"/>
+    <w:uiPriority w:val="99"/>
+    <w:rsid w:val="005076DA"/>
+  </w:style>
+  <w:style w:type="paragraph" w:styleId="Footer">
+    <w:name w:val="footer"/>
+    <w:basedOn w:val="Normal"/>
+    <w:link w:val="FooterChar"/>
+    <w:uiPriority w:val="99"/>
+    <w:unhideWhenUsed/>
+    <w:rsid w:val="005076DA"/>
+    <w:pPr>
+      <w:tabs>
+        <w:tab w:val="center" w:pos="4680"/>
+        <w:tab w:val="right" w:pos="9360"/>
+      </w:tabs>
+      <w:spacing w:after="0" w:line="240" w:lineRule="auto"/>
+    </w:pPr>
+  </w:style>
+  <w:style w:type="character" w:customStyle="1" w:styleId="FooterChar">
+    <w:name w:val="Footer Char"/>
+    <w:basedOn w:val="DefaultParagraphFont"/>
+    <w:link w:val="Footer"/>
+    <w:uiPriority w:val="99"/>
+    <w:rsid w:val="005076DA"/>
+  </w:style>
+  <w:style w:type="character" w:styleId="PageNumber">
+    <w:name w:val="page number"/>
+    <w:basedOn w:val="DefaultParagraphFont"/>
+    <w:uiPriority w:val="99"/>
+    <w:semiHidden/>
+    <w:unhideWhenUsed/>
+    <w:rsid w:val="005076DA"/>
+  </w:style>
+  <w:style w:type="character" w:styleId="FollowedHyperlink">
+    <w:name w:val="FollowedHyperlink"/>
+    <w:basedOn w:val="DefaultParagraphFont"/>
+    <w:uiPriority w:val="99"/>
+    <w:semiHidden/>
+    <w:unhideWhenUsed/>
+    <w:rsid w:val="004858F4"/>
+    <w:rPr>
+      <w:color w:val="954F72" w:themeColor="followedHyperlink"/>
+      <w:u w:val="single"/>
     </w:rPr>
   </w:style>
 </w:styles>
@@ -2030,4 +5130,16 @@
     </a:ext>
   </a:extLst>
 </a:theme>
+</file>
+
+<file path=customXml/item1.xml><?xml version="1.0" encoding="utf-8"?>
+<b:Sources xmlns:b="http://schemas.openxmlformats.org/officeDocument/2006/bibliography" xmlns="http://schemas.openxmlformats.org/officeDocument/2006/bibliography" SelectedStyle="/APASixthEditionOfficeOnline.xsl" StyleName="APA" Version="6"/>
+</file>
+
+<file path=customXml/itemProps1.xml><?xml version="1.0" encoding="utf-8"?>
+<ds:datastoreItem xmlns:ds="http://schemas.openxmlformats.org/officeDocument/2006/customXml" ds:itemID="{C68761CA-53F5-764B-81F7-786FE15913AC}">
+  <ds:schemaRefs>
+    <ds:schemaRef ds:uri="http://schemas.openxmlformats.org/officeDocument/2006/bibliography"/>
+  </ds:schemaRefs>
+</ds:datastoreItem>
 </file>
</xml_diff>